<commit_message>
9/15/2024 from PC: 1
</commit_message>
<xml_diff>
--- a/2024/Fall 2024/TFES Lab/Flow Visualization/FlowVisLab_ME4650_Template.docx
+++ b/2024/Fall 2024/TFES Lab/Flow Visualization/FlowVisLab_ME4650_Template.docx
@@ -840,20 +840,628 @@
           </mc:Fallback>
         </mc:AlternateContent>
       </w:r>
+    </w:p>
+    <w:p>
+      <w:pPr>
+        <w:rPr>
+          <w:color w:val="FF0000"/>
+        </w:rPr>
+      </w:pPr>
+    </w:p>
+    <w:p>
+      <w:pPr>
+        <w:rPr>
+          <w:color w:val="FF0000"/>
+        </w:rPr>
+      </w:pPr>
+    </w:p>
+    <w:p>
+      <w:pPr>
+        <w:rPr>
+          <w:color w:val="FF0000"/>
+        </w:rPr>
+      </w:pPr>
+    </w:p>
+    <w:p>
+      <w:pPr>
+        <w:rPr>
+          <w:color w:val="FF0000"/>
+        </w:rPr>
+      </w:pPr>
+    </w:p>
+    <w:p>
+      <w:pPr>
+        <w:rPr>
+          <w:color w:val="FF0000"/>
+        </w:rPr>
+      </w:pPr>
+    </w:p>
+    <w:p>
+      <w:pPr>
+        <w:rPr>
+          <w:color w:val="FF0000"/>
+        </w:rPr>
+      </w:pPr>
+    </w:p>
+    <w:p>
+      <w:pPr>
+        <w:rPr>
+          <w:color w:val="FF0000"/>
+        </w:rPr>
+      </w:pPr>
+    </w:p>
+    <w:p>
+      <w:pPr>
+        <w:rPr>
+          <w:color w:val="FF0000"/>
+        </w:rPr>
+      </w:pPr>
+    </w:p>
+    <w:p>
+      <w:pPr>
+        <w:rPr>
+          <w:color w:val="FF0000"/>
+        </w:rPr>
+      </w:pPr>
+    </w:p>
+    <w:p>
+      <w:pPr>
+        <w:rPr>
+          <w:color w:val="FF0000"/>
+        </w:rPr>
+      </w:pPr>
+    </w:p>
+    <w:p>
+      <w:pPr>
+        <w:rPr>
+          <w:color w:val="FF0000"/>
+        </w:rPr>
+      </w:pPr>
+    </w:p>
+    <w:p>
+      <w:pPr>
+        <w:rPr>
+          <w:color w:val="FF0000"/>
+        </w:rPr>
+      </w:pPr>
+    </w:p>
+    <w:p>
+      <w:pPr>
+        <w:rPr>
+          <w:color w:val="FF0000"/>
+        </w:rPr>
+      </w:pPr>
+    </w:p>
+    <w:p>
+      <w:pPr>
+        <w:rPr>
+          <w:color w:val="FF0000"/>
+        </w:rPr>
+      </w:pPr>
+    </w:p>
+    <w:p>
+      <w:pPr>
+        <w:rPr>
+          <w:color w:val="FF0000"/>
+        </w:rPr>
+      </w:pPr>
+    </w:p>
+    <w:p>
+      <w:pPr>
+        <w:rPr>
+          <w:color w:val="FF0000"/>
+        </w:rPr>
+      </w:pPr>
+    </w:p>
+    <w:p>
+      <w:pPr>
+        <w:rPr>
+          <w:color w:val="FF0000"/>
+        </w:rPr>
+      </w:pPr>
+    </w:p>
+    <w:p>
+      <w:pPr>
+        <w:rPr>
+          <w:color w:val="FF0000"/>
+        </w:rPr>
+      </w:pPr>
+    </w:p>
+    <w:p>
+      <w:pPr>
+        <w:rPr>
+          <w:color w:val="FF0000"/>
+        </w:rPr>
+      </w:pPr>
+    </w:p>
+    <w:p>
+      <w:pPr>
+        <w:rPr>
+          <w:color w:val="FF0000"/>
+        </w:rPr>
+      </w:pPr>
+    </w:p>
+    <w:p>
+      <w:pPr>
+        <w:rPr>
+          <w:color w:val="FF0000"/>
+        </w:rPr>
+      </w:pPr>
       <w:r>
         <w:rPr>
           <w:noProof/>
+          <w:color w:val="FF0000"/>
         </w:rPr>
         <mc:AlternateContent>
           <mc:Choice Requires="wps">
             <w:drawing>
-              <wp:anchor distT="0" distB="0" distL="114300" distR="114300" simplePos="0" relativeHeight="251679744" behindDoc="0" locked="0" layoutInCell="1" allowOverlap="1" wp14:anchorId="16668EBB" wp14:editId="5388AF8D">
+              <wp:anchor distT="0" distB="0" distL="114300" distR="114300" simplePos="0" relativeHeight="251655168" behindDoc="0" locked="0" layoutInCell="1" allowOverlap="1" wp14:anchorId="7A358C32" wp14:editId="50D2FFFE">
                 <wp:simplePos x="0" y="0"/>
                 <wp:positionH relativeFrom="column">
-                  <wp:posOffset>41275</wp:posOffset>
+                  <wp:posOffset>43336</wp:posOffset>
                 </wp:positionH>
                 <wp:positionV relativeFrom="paragraph">
-                  <wp:posOffset>6860540</wp:posOffset>
+                  <wp:posOffset>47059</wp:posOffset>
+                </wp:positionV>
+                <wp:extent cx="6144895" cy="962070"/>
+                <wp:effectExtent l="0" t="0" r="27305" b="28575"/>
+                <wp:wrapNone/>
+                <wp:docPr id="14" name="Text Box 14"/>
+                <wp:cNvGraphicFramePr/>
+                <a:graphic xmlns:a="http://schemas.openxmlformats.org/drawingml/2006/main">
+                  <a:graphicData uri="http://schemas.microsoft.com/office/word/2010/wordprocessingShape">
+                    <wps:wsp>
+                      <wps:cNvSpPr txBox="1"/>
+                      <wps:spPr>
+                        <a:xfrm>
+                          <a:off x="0" y="0"/>
+                          <a:ext cx="6144895" cy="962070"/>
+                        </a:xfrm>
+                        <a:prstGeom prst="rect">
+                          <a:avLst/>
+                        </a:prstGeom>
+                        <a:solidFill>
+                          <a:schemeClr val="lt1"/>
+                        </a:solidFill>
+                        <a:ln w="6350">
+                          <a:solidFill>
+                            <a:schemeClr val="bg1">
+                              <a:lumMod val="50000"/>
+                            </a:schemeClr>
+                          </a:solidFill>
+                        </a:ln>
+                      </wps:spPr>
+                      <wps:txbx>
+                        <w:txbxContent>
+                          <w:p>
+                            <w:pPr>
+                              <w:jc w:val="center"/>
+                              <w:rPr>
+                                <w:color w:val="FF0000"/>
+                              </w:rPr>
+                            </w:pPr>
+                            <w:r>
+                              <w:rPr>
+                                <w:noProof/>
+                                <w:color w:val="FF0000"/>
+                              </w:rPr>
+                              <w:drawing>
+                                <wp:inline distT="0" distB="0" distL="0" distR="0" wp14:anchorId="6FC216AC" wp14:editId="58DDF9D6">
+                                  <wp:extent cx="1439694" cy="810412"/>
+                                  <wp:effectExtent l="0" t="0" r="8255" b="8890"/>
+                                  <wp:docPr id="2003408200" name="Picture 19" descr="A close-up of a pen&#10;&#10;Description automatically generated"/>
+                                  <wp:cNvGraphicFramePr>
+                                    <a:graphicFrameLocks xmlns:a="http://schemas.openxmlformats.org/drawingml/2006/main" noChangeAspect="1"/>
+                                  </wp:cNvGraphicFramePr>
+                                  <a:graphic xmlns:a="http://schemas.openxmlformats.org/drawingml/2006/main">
+                                    <a:graphicData uri="http://schemas.openxmlformats.org/drawingml/2006/picture">
+                                      <pic:pic xmlns:pic="http://schemas.openxmlformats.org/drawingml/2006/picture">
+                                        <pic:nvPicPr>
+                                          <pic:cNvPr id="2003408200" name="Picture 19" descr="A close-up of a pen&#10;&#10;Description automatically generated"/>
+                                          <pic:cNvPicPr/>
+                                        </pic:nvPicPr>
+                                        <pic:blipFill>
+                                          <a:blip r:embed="rId8"/>
+                                          <a:stretch>
+                                            <a:fillRect/>
+                                          </a:stretch>
+                                        </pic:blipFill>
+                                        <pic:spPr>
+                                          <a:xfrm>
+                                            <a:off x="0" y="0"/>
+                                            <a:ext cx="1471476" cy="828302"/>
+                                          </a:xfrm>
+                                          <a:prstGeom prst="rect">
+                                            <a:avLst/>
+                                          </a:prstGeom>
+                                        </pic:spPr>
+                                      </pic:pic>
+                                    </a:graphicData>
+                                  </a:graphic>
+                                </wp:inline>
+                              </w:drawing>
+                            </w:r>
+                            <w:r>
+                              <w:rPr>
+                                <w:noProof/>
+                                <w:color w:val="FF0000"/>
+                              </w:rPr>
+                              <w:drawing>
+                                <wp:inline distT="0" distB="0" distL="0" distR="0" wp14:anchorId="17D545FA" wp14:editId="1F3A9680">
+                                  <wp:extent cx="1459149" cy="821165"/>
+                                  <wp:effectExtent l="0" t="0" r="8255" b="0"/>
+                                  <wp:docPr id="27590842" name="Picture 18" descr="A close-up of a light bulb&#10;&#10;Description automatically generated"/>
+                                  <wp:cNvGraphicFramePr>
+                                    <a:graphicFrameLocks xmlns:a="http://schemas.openxmlformats.org/drawingml/2006/main" noChangeAspect="1"/>
+                                  </wp:cNvGraphicFramePr>
+                                  <a:graphic xmlns:a="http://schemas.openxmlformats.org/drawingml/2006/main">
+                                    <a:graphicData uri="http://schemas.openxmlformats.org/drawingml/2006/picture">
+                                      <pic:pic xmlns:pic="http://schemas.openxmlformats.org/drawingml/2006/picture">
+                                        <pic:nvPicPr>
+                                          <pic:cNvPr id="27590842" name="Picture 18" descr="A close-up of a light bulb&#10;&#10;Description automatically generated"/>
+                                          <pic:cNvPicPr/>
+                                        </pic:nvPicPr>
+                                        <pic:blipFill>
+                                          <a:blip r:embed="rId9"/>
+                                          <a:stretch>
+                                            <a:fillRect/>
+                                          </a:stretch>
+                                        </pic:blipFill>
+                                        <pic:spPr>
+                                          <a:xfrm>
+                                            <a:off x="0" y="0"/>
+                                            <a:ext cx="1478886" cy="832273"/>
+                                          </a:xfrm>
+                                          <a:prstGeom prst="rect">
+                                            <a:avLst/>
+                                          </a:prstGeom>
+                                        </pic:spPr>
+                                      </pic:pic>
+                                    </a:graphicData>
+                                  </a:graphic>
+                                </wp:inline>
+                              </w:drawing>
+                            </w:r>
+                            <w:r>
+                              <w:rPr>
+                                <w:noProof/>
+                                <w:color w:val="FF0000"/>
+                              </w:rPr>
+                              <w:drawing>
+                                <wp:inline distT="0" distB="0" distL="0" distR="0" wp14:anchorId="6415E7CF" wp14:editId="20941761">
+                                  <wp:extent cx="1456106" cy="819845"/>
+                                  <wp:effectExtent l="0" t="0" r="0" b="0"/>
+                                  <wp:docPr id="1598271721" name="Picture 21" descr="A close-up of a light bulb&#10;&#10;Description automatically generated"/>
+                                  <wp:cNvGraphicFramePr>
+                                    <a:graphicFrameLocks xmlns:a="http://schemas.openxmlformats.org/drawingml/2006/main" noChangeAspect="1"/>
+                                  </wp:cNvGraphicFramePr>
+                                  <a:graphic xmlns:a="http://schemas.openxmlformats.org/drawingml/2006/main">
+                                    <a:graphicData uri="http://schemas.openxmlformats.org/drawingml/2006/picture">
+                                      <pic:pic xmlns:pic="http://schemas.openxmlformats.org/drawingml/2006/picture">
+                                        <pic:nvPicPr>
+                                          <pic:cNvPr id="1598271721" name="Picture 21" descr="A close-up of a light bulb&#10;&#10;Description automatically generated"/>
+                                          <pic:cNvPicPr/>
+                                        </pic:nvPicPr>
+                                        <pic:blipFill>
+                                          <a:blip r:embed="rId10"/>
+                                          <a:stretch>
+                                            <a:fillRect/>
+                                          </a:stretch>
+                                        </pic:blipFill>
+                                        <pic:spPr>
+                                          <a:xfrm>
+                                            <a:off x="0" y="0"/>
+                                            <a:ext cx="1522504" cy="857230"/>
+                                          </a:xfrm>
+                                          <a:prstGeom prst="rect">
+                                            <a:avLst/>
+                                          </a:prstGeom>
+                                        </pic:spPr>
+                                      </pic:pic>
+                                    </a:graphicData>
+                                  </a:graphic>
+                                </wp:inline>
+                              </w:drawing>
+                            </w:r>
+                            <w:r>
+                              <w:rPr>
+                                <w:noProof/>
+                                <w:color w:val="FF0000"/>
+                              </w:rPr>
+                              <w:drawing>
+                                <wp:inline distT="0" distB="0" distL="0" distR="0" wp14:anchorId="06637818" wp14:editId="463BAF8C">
+                                  <wp:extent cx="1447439" cy="814282"/>
+                                  <wp:effectExtent l="0" t="0" r="635" b="5080"/>
+                                  <wp:docPr id="1527815431" name="Picture 20" descr="A close-up of a light bulb&#10;&#10;Description automatically generated"/>
+                                  <wp:cNvGraphicFramePr>
+                                    <a:graphicFrameLocks xmlns:a="http://schemas.openxmlformats.org/drawingml/2006/main" noChangeAspect="1"/>
+                                  </wp:cNvGraphicFramePr>
+                                  <a:graphic xmlns:a="http://schemas.openxmlformats.org/drawingml/2006/main">
+                                    <a:graphicData uri="http://schemas.openxmlformats.org/drawingml/2006/picture">
+                                      <pic:pic xmlns:pic="http://schemas.openxmlformats.org/drawingml/2006/picture">
+                                        <pic:nvPicPr>
+                                          <pic:cNvPr id="1527815431" name="Picture 20" descr="A close-up of a light bulb&#10;&#10;Description automatically generated"/>
+                                          <pic:cNvPicPr/>
+                                        </pic:nvPicPr>
+                                        <pic:blipFill>
+                                          <a:blip r:embed="rId11"/>
+                                          <a:stretch>
+                                            <a:fillRect/>
+                                          </a:stretch>
+                                        </pic:blipFill>
+                                        <pic:spPr>
+                                          <a:xfrm flipV="1">
+                                            <a:off x="0" y="0"/>
+                                            <a:ext cx="1499589" cy="843620"/>
+                                          </a:xfrm>
+                                          <a:prstGeom prst="rect">
+                                            <a:avLst/>
+                                          </a:prstGeom>
+                                        </pic:spPr>
+                                      </pic:pic>
+                                    </a:graphicData>
+                                  </a:graphic>
+                                </wp:inline>
+                              </w:drawing>
+                            </w:r>
+                          </w:p>
+                        </w:txbxContent>
+                      </wps:txbx>
+                      <wps:bodyPr rot="0" spcFirstLastPara="0" vertOverflow="overflow" horzOverflow="overflow" vert="horz" wrap="square" lIns="91440" tIns="45720" rIns="91440" bIns="45720" numCol="1" spcCol="0" rtlCol="0" fromWordArt="0" anchor="t" anchorCtr="0" forceAA="0" compatLnSpc="1">
+                        <a:prstTxWarp prst="textNoShape">
+                          <a:avLst/>
+                        </a:prstTxWarp>
+                        <a:noAutofit/>
+                      </wps:bodyPr>
+                    </wps:wsp>
+                  </a:graphicData>
+                </a:graphic>
+                <wp14:sizeRelV relativeFrom="margin">
+                  <wp14:pctHeight>0</wp14:pctHeight>
+                </wp14:sizeRelV>
+              </wp:anchor>
+            </w:drawing>
+          </mc:Choice>
+          <mc:Fallback>
+            <w:pict>
+              <v:shape w14:anchorId="7A358C32" id="Text Box 14" o:spid="_x0000_s1028" type="#_x0000_t202" style="position:absolute;margin-left:3.4pt;margin-top:3.7pt;width:483.85pt;height:75.75pt;z-index:251655168;visibility:visible;mso-wrap-style:square;mso-height-percent:0;mso-wrap-distance-left:9pt;mso-wrap-distance-top:0;mso-wrap-distance-right:9pt;mso-wrap-distance-bottom:0;mso-position-horizontal:absolute;mso-position-horizontal-relative:text;mso-position-vertical:absolute;mso-position-vertical-relative:text;mso-height-percent:0;mso-height-relative:margin;v-text-anchor:top" o:gfxdata="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" fillcolor="white [3201]" strokecolor="#7f7f7f [1612]" strokeweight=".5pt">
+                <v:textbox>
+                  <w:txbxContent>
+                    <w:p>
+                      <w:pPr>
+                        <w:jc w:val="center"/>
+                        <w:rPr>
+                          <w:color w:val="FF0000"/>
+                        </w:rPr>
+                      </w:pPr>
+                      <w:r>
+                        <w:rPr>
+                          <w:noProof/>
+                          <w:color w:val="FF0000"/>
+                        </w:rPr>
+                        <w:drawing>
+                          <wp:inline distT="0" distB="0" distL="0" distR="0" wp14:anchorId="6FC216AC" wp14:editId="58DDF9D6">
+                            <wp:extent cx="1439694" cy="810412"/>
+                            <wp:effectExtent l="0" t="0" r="8255" b="8890"/>
+                            <wp:docPr id="2003408200" name="Picture 19" descr="A close-up of a pen&#10;&#10;Description automatically generated"/>
+                            <wp:cNvGraphicFramePr>
+                              <a:graphicFrameLocks xmlns:a="http://schemas.openxmlformats.org/drawingml/2006/main" noChangeAspect="1"/>
+                            </wp:cNvGraphicFramePr>
+                            <a:graphic xmlns:a="http://schemas.openxmlformats.org/drawingml/2006/main">
+                              <a:graphicData uri="http://schemas.openxmlformats.org/drawingml/2006/picture">
+                                <pic:pic xmlns:pic="http://schemas.openxmlformats.org/drawingml/2006/picture">
+                                  <pic:nvPicPr>
+                                    <pic:cNvPr id="2003408200" name="Picture 19" descr="A close-up of a pen&#10;&#10;Description automatically generated"/>
+                                    <pic:cNvPicPr/>
+                                  </pic:nvPicPr>
+                                  <pic:blipFill>
+                                    <a:blip r:embed="rId8"/>
+                                    <a:stretch>
+                                      <a:fillRect/>
+                                    </a:stretch>
+                                  </pic:blipFill>
+                                  <pic:spPr>
+                                    <a:xfrm>
+                                      <a:off x="0" y="0"/>
+                                      <a:ext cx="1471476" cy="828302"/>
+                                    </a:xfrm>
+                                    <a:prstGeom prst="rect">
+                                      <a:avLst/>
+                                    </a:prstGeom>
+                                  </pic:spPr>
+                                </pic:pic>
+                              </a:graphicData>
+                            </a:graphic>
+                          </wp:inline>
+                        </w:drawing>
+                      </w:r>
+                      <w:r>
+                        <w:rPr>
+                          <w:noProof/>
+                          <w:color w:val="FF0000"/>
+                        </w:rPr>
+                        <w:drawing>
+                          <wp:inline distT="0" distB="0" distL="0" distR="0" wp14:anchorId="17D545FA" wp14:editId="1F3A9680">
+                            <wp:extent cx="1459149" cy="821165"/>
+                            <wp:effectExtent l="0" t="0" r="8255" b="0"/>
+                            <wp:docPr id="27590842" name="Picture 18" descr="A close-up of a light bulb&#10;&#10;Description automatically generated"/>
+                            <wp:cNvGraphicFramePr>
+                              <a:graphicFrameLocks xmlns:a="http://schemas.openxmlformats.org/drawingml/2006/main" noChangeAspect="1"/>
+                            </wp:cNvGraphicFramePr>
+                            <a:graphic xmlns:a="http://schemas.openxmlformats.org/drawingml/2006/main">
+                              <a:graphicData uri="http://schemas.openxmlformats.org/drawingml/2006/picture">
+                                <pic:pic xmlns:pic="http://schemas.openxmlformats.org/drawingml/2006/picture">
+                                  <pic:nvPicPr>
+                                    <pic:cNvPr id="27590842" name="Picture 18" descr="A close-up of a light bulb&#10;&#10;Description automatically generated"/>
+                                    <pic:cNvPicPr/>
+                                  </pic:nvPicPr>
+                                  <pic:blipFill>
+                                    <a:blip r:embed="rId9"/>
+                                    <a:stretch>
+                                      <a:fillRect/>
+                                    </a:stretch>
+                                  </pic:blipFill>
+                                  <pic:spPr>
+                                    <a:xfrm>
+                                      <a:off x="0" y="0"/>
+                                      <a:ext cx="1478886" cy="832273"/>
+                                    </a:xfrm>
+                                    <a:prstGeom prst="rect">
+                                      <a:avLst/>
+                                    </a:prstGeom>
+                                  </pic:spPr>
+                                </pic:pic>
+                              </a:graphicData>
+                            </a:graphic>
+                          </wp:inline>
+                        </w:drawing>
+                      </w:r>
+                      <w:r>
+                        <w:rPr>
+                          <w:noProof/>
+                          <w:color w:val="FF0000"/>
+                        </w:rPr>
+                        <w:drawing>
+                          <wp:inline distT="0" distB="0" distL="0" distR="0" wp14:anchorId="6415E7CF" wp14:editId="20941761">
+                            <wp:extent cx="1456106" cy="819845"/>
+                            <wp:effectExtent l="0" t="0" r="0" b="0"/>
+                            <wp:docPr id="1598271721" name="Picture 21" descr="A close-up of a light bulb&#10;&#10;Description automatically generated"/>
+                            <wp:cNvGraphicFramePr>
+                              <a:graphicFrameLocks xmlns:a="http://schemas.openxmlformats.org/drawingml/2006/main" noChangeAspect="1"/>
+                            </wp:cNvGraphicFramePr>
+                            <a:graphic xmlns:a="http://schemas.openxmlformats.org/drawingml/2006/main">
+                              <a:graphicData uri="http://schemas.openxmlformats.org/drawingml/2006/picture">
+                                <pic:pic xmlns:pic="http://schemas.openxmlformats.org/drawingml/2006/picture">
+                                  <pic:nvPicPr>
+                                    <pic:cNvPr id="1598271721" name="Picture 21" descr="A close-up of a light bulb&#10;&#10;Description automatically generated"/>
+                                    <pic:cNvPicPr/>
+                                  </pic:nvPicPr>
+                                  <pic:blipFill>
+                                    <a:blip r:embed="rId10"/>
+                                    <a:stretch>
+                                      <a:fillRect/>
+                                    </a:stretch>
+                                  </pic:blipFill>
+                                  <pic:spPr>
+                                    <a:xfrm>
+                                      <a:off x="0" y="0"/>
+                                      <a:ext cx="1522504" cy="857230"/>
+                                    </a:xfrm>
+                                    <a:prstGeom prst="rect">
+                                      <a:avLst/>
+                                    </a:prstGeom>
+                                  </pic:spPr>
+                                </pic:pic>
+                              </a:graphicData>
+                            </a:graphic>
+                          </wp:inline>
+                        </w:drawing>
+                      </w:r>
+                      <w:r>
+                        <w:rPr>
+                          <w:noProof/>
+                          <w:color w:val="FF0000"/>
+                        </w:rPr>
+                        <w:drawing>
+                          <wp:inline distT="0" distB="0" distL="0" distR="0" wp14:anchorId="06637818" wp14:editId="463BAF8C">
+                            <wp:extent cx="1447439" cy="814282"/>
+                            <wp:effectExtent l="0" t="0" r="635" b="5080"/>
+                            <wp:docPr id="1527815431" name="Picture 20" descr="A close-up of a light bulb&#10;&#10;Description automatically generated"/>
+                            <wp:cNvGraphicFramePr>
+                              <a:graphicFrameLocks xmlns:a="http://schemas.openxmlformats.org/drawingml/2006/main" noChangeAspect="1"/>
+                            </wp:cNvGraphicFramePr>
+                            <a:graphic xmlns:a="http://schemas.openxmlformats.org/drawingml/2006/main">
+                              <a:graphicData uri="http://schemas.openxmlformats.org/drawingml/2006/picture">
+                                <pic:pic xmlns:pic="http://schemas.openxmlformats.org/drawingml/2006/picture">
+                                  <pic:nvPicPr>
+                                    <pic:cNvPr id="1527815431" name="Picture 20" descr="A close-up of a light bulb&#10;&#10;Description automatically generated"/>
+                                    <pic:cNvPicPr/>
+                                  </pic:nvPicPr>
+                                  <pic:blipFill>
+                                    <a:blip r:embed="rId11"/>
+                                    <a:stretch>
+                                      <a:fillRect/>
+                                    </a:stretch>
+                                  </pic:blipFill>
+                                  <pic:spPr>
+                                    <a:xfrm flipV="1">
+                                      <a:off x="0" y="0"/>
+                                      <a:ext cx="1499589" cy="843620"/>
+                                    </a:xfrm>
+                                    <a:prstGeom prst="rect">
+                                      <a:avLst/>
+                                    </a:prstGeom>
+                                  </pic:spPr>
+                                </pic:pic>
+                              </a:graphicData>
+                            </a:graphic>
+                          </wp:inline>
+                        </w:drawing>
+                      </w:r>
+                    </w:p>
+                  </w:txbxContent>
+                </v:textbox>
+              </v:shape>
+            </w:pict>
+          </mc:Fallback>
+        </mc:AlternateContent>
+      </w:r>
+    </w:p>
+    <w:p>
+      <w:pPr>
+        <w:rPr>
+          <w:color w:val="FF0000"/>
+        </w:rPr>
+      </w:pPr>
+    </w:p>
+    <w:p>
+      <w:pPr>
+        <w:rPr>
+          <w:color w:val="FF0000"/>
+        </w:rPr>
+      </w:pPr>
+    </w:p>
+    <w:p>
+      <w:pPr>
+        <w:rPr>
+          <w:color w:val="FF0000"/>
+        </w:rPr>
+      </w:pPr>
+    </w:p>
+    <w:p>
+      <w:pPr>
+        <w:rPr>
+          <w:color w:val="FF0000"/>
+        </w:rPr>
+      </w:pPr>
+    </w:p>
+    <w:p>
+      <w:pPr>
+        <w:rPr>
+          <w:color w:val="FF0000"/>
+        </w:rPr>
+      </w:pPr>
+    </w:p>
+    <w:p>
+      <w:pPr>
+        <w:rPr>
+          <w:color w:val="FF0000"/>
+        </w:rPr>
+      </w:pPr>
+      <w:r>
+        <w:rPr>
+          <w:noProof/>
+        </w:rPr>
+        <mc:AlternateContent>
+          <mc:Choice Requires="wps">
+            <w:drawing>
+              <wp:anchor distT="0" distB="0" distL="114300" distR="114300" simplePos="0" relativeHeight="251667456" behindDoc="0" locked="0" layoutInCell="1" allowOverlap="1" wp14:anchorId="16668EBB" wp14:editId="370C788C">
+                <wp:simplePos x="0" y="0"/>
+                <wp:positionH relativeFrom="column">
+                  <wp:posOffset>-2061</wp:posOffset>
+                </wp:positionH>
+                <wp:positionV relativeFrom="paragraph">
+                  <wp:posOffset>66338</wp:posOffset>
                 </wp:positionV>
                 <wp:extent cx="6144895" cy="635"/>
                 <wp:effectExtent l="0" t="0" r="1905" b="12065"/>
@@ -1177,7 +1785,7 @@
           </mc:Choice>
           <mc:Fallback>
             <w:pict>
-              <v:shape w14:anchorId="16668EBB" id="Text Box 18" o:spid="_x0000_s1028" type="#_x0000_t202" style="position:absolute;margin-left:3.25pt;margin-top:540.2pt;width:483.85pt;height:.05pt;z-index:251679744;visibility:visible;mso-wrap-style:square;mso-wrap-distance-left:9pt;mso-wrap-distance-top:0;mso-wrap-distance-right:9pt;mso-wrap-distance-bottom:0;mso-position-horizontal:absolute;mso-position-horizontal-relative:text;mso-position-vertical:absolute;mso-position-vertical-relative:text;v-text-anchor:top" o:gfxdata="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" stroked="f">
+              <v:shape w14:anchorId="16668EBB" id="Text Box 18" o:spid="_x0000_s1029" type="#_x0000_t202" style="position:absolute;margin-left:-.15pt;margin-top:5.2pt;width:483.85pt;height:.05pt;z-index:251667456;visibility:visible;mso-wrap-style:square;mso-wrap-distance-left:9pt;mso-wrap-distance-top:0;mso-wrap-distance-right:9pt;mso-wrap-distance-bottom:0;mso-position-horizontal:absolute;mso-position-horizontal-relative:text;mso-position-vertical:absolute;mso-position-vertical-relative:text;v-text-anchor:top" o:gfxdata="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" stroked="f">
                 <v:textbox style="mso-fit-shape-to-text:t" inset="0,0,0,0">
                   <w:txbxContent>
                     <w:p>
@@ -1467,6 +2075,118 @@
           </mc:Fallback>
         </mc:AlternateContent>
       </w:r>
+    </w:p>
+    <w:p>
+      <w:pPr>
+        <w:rPr>
+          <w:color w:val="FF0000"/>
+        </w:rPr>
+      </w:pPr>
+    </w:p>
+    <w:p>
+      <w:pPr>
+        <w:rPr>
+          <w:color w:val="FF0000"/>
+        </w:rPr>
+      </w:pPr>
+    </w:p>
+    <w:p>
+      <w:pPr>
+        <w:rPr>
+          <w:color w:val="FF0000"/>
+        </w:rPr>
+      </w:pPr>
+    </w:p>
+    <w:p>
+      <w:pPr>
+        <w:rPr>
+          <w:color w:val="FF0000"/>
+        </w:rPr>
+      </w:pPr>
+    </w:p>
+    <w:p>
+      <w:pPr>
+        <w:rPr>
+          <w:color w:val="FF0000"/>
+        </w:rPr>
+      </w:pPr>
+    </w:p>
+    <w:p>
+      <w:pPr>
+        <w:rPr>
+          <w:color w:val="FF0000"/>
+        </w:rPr>
+      </w:pPr>
+    </w:p>
+    <w:p>
+      <w:pPr>
+        <w:rPr>
+          <w:color w:val="FF0000"/>
+        </w:rPr>
+      </w:pPr>
+    </w:p>
+    <w:p>
+      <w:pPr>
+        <w:rPr>
+          <w:color w:val="FF0000"/>
+        </w:rPr>
+      </w:pPr>
+    </w:p>
+    <w:p>
+      <w:pPr>
+        <w:rPr>
+          <w:color w:val="FF0000"/>
+        </w:rPr>
+      </w:pPr>
+    </w:p>
+    <w:p>
+      <w:pPr>
+        <w:rPr>
+          <w:color w:val="FF0000"/>
+        </w:rPr>
+      </w:pPr>
+    </w:p>
+    <w:p>
+      <w:pPr>
+        <w:rPr>
+          <w:color w:val="FF0000"/>
+        </w:rPr>
+      </w:pPr>
+    </w:p>
+    <w:p>
+      <w:pPr>
+        <w:rPr>
+          <w:color w:val="FF0000"/>
+        </w:rPr>
+      </w:pPr>
+    </w:p>
+    <w:p>
+      <w:pPr>
+        <w:rPr>
+          <w:color w:val="FF0000"/>
+        </w:rPr>
+      </w:pPr>
+    </w:p>
+    <w:p>
+      <w:pPr>
+        <w:rPr>
+          <w:color w:val="FF0000"/>
+        </w:rPr>
+      </w:pPr>
+    </w:p>
+    <w:p>
+      <w:pPr>
+        <w:rPr>
+          <w:color w:val="FF0000"/>
+        </w:rPr>
+      </w:pPr>
+    </w:p>
+    <w:p>
+      <w:pPr>
+        <w:rPr>
+          <w:color w:val="FF0000"/>
+        </w:rPr>
+      </w:pPr>
       <w:r>
         <w:rPr>
           <w:noProof/>
@@ -1475,18 +2195,18 @@
         <mc:AlternateContent>
           <mc:Choice Requires="wps">
             <w:drawing>
-              <wp:anchor distT="0" distB="0" distL="114300" distR="114300" simplePos="0" relativeHeight="251670528" behindDoc="0" locked="0" layoutInCell="1" allowOverlap="1" wp14:anchorId="7A358C32" wp14:editId="721B812C">
+              <wp:anchor distT="0" distB="0" distL="114300" distR="114300" simplePos="0" relativeHeight="251672576" behindDoc="0" locked="0" layoutInCell="1" allowOverlap="1" wp14:anchorId="715E1AEA" wp14:editId="4E849625">
                 <wp:simplePos x="0" y="0"/>
                 <wp:positionH relativeFrom="column">
-                  <wp:posOffset>41275</wp:posOffset>
+                  <wp:posOffset>0</wp:posOffset>
                 </wp:positionH>
                 <wp:positionV relativeFrom="paragraph">
-                  <wp:posOffset>3728085</wp:posOffset>
+                  <wp:posOffset>122915</wp:posOffset>
                 </wp:positionV>
-                <wp:extent cx="6145078" cy="3075709"/>
-                <wp:effectExtent l="0" t="0" r="27305" b="10795"/>
+                <wp:extent cx="6144895" cy="2305878"/>
+                <wp:effectExtent l="0" t="0" r="27305" b="18415"/>
                 <wp:wrapNone/>
-                <wp:docPr id="14" name="Text Box 14"/>
+                <wp:docPr id="15" name="Text Box 15"/>
                 <wp:cNvGraphicFramePr/>
                 <a:graphic xmlns:a="http://schemas.openxmlformats.org/drawingml/2006/main">
                   <a:graphicData uri="http://schemas.microsoft.com/office/word/2010/wordprocessingShape">
@@ -1495,7 +2215,7 @@
                       <wps:spPr>
                         <a:xfrm>
                           <a:off x="0" y="0"/>
-                          <a:ext cx="6145078" cy="3075709"/>
+                          <a:ext cx="6144895" cy="2305878"/>
                         </a:xfrm>
                         <a:prstGeom prst="rect">
                           <a:avLst/>
@@ -1515,7 +2235,6 @@
                         <w:txbxContent>
                           <w:p>
                             <w:pPr>
-                              <w:jc w:val="center"/>
                               <w:rPr>
                                 <w:color w:val="FF0000"/>
                               </w:rPr>
@@ -1526,10 +2245,10 @@
                                 <w:color w:val="FF0000"/>
                               </w:rPr>
                               <w:drawing>
-                                <wp:inline distT="0" distB="0" distL="0" distR="0" wp14:anchorId="6FC216AC" wp14:editId="08F4E81B">
-                                  <wp:extent cx="2907053" cy="1636395"/>
-                                  <wp:effectExtent l="0" t="0" r="7620" b="1905"/>
-                                  <wp:docPr id="2003408200" name="Picture 19" descr="A close-up of a pen&#10;&#10;Description automatically generated"/>
+                                <wp:inline distT="0" distB="0" distL="0" distR="0" wp14:anchorId="02C9F9D7" wp14:editId="2F420EA8">
+                                  <wp:extent cx="5952744" cy="2212848"/>
+                                  <wp:effectExtent l="0" t="0" r="0" b="0"/>
+                                  <wp:docPr id="1422615927" name="Picture 17" descr="A close-up of a diagram&#10;&#10;Description automatically generated"/>
                                   <wp:cNvGraphicFramePr>
                                     <a:graphicFrameLocks xmlns:a="http://schemas.openxmlformats.org/drawingml/2006/main" noChangeAspect="1"/>
                                   </wp:cNvGraphicFramePr>
@@ -1537,11 +2256,11 @@
                                     <a:graphicData uri="http://schemas.openxmlformats.org/drawingml/2006/picture">
                                       <pic:pic xmlns:pic="http://schemas.openxmlformats.org/drawingml/2006/picture">
                                         <pic:nvPicPr>
-                                          <pic:cNvPr id="2003408200" name="Picture 19" descr="A close-up of a pen&#10;&#10;Description automatically generated"/>
+                                          <pic:cNvPr id="1422615927" name="Picture 17" descr="A close-up of a diagram&#10;&#10;Description automatically generated"/>
                                           <pic:cNvPicPr/>
                                         </pic:nvPicPr>
                                         <pic:blipFill>
-                                          <a:blip r:embed="rId8"/>
+                                          <a:blip r:embed="rId12"/>
                                           <a:stretch>
                                             <a:fillRect/>
                                           </a:stretch>
@@ -1549,130 +2268,7 @@
                                         <pic:spPr>
                                           <a:xfrm>
                                             <a:off x="0" y="0"/>
-                                            <a:ext cx="2924402" cy="1646161"/>
-                                          </a:xfrm>
-                                          <a:prstGeom prst="rect">
-                                            <a:avLst/>
-                                          </a:prstGeom>
-                                        </pic:spPr>
-                                      </pic:pic>
-                                    </a:graphicData>
-                                  </a:graphic>
-                                </wp:inline>
-                              </w:drawing>
-                            </w:r>
-                            <w:r>
-                              <w:rPr>
-                                <w:noProof/>
-                                <w:color w:val="FF0000"/>
-                              </w:rPr>
-                              <w:drawing>
-                                <wp:inline distT="0" distB="0" distL="0" distR="0" wp14:anchorId="17D545FA" wp14:editId="3C515549">
-                                  <wp:extent cx="2903220" cy="1633845"/>
-                                  <wp:effectExtent l="0" t="0" r="0" b="5080"/>
-                                  <wp:docPr id="27590842" name="Picture 18" descr="A close-up of a light bulb&#10;&#10;Description automatically generated"/>
-                                  <wp:cNvGraphicFramePr>
-                                    <a:graphicFrameLocks xmlns:a="http://schemas.openxmlformats.org/drawingml/2006/main" noChangeAspect="1"/>
-                                  </wp:cNvGraphicFramePr>
-                                  <a:graphic xmlns:a="http://schemas.openxmlformats.org/drawingml/2006/main">
-                                    <a:graphicData uri="http://schemas.openxmlformats.org/drawingml/2006/picture">
-                                      <pic:pic xmlns:pic="http://schemas.openxmlformats.org/drawingml/2006/picture">
-                                        <pic:nvPicPr>
-                                          <pic:cNvPr id="27590842" name="Picture 18" descr="A close-up of a light bulb&#10;&#10;Description automatically generated"/>
-                                          <pic:cNvPicPr/>
-                                        </pic:nvPicPr>
-                                        <pic:blipFill>
-                                          <a:blip r:embed="rId9"/>
-                                          <a:stretch>
-                                            <a:fillRect/>
-                                          </a:stretch>
-                                        </pic:blipFill>
-                                        <pic:spPr>
-                                          <a:xfrm>
-                                            <a:off x="0" y="0"/>
-                                            <a:ext cx="2909419" cy="1637333"/>
-                                          </a:xfrm>
-                                          <a:prstGeom prst="rect">
-                                            <a:avLst/>
-                                          </a:prstGeom>
-                                        </pic:spPr>
-                                      </pic:pic>
-                                    </a:graphicData>
-                                  </a:graphic>
-                                </wp:inline>
-                              </w:drawing>
-                            </w:r>
-                            <w:r>
-                              <w:rPr>
-                                <w:noProof/>
-                                <w:color w:val="FF0000"/>
-                              </w:rPr>
-                              <w:drawing>
-                                <wp:inline distT="0" distB="0" distL="0" distR="0" wp14:anchorId="6415E7CF" wp14:editId="1E425205">
-                                  <wp:extent cx="2917634" cy="1642745"/>
-                                  <wp:effectExtent l="0" t="0" r="0" b="0"/>
-                                  <wp:docPr id="1598271721" name="Picture 21" descr="A close-up of a light bulb&#10;&#10;Description automatically generated"/>
-                                  <wp:cNvGraphicFramePr>
-                                    <a:graphicFrameLocks xmlns:a="http://schemas.openxmlformats.org/drawingml/2006/main" noChangeAspect="1"/>
-                                  </wp:cNvGraphicFramePr>
-                                  <a:graphic xmlns:a="http://schemas.openxmlformats.org/drawingml/2006/main">
-                                    <a:graphicData uri="http://schemas.openxmlformats.org/drawingml/2006/picture">
-                                      <pic:pic xmlns:pic="http://schemas.openxmlformats.org/drawingml/2006/picture">
-                                        <pic:nvPicPr>
-                                          <pic:cNvPr id="1598271721" name="Picture 21" descr="A close-up of a light bulb&#10;&#10;Description automatically generated"/>
-                                          <pic:cNvPicPr/>
-                                        </pic:nvPicPr>
-                                        <pic:blipFill>
-                                          <a:blip r:embed="rId10"/>
-                                          <a:stretch>
-                                            <a:fillRect/>
-                                          </a:stretch>
-                                        </pic:blipFill>
-                                        <pic:spPr>
-                                          <a:xfrm>
-                                            <a:off x="0" y="0"/>
-                                            <a:ext cx="2957651" cy="1665276"/>
-                                          </a:xfrm>
-                                          <a:prstGeom prst="rect">
-                                            <a:avLst/>
-                                          </a:prstGeom>
-                                        </pic:spPr>
-                                      </pic:pic>
-                                    </a:graphicData>
-                                  </a:graphic>
-                                </wp:inline>
-                              </w:drawing>
-                            </w:r>
-                            <w:r>
-                              <w:rPr>
-                                <w:noProof/>
-                                <w:color w:val="FF0000"/>
-                              </w:rPr>
-                              <w:drawing>
-                                <wp:inline distT="0" distB="0" distL="0" distR="0" wp14:anchorId="06637818" wp14:editId="1CC9EF69">
-                                  <wp:extent cx="2913380" cy="1638973"/>
-                                  <wp:effectExtent l="0" t="0" r="1270" b="0"/>
-                                  <wp:docPr id="1527815431" name="Picture 20" descr="A close-up of a light bulb&#10;&#10;Description automatically generated"/>
-                                  <wp:cNvGraphicFramePr>
-                                    <a:graphicFrameLocks xmlns:a="http://schemas.openxmlformats.org/drawingml/2006/main" noChangeAspect="1"/>
-                                  </wp:cNvGraphicFramePr>
-                                  <a:graphic xmlns:a="http://schemas.openxmlformats.org/drawingml/2006/main">
-                                    <a:graphicData uri="http://schemas.openxmlformats.org/drawingml/2006/picture">
-                                      <pic:pic xmlns:pic="http://schemas.openxmlformats.org/drawingml/2006/picture">
-                                        <pic:nvPicPr>
-                                          <pic:cNvPr id="1527815431" name="Picture 20" descr="A close-up of a light bulb&#10;&#10;Description automatically generated"/>
-                                          <pic:cNvPicPr/>
-                                        </pic:nvPicPr>
-                                        <pic:blipFill>
-                                          <a:blip r:embed="rId11"/>
-                                          <a:stretch>
-                                            <a:fillRect/>
-                                          </a:stretch>
-                                        </pic:blipFill>
-                                        <pic:spPr>
-                                          <a:xfrm>
-                                            <a:off x="0" y="0"/>
-                                            <a:ext cx="2941365" cy="1654716"/>
+                                            <a:ext cx="5952744" cy="2212848"/>
                                           </a:xfrm>
                                           <a:prstGeom prst="rect">
                                             <a:avLst/>
@@ -1704,12 +2300,11 @@
           </mc:Choice>
           <mc:Fallback>
             <w:pict>
-              <v:shape w14:anchorId="7A358C32" id="Text Box 14" o:spid="_x0000_s1029" type="#_x0000_t202" style="position:absolute;margin-left:3.25pt;margin-top:293.55pt;width:483.85pt;height:242.2pt;z-index:251670528;visibility:visible;mso-wrap-style:square;mso-height-percent:0;mso-wrap-distance-left:9pt;mso-wrap-distance-top:0;mso-wrap-distance-right:9pt;mso-wrap-distance-bottom:0;mso-position-horizontal:absolute;mso-position-horizontal-relative:text;mso-position-vertical:absolute;mso-position-vertical-relative:text;mso-height-percent:0;mso-height-relative:margin;v-text-anchor:top" o:gfxdata="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" fillcolor="white [3201]" strokecolor="#7f7f7f [1612]" strokeweight=".5pt">
+              <v:shape w14:anchorId="715E1AEA" id="Text Box 15" o:spid="_x0000_s1030" type="#_x0000_t202" style="position:absolute;margin-left:0;margin-top:9.7pt;width:483.85pt;height:181.55pt;z-index:251672576;visibility:visible;mso-wrap-style:square;mso-height-percent:0;mso-wrap-distance-left:9pt;mso-wrap-distance-top:0;mso-wrap-distance-right:9pt;mso-wrap-distance-bottom:0;mso-position-horizontal:absolute;mso-position-horizontal-relative:text;mso-position-vertical:absolute;mso-position-vertical-relative:text;mso-height-percent:0;mso-height-relative:margin;v-text-anchor:top" o:gfxdata="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" fillcolor="white [3201]" strokecolor="#7f7f7f [1612]" strokeweight=".5pt">
                 <v:textbox>
                   <w:txbxContent>
                     <w:p>
                       <w:pPr>
-                        <w:jc w:val="center"/>
                         <w:rPr>
                           <w:color w:val="FF0000"/>
                         </w:rPr>
@@ -1720,10 +2315,10 @@
                           <w:color w:val="FF0000"/>
                         </w:rPr>
                         <w:drawing>
-                          <wp:inline distT="0" distB="0" distL="0" distR="0" wp14:anchorId="6FC216AC" wp14:editId="08F4E81B">
-                            <wp:extent cx="2907053" cy="1636395"/>
-                            <wp:effectExtent l="0" t="0" r="7620" b="1905"/>
-                            <wp:docPr id="2003408200" name="Picture 19" descr="A close-up of a pen&#10;&#10;Description automatically generated"/>
+                          <wp:inline distT="0" distB="0" distL="0" distR="0" wp14:anchorId="02C9F9D7" wp14:editId="2F420EA8">
+                            <wp:extent cx="5952744" cy="2212848"/>
+                            <wp:effectExtent l="0" t="0" r="0" b="0"/>
+                            <wp:docPr id="1422615927" name="Picture 17" descr="A close-up of a diagram&#10;&#10;Description automatically generated"/>
                             <wp:cNvGraphicFramePr>
                               <a:graphicFrameLocks xmlns:a="http://schemas.openxmlformats.org/drawingml/2006/main" noChangeAspect="1"/>
                             </wp:cNvGraphicFramePr>
@@ -1731,11 +2326,11 @@
                               <a:graphicData uri="http://schemas.openxmlformats.org/drawingml/2006/picture">
                                 <pic:pic xmlns:pic="http://schemas.openxmlformats.org/drawingml/2006/picture">
                                   <pic:nvPicPr>
-                                    <pic:cNvPr id="2003408200" name="Picture 19" descr="A close-up of a pen&#10;&#10;Description automatically generated"/>
+                                    <pic:cNvPr id="1422615927" name="Picture 17" descr="A close-up of a diagram&#10;&#10;Description automatically generated"/>
                                     <pic:cNvPicPr/>
                                   </pic:nvPicPr>
                                   <pic:blipFill>
-                                    <a:blip r:embed="rId8"/>
+                                    <a:blip r:embed="rId12"/>
                                     <a:stretch>
                                       <a:fillRect/>
                                     </a:stretch>
@@ -1743,7 +2338,7 @@
                                   <pic:spPr>
                                     <a:xfrm>
                                       <a:off x="0" y="0"/>
-                                      <a:ext cx="2924402" cy="1646161"/>
+                                      <a:ext cx="5952744" cy="2212848"/>
                                     </a:xfrm>
                                     <a:prstGeom prst="rect">
                                       <a:avLst/>
@@ -1755,129 +2350,6 @@
                           </wp:inline>
                         </w:drawing>
                       </w:r>
-                      <w:r>
-                        <w:rPr>
-                          <w:noProof/>
-                          <w:color w:val="FF0000"/>
-                        </w:rPr>
-                        <w:drawing>
-                          <wp:inline distT="0" distB="0" distL="0" distR="0" wp14:anchorId="17D545FA" wp14:editId="3C515549">
-                            <wp:extent cx="2903220" cy="1633845"/>
-                            <wp:effectExtent l="0" t="0" r="0" b="5080"/>
-                            <wp:docPr id="27590842" name="Picture 18" descr="A close-up of a light bulb&#10;&#10;Description automatically generated"/>
-                            <wp:cNvGraphicFramePr>
-                              <a:graphicFrameLocks xmlns:a="http://schemas.openxmlformats.org/drawingml/2006/main" noChangeAspect="1"/>
-                            </wp:cNvGraphicFramePr>
-                            <a:graphic xmlns:a="http://schemas.openxmlformats.org/drawingml/2006/main">
-                              <a:graphicData uri="http://schemas.openxmlformats.org/drawingml/2006/picture">
-                                <pic:pic xmlns:pic="http://schemas.openxmlformats.org/drawingml/2006/picture">
-                                  <pic:nvPicPr>
-                                    <pic:cNvPr id="27590842" name="Picture 18" descr="A close-up of a light bulb&#10;&#10;Description automatically generated"/>
-                                    <pic:cNvPicPr/>
-                                  </pic:nvPicPr>
-                                  <pic:blipFill>
-                                    <a:blip r:embed="rId9"/>
-                                    <a:stretch>
-                                      <a:fillRect/>
-                                    </a:stretch>
-                                  </pic:blipFill>
-                                  <pic:spPr>
-                                    <a:xfrm>
-                                      <a:off x="0" y="0"/>
-                                      <a:ext cx="2909419" cy="1637333"/>
-                                    </a:xfrm>
-                                    <a:prstGeom prst="rect">
-                                      <a:avLst/>
-                                    </a:prstGeom>
-                                  </pic:spPr>
-                                </pic:pic>
-                              </a:graphicData>
-                            </a:graphic>
-                          </wp:inline>
-                        </w:drawing>
-                      </w:r>
-                      <w:r>
-                        <w:rPr>
-                          <w:noProof/>
-                          <w:color w:val="FF0000"/>
-                        </w:rPr>
-                        <w:drawing>
-                          <wp:inline distT="0" distB="0" distL="0" distR="0" wp14:anchorId="6415E7CF" wp14:editId="1E425205">
-                            <wp:extent cx="2917634" cy="1642745"/>
-                            <wp:effectExtent l="0" t="0" r="0" b="0"/>
-                            <wp:docPr id="1598271721" name="Picture 21" descr="A close-up of a light bulb&#10;&#10;Description automatically generated"/>
-                            <wp:cNvGraphicFramePr>
-                              <a:graphicFrameLocks xmlns:a="http://schemas.openxmlformats.org/drawingml/2006/main" noChangeAspect="1"/>
-                            </wp:cNvGraphicFramePr>
-                            <a:graphic xmlns:a="http://schemas.openxmlformats.org/drawingml/2006/main">
-                              <a:graphicData uri="http://schemas.openxmlformats.org/drawingml/2006/picture">
-                                <pic:pic xmlns:pic="http://schemas.openxmlformats.org/drawingml/2006/picture">
-                                  <pic:nvPicPr>
-                                    <pic:cNvPr id="1598271721" name="Picture 21" descr="A close-up of a light bulb&#10;&#10;Description automatically generated"/>
-                                    <pic:cNvPicPr/>
-                                  </pic:nvPicPr>
-                                  <pic:blipFill>
-                                    <a:blip r:embed="rId10"/>
-                                    <a:stretch>
-                                      <a:fillRect/>
-                                    </a:stretch>
-                                  </pic:blipFill>
-                                  <pic:spPr>
-                                    <a:xfrm>
-                                      <a:off x="0" y="0"/>
-                                      <a:ext cx="2957651" cy="1665276"/>
-                                    </a:xfrm>
-                                    <a:prstGeom prst="rect">
-                                      <a:avLst/>
-                                    </a:prstGeom>
-                                  </pic:spPr>
-                                </pic:pic>
-                              </a:graphicData>
-                            </a:graphic>
-                          </wp:inline>
-                        </w:drawing>
-                      </w:r>
-                      <w:r>
-                        <w:rPr>
-                          <w:noProof/>
-                          <w:color w:val="FF0000"/>
-                        </w:rPr>
-                        <w:drawing>
-                          <wp:inline distT="0" distB="0" distL="0" distR="0" wp14:anchorId="06637818" wp14:editId="1CC9EF69">
-                            <wp:extent cx="2913380" cy="1638973"/>
-                            <wp:effectExtent l="0" t="0" r="1270" b="0"/>
-                            <wp:docPr id="1527815431" name="Picture 20" descr="A close-up of a light bulb&#10;&#10;Description automatically generated"/>
-                            <wp:cNvGraphicFramePr>
-                              <a:graphicFrameLocks xmlns:a="http://schemas.openxmlformats.org/drawingml/2006/main" noChangeAspect="1"/>
-                            </wp:cNvGraphicFramePr>
-                            <a:graphic xmlns:a="http://schemas.openxmlformats.org/drawingml/2006/main">
-                              <a:graphicData uri="http://schemas.openxmlformats.org/drawingml/2006/picture">
-                                <pic:pic xmlns:pic="http://schemas.openxmlformats.org/drawingml/2006/picture">
-                                  <pic:nvPicPr>
-                                    <pic:cNvPr id="1527815431" name="Picture 20" descr="A close-up of a light bulb&#10;&#10;Description automatically generated"/>
-                                    <pic:cNvPicPr/>
-                                  </pic:nvPicPr>
-                                  <pic:blipFill>
-                                    <a:blip r:embed="rId11"/>
-                                    <a:stretch>
-                                      <a:fillRect/>
-                                    </a:stretch>
-                                  </pic:blipFill>
-                                  <pic:spPr>
-                                    <a:xfrm>
-                                      <a:off x="0" y="0"/>
-                                      <a:ext cx="2941365" cy="1654716"/>
-                                    </a:xfrm>
-                                    <a:prstGeom prst="rect">
-                                      <a:avLst/>
-                                    </a:prstGeom>
-                                  </pic:spPr>
-                                </pic:pic>
-                              </a:graphicData>
-                            </a:graphic>
-                          </wp:inline>
-                        </w:drawing>
-                      </w:r>
                     </w:p>
                   </w:txbxContent>
                 </v:textbox>
@@ -1984,802 +2456,14 @@
           <w:color w:val="FF0000"/>
         </w:rPr>
       </w:pPr>
-    </w:p>
-    <w:p>
-      <w:pPr>
-        <w:rPr>
-          <w:color w:val="FF0000"/>
-        </w:rPr>
-      </w:pPr>
-    </w:p>
-    <w:p>
-      <w:pPr>
-        <w:rPr>
-          <w:color w:val="FF0000"/>
-        </w:rPr>
-      </w:pPr>
-    </w:p>
-    <w:p>
-      <w:pPr>
-        <w:rPr>
-          <w:color w:val="FF0000"/>
-        </w:rPr>
-      </w:pPr>
-    </w:p>
-    <w:p>
-      <w:pPr>
-        <w:rPr>
-          <w:color w:val="FF0000"/>
-        </w:rPr>
-      </w:pPr>
-    </w:p>
-    <w:p>
-      <w:pPr>
-        <w:rPr>
-          <w:color w:val="FF0000"/>
-        </w:rPr>
-      </w:pPr>
-    </w:p>
-    <w:p>
-      <w:pPr>
-        <w:rPr>
-          <w:color w:val="FF0000"/>
-        </w:rPr>
-      </w:pPr>
-    </w:p>
-    <w:p>
-      <w:pPr>
-        <w:rPr>
-          <w:color w:val="FF0000"/>
-        </w:rPr>
-      </w:pPr>
-    </w:p>
-    <w:p>
-      <w:pPr>
-        <w:rPr>
-          <w:color w:val="FF0000"/>
-        </w:rPr>
-      </w:pPr>
-    </w:p>
-    <w:p>
-      <w:pPr>
-        <w:rPr>
-          <w:color w:val="FF0000"/>
-        </w:rPr>
-      </w:pPr>
-    </w:p>
-    <w:p>
-      <w:pPr>
-        <w:rPr>
-          <w:color w:val="FF0000"/>
-        </w:rPr>
-      </w:pPr>
-    </w:p>
-    <w:p>
-      <w:pPr>
-        <w:rPr>
-          <w:color w:val="FF0000"/>
-        </w:rPr>
-      </w:pPr>
-    </w:p>
-    <w:p>
-      <w:pPr>
-        <w:rPr>
-          <w:color w:val="FF0000"/>
-        </w:rPr>
-      </w:pPr>
-    </w:p>
-    <w:p>
-      <w:pPr>
-        <w:rPr>
-          <w:color w:val="FF0000"/>
-        </w:rPr>
-      </w:pPr>
-    </w:p>
-    <w:p>
-      <w:pPr>
-        <w:rPr>
-          <w:color w:val="FF0000"/>
-        </w:rPr>
-      </w:pPr>
-    </w:p>
-    <w:p>
-      <w:pPr>
-        <w:rPr>
-          <w:color w:val="FF0000"/>
-        </w:rPr>
-      </w:pPr>
-    </w:p>
-    <w:p>
-      <w:pPr>
-        <w:rPr>
-          <w:color w:val="FF0000"/>
-        </w:rPr>
-      </w:pPr>
-    </w:p>
-    <w:p>
-      <w:pPr>
-        <w:rPr>
-          <w:color w:val="FF0000"/>
-        </w:rPr>
-      </w:pPr>
-    </w:p>
-    <w:p>
-      <w:pPr>
-        <w:rPr>
-          <w:color w:val="FF0000"/>
-        </w:rPr>
-      </w:pPr>
-    </w:p>
-    <w:p>
-      <w:pPr>
-        <w:rPr>
-          <w:color w:val="FF0000"/>
-        </w:rPr>
-      </w:pPr>
-    </w:p>
-    <w:p>
-      <w:pPr>
-        <w:rPr>
-          <w:color w:val="FF0000"/>
-        </w:rPr>
-      </w:pPr>
-    </w:p>
-    <w:p>
-      <w:pPr>
-        <w:rPr>
-          <w:color w:val="FF0000"/>
-        </w:rPr>
-      </w:pPr>
-    </w:p>
-    <w:p>
-      <w:pPr>
-        <w:rPr>
-          <w:color w:val="FF0000"/>
-        </w:rPr>
-      </w:pPr>
-    </w:p>
-    <w:p>
-      <w:pPr>
-        <w:rPr>
-          <w:color w:val="FF0000"/>
-        </w:rPr>
-      </w:pPr>
-    </w:p>
-    <w:p>
-      <w:pPr>
-        <w:rPr>
-          <w:color w:val="FF0000"/>
-        </w:rPr>
-      </w:pPr>
-    </w:p>
-    <w:p>
-      <w:pPr>
-        <w:rPr>
-          <w:color w:val="FF0000"/>
-        </w:rPr>
-      </w:pPr>
-    </w:p>
-    <w:p>
-      <w:pPr>
-        <w:rPr>
-          <w:color w:val="FF0000"/>
-        </w:rPr>
-      </w:pPr>
-    </w:p>
-    <w:p>
-      <w:pPr>
-        <w:rPr>
-          <w:color w:val="FF0000"/>
-        </w:rPr>
-      </w:pPr>
-    </w:p>
-    <w:p>
-      <w:pPr>
-        <w:rPr>
-          <w:color w:val="FF0000"/>
-        </w:rPr>
-      </w:pPr>
-    </w:p>
-    <w:p>
-      <w:pPr>
-        <w:rPr>
-          <w:color w:val="FF0000"/>
-        </w:rPr>
-      </w:pPr>
       <w:r>
         <w:rPr>
           <w:noProof/>
-          <w:color w:val="FF0000"/>
         </w:rPr>
         <mc:AlternateContent>
           <mc:Choice Requires="wps">
             <w:drawing>
-              <wp:anchor distT="0" distB="0" distL="114300" distR="114300" simplePos="0" relativeHeight="251672576" behindDoc="0" locked="0" layoutInCell="1" allowOverlap="1" wp14:anchorId="715E1AEA" wp14:editId="480E51EB">
-                <wp:simplePos x="0" y="0"/>
-                <wp:positionH relativeFrom="column">
-                  <wp:posOffset>0</wp:posOffset>
-                </wp:positionH>
-                <wp:positionV relativeFrom="paragraph">
-                  <wp:posOffset>121285</wp:posOffset>
-                </wp:positionV>
-                <wp:extent cx="6144895" cy="3075305"/>
-                <wp:effectExtent l="0" t="0" r="14605" b="10795"/>
-                <wp:wrapNone/>
-                <wp:docPr id="15" name="Text Box 15"/>
-                <wp:cNvGraphicFramePr/>
-                <a:graphic xmlns:a="http://schemas.openxmlformats.org/drawingml/2006/main">
-                  <a:graphicData uri="http://schemas.microsoft.com/office/word/2010/wordprocessingShape">
-                    <wps:wsp>
-                      <wps:cNvSpPr txBox="1"/>
-                      <wps:spPr>
-                        <a:xfrm>
-                          <a:off x="0" y="0"/>
-                          <a:ext cx="6144895" cy="3075305"/>
-                        </a:xfrm>
-                        <a:prstGeom prst="rect">
-                          <a:avLst/>
-                        </a:prstGeom>
-                        <a:solidFill>
-                          <a:schemeClr val="lt1"/>
-                        </a:solidFill>
-                        <a:ln w="6350">
-                          <a:solidFill>
-                            <a:schemeClr val="bg1">
-                              <a:lumMod val="50000"/>
-                            </a:schemeClr>
-                          </a:solidFill>
-                        </a:ln>
-                      </wps:spPr>
-                      <wps:txbx>
-                        <w:txbxContent>
-                          <w:p>
-                            <w:pPr>
-                              <w:rPr>
-                                <w:color w:val="FF0000"/>
-                              </w:rPr>
-                            </w:pPr>
-                          </w:p>
-                        </w:txbxContent>
-                      </wps:txbx>
-                      <wps:bodyPr rot="0" spcFirstLastPara="0" vertOverflow="overflow" horzOverflow="overflow" vert="horz" wrap="square" lIns="91440" tIns="45720" rIns="91440" bIns="45720" numCol="1" spcCol="0" rtlCol="0" fromWordArt="0" anchor="t" anchorCtr="0" forceAA="0" compatLnSpc="1">
-                        <a:prstTxWarp prst="textNoShape">
-                          <a:avLst/>
-                        </a:prstTxWarp>
-                        <a:noAutofit/>
-                      </wps:bodyPr>
-                    </wps:wsp>
-                  </a:graphicData>
-                </a:graphic>
-                <wp14:sizeRelV relativeFrom="margin">
-                  <wp14:pctHeight>0</wp14:pctHeight>
-                </wp14:sizeRelV>
-              </wp:anchor>
-            </w:drawing>
-          </mc:Choice>
-          <mc:Fallback>
-            <w:pict>
-              <v:shape w14:anchorId="715E1AEA" id="Text Box 15" o:spid="_x0000_s1030" type="#_x0000_t202" style="position:absolute;margin-left:0;margin-top:9.55pt;width:483.85pt;height:242.15pt;z-index:251672576;visibility:visible;mso-wrap-style:square;mso-height-percent:0;mso-wrap-distance-left:9pt;mso-wrap-distance-top:0;mso-wrap-distance-right:9pt;mso-wrap-distance-bottom:0;mso-position-horizontal:absolute;mso-position-horizontal-relative:text;mso-position-vertical:absolute;mso-position-vertical-relative:text;mso-height-percent:0;mso-height-relative:margin;v-text-anchor:top" o:gfxdata="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" fillcolor="white [3201]" strokecolor="#7f7f7f [1612]" strokeweight=".5pt">
-                <v:textbox>
-                  <w:txbxContent>
-                    <w:p>
-                      <w:pPr>
-                        <w:rPr>
-                          <w:color w:val="FF0000"/>
-                        </w:rPr>
-                      </w:pPr>
-                    </w:p>
-                  </w:txbxContent>
-                </v:textbox>
-              </v:shape>
-            </w:pict>
-          </mc:Fallback>
-        </mc:AlternateContent>
-      </w:r>
-    </w:p>
-    <w:p>
-      <w:pPr>
-        <w:rPr>
-          <w:color w:val="FF0000"/>
-        </w:rPr>
-      </w:pPr>
-    </w:p>
-    <w:p>
-      <w:pPr>
-        <w:rPr>
-          <w:color w:val="FF0000"/>
-        </w:rPr>
-      </w:pPr>
-      <w:r>
-        <w:rPr>
-          <w:noProof/>
-        </w:rPr>
-        <mc:AlternateContent>
-          <mc:Choice Requires="wps">
-            <w:drawing>
-              <wp:anchor distT="0" distB="0" distL="114300" distR="114300" simplePos="0" relativeHeight="251675648" behindDoc="0" locked="0" layoutInCell="1" allowOverlap="1" wp14:anchorId="22134A84" wp14:editId="5344720D">
-                <wp:simplePos x="0" y="0"/>
-                <wp:positionH relativeFrom="column">
-                  <wp:posOffset>41275</wp:posOffset>
-                </wp:positionH>
-                <wp:positionV relativeFrom="paragraph">
-                  <wp:posOffset>6860540</wp:posOffset>
-                </wp:positionV>
-                <wp:extent cx="6144895" cy="635"/>
-                <wp:effectExtent l="0" t="0" r="1905" b="12065"/>
-                <wp:wrapNone/>
-                <wp:docPr id="1" name="Text Box 1"/>
-                <wp:cNvGraphicFramePr/>
-                <a:graphic xmlns:a="http://schemas.openxmlformats.org/drawingml/2006/main">
-                  <a:graphicData uri="http://schemas.microsoft.com/office/word/2010/wordprocessingShape">
-                    <wps:wsp>
-                      <wps:cNvSpPr txBox="1"/>
-                      <wps:spPr>
-                        <a:xfrm>
-                          <a:off x="0" y="0"/>
-                          <a:ext cx="6144895" cy="635"/>
-                        </a:xfrm>
-                        <a:prstGeom prst="rect">
-                          <a:avLst/>
-                        </a:prstGeom>
-                        <a:solidFill>
-                          <a:prstClr val="white"/>
-                        </a:solidFill>
-                        <a:ln>
-                          <a:noFill/>
-                        </a:ln>
-                      </wps:spPr>
-                      <wps:txbx>
-                        <w:txbxContent>
-                          <w:p>
-                            <w:pPr>
-                              <w:pStyle w:val="Caption"/>
-                              <w:rPr>
-                                <w:i w:val="0"/>
-                                <w:iCs w:val="0"/>
-                                <w:color w:val="000000" w:themeColor="text1"/>
-                                <w:sz w:val="20"/>
-                                <w:szCs w:val="20"/>
-                              </w:rPr>
-                            </w:pPr>
-                            <w:r>
-                              <w:rPr>
-                                <w:b/>
-                                <w:bCs/>
-                                <w:i w:val="0"/>
-                                <w:iCs w:val="0"/>
-                                <w:color w:val="000000" w:themeColor="text1"/>
-                                <w:sz w:val="20"/>
-                                <w:szCs w:val="20"/>
-                              </w:rPr>
-                              <w:t>Figure 1d.</w:t>
-                            </w:r>
-                            <w:r>
-                              <w:rPr>
-                                <w:i w:val="0"/>
-                                <w:iCs w:val="0"/>
-                                <w:color w:val="000000" w:themeColor="text1"/>
-                                <w:sz w:val="20"/>
-                                <w:szCs w:val="20"/>
-                              </w:rPr>
-                              <w:t xml:space="preserve"> </w:t>
-                            </w:r>
-                            <w:proofErr w:type="spellStart"/>
-                            <w:r>
-                              <w:rPr>
-                                <w:i w:val="0"/>
-                                <w:iCs w:val="0"/>
-                                <w:color w:val="000000" w:themeColor="text1"/>
-                                <w:sz w:val="20"/>
-                                <w:szCs w:val="20"/>
-                              </w:rPr>
-                              <w:t>Streaklines</w:t>
-                            </w:r>
-                            <w:proofErr w:type="spellEnd"/>
-                            <w:r>
-                              <w:rPr>
-                                <w:i w:val="0"/>
-                                <w:iCs w:val="0"/>
-                                <w:color w:val="000000" w:themeColor="text1"/>
-                                <w:sz w:val="20"/>
-                                <w:szCs w:val="20"/>
-                              </w:rPr>
-                              <w:t xml:space="preserve"> in the boundary layer developing along a flat plate: (left) laminar case, (right) turbulent case. The </w:t>
-                            </w:r>
-                            <w:proofErr w:type="spellStart"/>
-                            <w:r>
-                              <w:rPr>
-                                <w:i w:val="0"/>
-                                <w:iCs w:val="0"/>
-                                <w:color w:val="000000" w:themeColor="text1"/>
-                                <w:sz w:val="20"/>
-                                <w:szCs w:val="20"/>
-                              </w:rPr>
-                              <w:t>streaklines</w:t>
-                            </w:r>
-                            <w:proofErr w:type="spellEnd"/>
-                            <w:r>
-                              <w:rPr>
-                                <w:i w:val="0"/>
-                                <w:iCs w:val="0"/>
-                                <w:color w:val="000000" w:themeColor="text1"/>
-                                <w:sz w:val="20"/>
-                                <w:szCs w:val="20"/>
-                              </w:rPr>
-                              <w:t xml:space="preserve"> are marked by </w:t>
-                            </w:r>
-                            <w:proofErr w:type="gramStart"/>
-                            <w:r>
-                              <w:rPr>
-                                <w:i w:val="0"/>
-                                <w:iCs w:val="0"/>
-                                <w:color w:val="000000" w:themeColor="text1"/>
-                                <w:sz w:val="20"/>
-                                <w:szCs w:val="20"/>
-                              </w:rPr>
-                              <w:t>neutrally-buoyant</w:t>
-                            </w:r>
-                            <w:proofErr w:type="gramEnd"/>
-                            <w:r>
-                              <w:rPr>
-                                <w:i w:val="0"/>
-                                <w:iCs w:val="0"/>
-                                <w:color w:val="000000" w:themeColor="text1"/>
-                                <w:sz w:val="20"/>
-                                <w:szCs w:val="20"/>
-                              </w:rPr>
-                              <w:t xml:space="preserve"> dye injected from a series of small holes along the plate. Flow is from left to right.</w:t>
-                            </w:r>
-                          </w:p>
-                        </w:txbxContent>
-                      </wps:txbx>
-                      <wps:bodyPr rot="0" spcFirstLastPara="0" vertOverflow="overflow" horzOverflow="overflow" vert="horz" wrap="square" lIns="0" tIns="0" rIns="0" bIns="0" numCol="1" spcCol="0" rtlCol="0" fromWordArt="0" anchor="t" anchorCtr="0" forceAA="0" compatLnSpc="1">
-                        <a:prstTxWarp prst="textNoShape">
-                          <a:avLst/>
-                        </a:prstTxWarp>
-                        <a:spAutoFit/>
-                      </wps:bodyPr>
-                    </wps:wsp>
-                  </a:graphicData>
-                </a:graphic>
-              </wp:anchor>
-            </w:drawing>
-          </mc:Choice>
-          <mc:Fallback>
-            <w:pict>
-              <v:shape w14:anchorId="22134A84" id="Text Box 1" o:spid="_x0000_s1031" type="#_x0000_t202" style="position:absolute;margin-left:3.25pt;margin-top:540.2pt;width:483.85pt;height:.05pt;z-index:251675648;visibility:visible;mso-wrap-style:square;mso-wrap-distance-left:9pt;mso-wrap-distance-top:0;mso-wrap-distance-right:9pt;mso-wrap-distance-bottom:0;mso-position-horizontal:absolute;mso-position-horizontal-relative:text;mso-position-vertical:absolute;mso-position-vertical-relative:text;v-text-anchor:top" o:gfxdata="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" stroked="f">
-                <v:textbox style="mso-fit-shape-to-text:t" inset="0,0,0,0">
-                  <w:txbxContent>
-                    <w:p>
-                      <w:pPr>
-                        <w:pStyle w:val="Caption"/>
-                        <w:rPr>
-                          <w:i w:val="0"/>
-                          <w:iCs w:val="0"/>
-                          <w:color w:val="000000" w:themeColor="text1"/>
-                          <w:sz w:val="20"/>
-                          <w:szCs w:val="20"/>
-                        </w:rPr>
-                      </w:pPr>
-                      <w:r>
-                        <w:rPr>
-                          <w:b/>
-                          <w:bCs/>
-                          <w:i w:val="0"/>
-                          <w:iCs w:val="0"/>
-                          <w:color w:val="000000" w:themeColor="text1"/>
-                          <w:sz w:val="20"/>
-                          <w:szCs w:val="20"/>
-                        </w:rPr>
-                        <w:t>Figure 1d.</w:t>
-                      </w:r>
-                      <w:r>
-                        <w:rPr>
-                          <w:i w:val="0"/>
-                          <w:iCs w:val="0"/>
-                          <w:color w:val="000000" w:themeColor="text1"/>
-                          <w:sz w:val="20"/>
-                          <w:szCs w:val="20"/>
-                        </w:rPr>
-                        <w:t xml:space="preserve"> </w:t>
-                      </w:r>
-                      <w:proofErr w:type="spellStart"/>
-                      <w:r>
-                        <w:rPr>
-                          <w:i w:val="0"/>
-                          <w:iCs w:val="0"/>
-                          <w:color w:val="000000" w:themeColor="text1"/>
-                          <w:sz w:val="20"/>
-                          <w:szCs w:val="20"/>
-                        </w:rPr>
-                        <w:t>Streaklines</w:t>
-                      </w:r>
-                      <w:proofErr w:type="spellEnd"/>
-                      <w:r>
-                        <w:rPr>
-                          <w:i w:val="0"/>
-                          <w:iCs w:val="0"/>
-                          <w:color w:val="000000" w:themeColor="text1"/>
-                          <w:sz w:val="20"/>
-                          <w:szCs w:val="20"/>
-                        </w:rPr>
-                        <w:t xml:space="preserve"> in the boundary layer developing along a flat plate: (left) laminar case, (right) turbulent case. The </w:t>
-                      </w:r>
-                      <w:proofErr w:type="spellStart"/>
-                      <w:r>
-                        <w:rPr>
-                          <w:i w:val="0"/>
-                          <w:iCs w:val="0"/>
-                          <w:color w:val="000000" w:themeColor="text1"/>
-                          <w:sz w:val="20"/>
-                          <w:szCs w:val="20"/>
-                        </w:rPr>
-                        <w:t>streaklines</w:t>
-                      </w:r>
-                      <w:proofErr w:type="spellEnd"/>
-                      <w:r>
-                        <w:rPr>
-                          <w:i w:val="0"/>
-                          <w:iCs w:val="0"/>
-                          <w:color w:val="000000" w:themeColor="text1"/>
-                          <w:sz w:val="20"/>
-                          <w:szCs w:val="20"/>
-                        </w:rPr>
-                        <w:t xml:space="preserve"> are marked by </w:t>
-                      </w:r>
-                      <w:proofErr w:type="gramStart"/>
-                      <w:r>
-                        <w:rPr>
-                          <w:i w:val="0"/>
-                          <w:iCs w:val="0"/>
-                          <w:color w:val="000000" w:themeColor="text1"/>
-                          <w:sz w:val="20"/>
-                          <w:szCs w:val="20"/>
-                        </w:rPr>
-                        <w:t>neutrally-buoyant</w:t>
-                      </w:r>
-                      <w:proofErr w:type="gramEnd"/>
-                      <w:r>
-                        <w:rPr>
-                          <w:i w:val="0"/>
-                          <w:iCs w:val="0"/>
-                          <w:color w:val="000000" w:themeColor="text1"/>
-                          <w:sz w:val="20"/>
-                          <w:szCs w:val="20"/>
-                        </w:rPr>
-                        <w:t xml:space="preserve"> dye injected from a series of small holes along the plate. Flow is from left to right.</w:t>
-                      </w:r>
-                    </w:p>
-                  </w:txbxContent>
-                </v:textbox>
-              </v:shape>
-            </w:pict>
-          </mc:Fallback>
-        </mc:AlternateContent>
-      </w:r>
-      <w:r>
-        <w:rPr>
-          <w:noProof/>
-          <w:color w:val="FF0000"/>
-        </w:rPr>
-        <mc:AlternateContent>
-          <mc:Choice Requires="wps">
-            <w:drawing>
-              <wp:anchor distT="0" distB="0" distL="114300" distR="114300" simplePos="0" relativeHeight="251673600" behindDoc="0" locked="0" layoutInCell="1" allowOverlap="1" wp14:anchorId="7BCD1256" wp14:editId="54B06FC2">
-                <wp:simplePos x="0" y="0"/>
-                <wp:positionH relativeFrom="column">
-                  <wp:posOffset>41275</wp:posOffset>
-                </wp:positionH>
-                <wp:positionV relativeFrom="paragraph">
-                  <wp:posOffset>3728085</wp:posOffset>
-                </wp:positionV>
-                <wp:extent cx="6145078" cy="3075709"/>
-                <wp:effectExtent l="0" t="0" r="14605" b="10795"/>
-                <wp:wrapNone/>
-                <wp:docPr id="16" name="Text Box 16"/>
-                <wp:cNvGraphicFramePr/>
-                <a:graphic xmlns:a="http://schemas.openxmlformats.org/drawingml/2006/main">
-                  <a:graphicData uri="http://schemas.microsoft.com/office/word/2010/wordprocessingShape">
-                    <wps:wsp>
-                      <wps:cNvSpPr txBox="1"/>
-                      <wps:spPr>
-                        <a:xfrm>
-                          <a:off x="0" y="0"/>
-                          <a:ext cx="6145078" cy="3075709"/>
-                        </a:xfrm>
-                        <a:prstGeom prst="rect">
-                          <a:avLst/>
-                        </a:prstGeom>
-                        <a:solidFill>
-                          <a:schemeClr val="lt1"/>
-                        </a:solidFill>
-                        <a:ln w="6350">
-                          <a:solidFill>
-                            <a:schemeClr val="bg1">
-                              <a:lumMod val="50000"/>
-                            </a:schemeClr>
-                          </a:solidFill>
-                        </a:ln>
-                      </wps:spPr>
-                      <wps:txbx>
-                        <w:txbxContent>
-                          <w:p>
-                            <w:pPr>
-                              <w:jc w:val="center"/>
-                              <w:rPr>
-                                <w:color w:val="FF0000"/>
-                              </w:rPr>
-                            </w:pPr>
-                            <w:r>
-                              <w:rPr>
-                                <w:color w:val="FF0000"/>
-                              </w:rPr>
-                              <w:t>[copy and paste your figure 1d here]</w:t>
-                            </w:r>
-                          </w:p>
-                        </w:txbxContent>
-                      </wps:txbx>
-                      <wps:bodyPr rot="0" spcFirstLastPara="0" vertOverflow="overflow" horzOverflow="overflow" vert="horz" wrap="square" lIns="91440" tIns="45720" rIns="91440" bIns="45720" numCol="1" spcCol="0" rtlCol="0" fromWordArt="0" anchor="t" anchorCtr="0" forceAA="0" compatLnSpc="1">
-                        <a:prstTxWarp prst="textNoShape">
-                          <a:avLst/>
-                        </a:prstTxWarp>
-                        <a:noAutofit/>
-                      </wps:bodyPr>
-                    </wps:wsp>
-                  </a:graphicData>
-                </a:graphic>
-                <wp14:sizeRelV relativeFrom="margin">
-                  <wp14:pctHeight>0</wp14:pctHeight>
-                </wp14:sizeRelV>
-              </wp:anchor>
-            </w:drawing>
-          </mc:Choice>
-          <mc:Fallback>
-            <w:pict>
-              <v:shape w14:anchorId="7BCD1256" id="Text Box 16" o:spid="_x0000_s1032" type="#_x0000_t202" style="position:absolute;margin-left:3.25pt;margin-top:293.55pt;width:483.85pt;height:242.2pt;z-index:251673600;visibility:visible;mso-wrap-style:square;mso-height-percent:0;mso-wrap-distance-left:9pt;mso-wrap-distance-top:0;mso-wrap-distance-right:9pt;mso-wrap-distance-bottom:0;mso-position-horizontal:absolute;mso-position-horizontal-relative:text;mso-position-vertical:absolute;mso-position-vertical-relative:text;mso-height-percent:0;mso-height-relative:margin;v-text-anchor:top" o:gfxdata="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" fillcolor="white [3201]" strokecolor="#7f7f7f [1612]" strokeweight=".5pt">
-                <v:textbox>
-                  <w:txbxContent>
-                    <w:p>
-                      <w:pPr>
-                        <w:jc w:val="center"/>
-                        <w:rPr>
-                          <w:color w:val="FF0000"/>
-                        </w:rPr>
-                      </w:pPr>
-                      <w:r>
-                        <w:rPr>
-                          <w:color w:val="FF0000"/>
-                        </w:rPr>
-                        <w:t>[copy and paste your figure 1d here]</w:t>
-                      </w:r>
-                    </w:p>
-                  </w:txbxContent>
-                </v:textbox>
-              </v:shape>
-            </w:pict>
-          </mc:Fallback>
-        </mc:AlternateContent>
-      </w:r>
-    </w:p>
-    <w:p>
-      <w:pPr>
-        <w:rPr>
-          <w:color w:val="FF0000"/>
-        </w:rPr>
-      </w:pPr>
-    </w:p>
-    <w:p>
-      <w:pPr>
-        <w:rPr>
-          <w:color w:val="FF0000"/>
-        </w:rPr>
-      </w:pPr>
-    </w:p>
-    <w:p>
-      <w:pPr>
-        <w:rPr>
-          <w:color w:val="FF0000"/>
-        </w:rPr>
-      </w:pPr>
-    </w:p>
-    <w:p>
-      <w:pPr>
-        <w:rPr>
-          <w:color w:val="FF0000"/>
-        </w:rPr>
-      </w:pPr>
-    </w:p>
-    <w:p>
-      <w:pPr>
-        <w:rPr>
-          <w:color w:val="FF0000"/>
-        </w:rPr>
-      </w:pPr>
-    </w:p>
-    <w:p>
-      <w:pPr>
-        <w:rPr>
-          <w:color w:val="FF0000"/>
-        </w:rPr>
-      </w:pPr>
-    </w:p>
-    <w:p>
-      <w:pPr>
-        <w:rPr>
-          <w:color w:val="FF0000"/>
-        </w:rPr>
-      </w:pPr>
-    </w:p>
-    <w:p>
-      <w:pPr>
-        <w:rPr>
-          <w:color w:val="FF0000"/>
-        </w:rPr>
-      </w:pPr>
-    </w:p>
-    <w:p>
-      <w:pPr>
-        <w:rPr>
-          <w:color w:val="FF0000"/>
-        </w:rPr>
-      </w:pPr>
-    </w:p>
-    <w:p>
-      <w:pPr>
-        <w:rPr>
-          <w:color w:val="FF0000"/>
-        </w:rPr>
-      </w:pPr>
-    </w:p>
-    <w:p>
-      <w:pPr>
-        <w:rPr>
-          <w:color w:val="FF0000"/>
-        </w:rPr>
-      </w:pPr>
-    </w:p>
-    <w:p>
-      <w:pPr>
-        <w:rPr>
-          <w:color w:val="FF0000"/>
-        </w:rPr>
-      </w:pPr>
-    </w:p>
-    <w:p>
-      <w:pPr>
-        <w:rPr>
-          <w:color w:val="FF0000"/>
-        </w:rPr>
-      </w:pPr>
-    </w:p>
-    <w:p>
-      <w:pPr>
-        <w:rPr>
-          <w:color w:val="FF0000"/>
-        </w:rPr>
-      </w:pPr>
-    </w:p>
-    <w:p>
-      <w:pPr>
-        <w:rPr>
-          <w:color w:val="FF0000"/>
-        </w:rPr>
-      </w:pPr>
-    </w:p>
-    <w:p>
-      <w:pPr>
-        <w:rPr>
-          <w:color w:val="FF0000"/>
-        </w:rPr>
-      </w:pPr>
-      <w:r>
-        <w:rPr>
-          <w:noProof/>
-        </w:rPr>
-        <mc:AlternateContent>
-          <mc:Choice Requires="wps">
-            <w:drawing>
-              <wp:anchor distT="0" distB="0" distL="114300" distR="114300" simplePos="0" relativeHeight="251677696" behindDoc="0" locked="0" layoutInCell="1" allowOverlap="1" wp14:anchorId="18133026" wp14:editId="51380F36">
+              <wp:anchor distT="0" distB="0" distL="114300" distR="114300" simplePos="0" relativeHeight="251665408" behindDoc="0" locked="0" layoutInCell="1" allowOverlap="1" wp14:anchorId="18133026" wp14:editId="51380F36">
                 <wp:simplePos x="0" y="0"/>
                 <wp:positionH relativeFrom="column">
                   <wp:posOffset>0</wp:posOffset>
@@ -3016,7 +2700,7 @@
                               <m:r>
                                 <w:rPr>
                                   <w:rFonts w:ascii="Cambria Math" w:hAnsi="Cambria Math"/>
-                                  <w:color w:val="FF0000"/>
+                                  <w:color w:val="auto"/>
                                   <w:sz w:val="20"/>
                                   <w:szCs w:val="20"/>
                                 </w:rPr>
@@ -3028,7 +2712,7 @@
                                     <w:rPr>
                                       <w:rFonts w:ascii="Cambria Math" w:hAnsi="Cambria Math"/>
                                       <w:iCs w:val="0"/>
-                                      <w:color w:val="FF0000"/>
+                                      <w:color w:val="auto"/>
                                       <w:sz w:val="20"/>
                                       <w:szCs w:val="20"/>
                                     </w:rPr>
@@ -3038,7 +2722,7 @@
                                   <m:r>
                                     <w:rPr>
                                       <w:rFonts w:ascii="Cambria Math" w:hAnsi="Cambria Math"/>
-                                      <w:color w:val="FF0000"/>
+                                      <w:color w:val="auto"/>
                                       <w:sz w:val="20"/>
                                       <w:szCs w:val="20"/>
                                     </w:rPr>
@@ -3049,7 +2733,7 @@
                                   <m:r>
                                     <w:rPr>
                                       <w:rFonts w:ascii="Cambria Math" w:hAnsi="Cambria Math"/>
-                                      <w:color w:val="FF0000"/>
+                                      <w:color w:val="auto"/>
                                       <w:sz w:val="20"/>
                                       <w:szCs w:val="20"/>
                                     </w:rPr>
@@ -3062,17 +2746,27 @@
                               <w:rPr>
                                 <w:i w:val="0"/>
                                 <w:iCs w:val="0"/>
-                                <w:color w:val="FF0000"/>
-                                <w:sz w:val="20"/>
-                                <w:szCs w:val="20"/>
-                              </w:rPr>
-                              <w:t>=XXXX</w:t>
-                            </w:r>
-                            <w:r>
-                              <w:rPr>
-                                <w:i w:val="0"/>
-                                <w:iCs w:val="0"/>
-                                <w:color w:val="000000" w:themeColor="text1"/>
+                                <w:color w:val="auto"/>
+                                <w:sz w:val="20"/>
+                                <w:szCs w:val="20"/>
+                              </w:rPr>
+                              <w:t>=</w:t>
+                            </w:r>
+                            <w:r>
+                              <w:rPr>
+                                <w:i w:val="0"/>
+                                <w:iCs w:val="0"/>
+                                <w:color w:val="auto"/>
+                                <w:sz w:val="20"/>
+                                <w:szCs w:val="20"/>
+                              </w:rPr>
+                              <w:t>45928.43</w:t>
+                            </w:r>
+                            <w:r>
+                              <w:rPr>
+                                <w:i w:val="0"/>
+                                <w:iCs w:val="0"/>
+                                <w:color w:val="auto"/>
                                 <w:sz w:val="20"/>
                                 <w:szCs w:val="20"/>
                               </w:rPr>
@@ -3095,7 +2789,7 @@
           </mc:Choice>
           <mc:Fallback>
             <w:pict>
-              <v:shape w14:anchorId="18133026" id="Text Box 17" o:spid="_x0000_s1033" type="#_x0000_t202" style="position:absolute;margin-left:0;margin-top:7.8pt;width:483.85pt;height:.05pt;z-index:251677696;visibility:visible;mso-wrap-style:square;mso-wrap-distance-left:9pt;mso-wrap-distance-top:0;mso-wrap-distance-right:9pt;mso-wrap-distance-bottom:0;mso-position-horizontal:absolute;mso-position-horizontal-relative:text;mso-position-vertical:absolute;mso-position-vertical-relative:text;v-text-anchor:top" o:gfxdata="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" stroked="f">
+              <v:shape w14:anchorId="18133026" id="Text Box 17" o:spid="_x0000_s1031" type="#_x0000_t202" style="position:absolute;margin-left:0;margin-top:7.8pt;width:483.85pt;height:.05pt;z-index:251665408;visibility:visible;mso-wrap-style:square;mso-wrap-distance-left:9pt;mso-wrap-distance-top:0;mso-wrap-distance-right:9pt;mso-wrap-distance-bottom:0;mso-position-horizontal:absolute;mso-position-horizontal-relative:text;mso-position-vertical:absolute;mso-position-vertical-relative:text;v-text-anchor:top" o:gfxdata="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" stroked="f">
                 <v:textbox style="mso-fit-shape-to-text:t" inset="0,0,0,0">
                   <w:txbxContent>
                     <w:p>
@@ -3301,7 +2995,7 @@
                         <m:r>
                           <w:rPr>
                             <w:rFonts w:ascii="Cambria Math" w:hAnsi="Cambria Math"/>
-                            <w:color w:val="FF0000"/>
+                            <w:color w:val="auto"/>
                             <w:sz w:val="20"/>
                             <w:szCs w:val="20"/>
                           </w:rPr>
@@ -3313,7 +3007,7 @@
                               <w:rPr>
                                 <w:rFonts w:ascii="Cambria Math" w:hAnsi="Cambria Math"/>
                                 <w:iCs w:val="0"/>
-                                <w:color w:val="FF0000"/>
+                                <w:color w:val="auto"/>
                                 <w:sz w:val="20"/>
                                 <w:szCs w:val="20"/>
                               </w:rPr>
@@ -3323,7 +3017,7 @@
                             <m:r>
                               <w:rPr>
                                 <w:rFonts w:ascii="Cambria Math" w:hAnsi="Cambria Math"/>
-                                <w:color w:val="FF0000"/>
+                                <w:color w:val="auto"/>
                                 <w:sz w:val="20"/>
                                 <w:szCs w:val="20"/>
                               </w:rPr>
@@ -3334,7 +3028,7 @@
                             <m:r>
                               <w:rPr>
                                 <w:rFonts w:ascii="Cambria Math" w:hAnsi="Cambria Math"/>
-                                <w:color w:val="FF0000"/>
+                                <w:color w:val="auto"/>
                                 <w:sz w:val="20"/>
                                 <w:szCs w:val="20"/>
                               </w:rPr>
@@ -3347,17 +3041,27 @@
                         <w:rPr>
                           <w:i w:val="0"/>
                           <w:iCs w:val="0"/>
-                          <w:color w:val="FF0000"/>
-                          <w:sz w:val="20"/>
-                          <w:szCs w:val="20"/>
-                        </w:rPr>
-                        <w:t>=XXXX</w:t>
-                      </w:r>
-                      <w:r>
-                        <w:rPr>
-                          <w:i w:val="0"/>
-                          <w:iCs w:val="0"/>
-                          <w:color w:val="000000" w:themeColor="text1"/>
+                          <w:color w:val="auto"/>
+                          <w:sz w:val="20"/>
+                          <w:szCs w:val="20"/>
+                        </w:rPr>
+                        <w:t>=</w:t>
+                      </w:r>
+                      <w:r>
+                        <w:rPr>
+                          <w:i w:val="0"/>
+                          <w:iCs w:val="0"/>
+                          <w:color w:val="auto"/>
+                          <w:sz w:val="20"/>
+                          <w:szCs w:val="20"/>
+                        </w:rPr>
+                        <w:t>45928.43</w:t>
+                      </w:r>
+                      <w:r>
+                        <w:rPr>
+                          <w:i w:val="0"/>
+                          <w:iCs w:val="0"/>
+                          <w:color w:val="auto"/>
                           <w:sz w:val="20"/>
                           <w:szCs w:val="20"/>
                         </w:rPr>
@@ -3434,160 +3138,6 @@
           <w:color w:val="FF0000"/>
         </w:rPr>
       </w:pPr>
-    </w:p>
-    <w:p>
-      <w:pPr>
-        <w:rPr>
-          <w:color w:val="FF0000"/>
-        </w:rPr>
-      </w:pPr>
-    </w:p>
-    <w:p>
-      <w:pPr>
-        <w:rPr>
-          <w:color w:val="FF0000"/>
-        </w:rPr>
-      </w:pPr>
-    </w:p>
-    <w:p>
-      <w:pPr>
-        <w:rPr>
-          <w:color w:val="FF0000"/>
-        </w:rPr>
-      </w:pPr>
-    </w:p>
-    <w:p>
-      <w:pPr>
-        <w:rPr>
-          <w:color w:val="FF0000"/>
-        </w:rPr>
-      </w:pPr>
-    </w:p>
-    <w:p>
-      <w:pPr>
-        <w:rPr>
-          <w:color w:val="FF0000"/>
-        </w:rPr>
-      </w:pPr>
-    </w:p>
-    <w:p>
-      <w:pPr>
-        <w:rPr>
-          <w:color w:val="FF0000"/>
-        </w:rPr>
-      </w:pPr>
-    </w:p>
-    <w:p>
-      <w:pPr>
-        <w:rPr>
-          <w:color w:val="FF0000"/>
-        </w:rPr>
-      </w:pPr>
-    </w:p>
-    <w:p>
-      <w:pPr>
-        <w:rPr>
-          <w:color w:val="FF0000"/>
-        </w:rPr>
-      </w:pPr>
-    </w:p>
-    <w:p>
-      <w:pPr>
-        <w:rPr>
-          <w:color w:val="FF0000"/>
-        </w:rPr>
-      </w:pPr>
-    </w:p>
-    <w:p>
-      <w:pPr>
-        <w:rPr>
-          <w:color w:val="FF0000"/>
-        </w:rPr>
-      </w:pPr>
-    </w:p>
-    <w:p>
-      <w:pPr>
-        <w:rPr>
-          <w:color w:val="FF0000"/>
-        </w:rPr>
-      </w:pPr>
-    </w:p>
-    <w:p>
-      <w:pPr>
-        <w:rPr>
-          <w:color w:val="FF0000"/>
-        </w:rPr>
-      </w:pPr>
-    </w:p>
-    <w:p>
-      <w:pPr>
-        <w:rPr>
-          <w:color w:val="FF0000"/>
-        </w:rPr>
-      </w:pPr>
-    </w:p>
-    <w:p>
-      <w:pPr>
-        <w:rPr>
-          <w:color w:val="FF0000"/>
-        </w:rPr>
-      </w:pPr>
-    </w:p>
-    <w:p>
-      <w:pPr>
-        <w:rPr>
-          <w:color w:val="FF0000"/>
-        </w:rPr>
-      </w:pPr>
-    </w:p>
-    <w:p>
-      <w:pPr>
-        <w:rPr>
-          <w:color w:val="FF0000"/>
-        </w:rPr>
-      </w:pPr>
-    </w:p>
-    <w:p>
-      <w:pPr>
-        <w:rPr>
-          <w:color w:val="FF0000"/>
-        </w:rPr>
-      </w:pPr>
-    </w:p>
-    <w:p>
-      <w:pPr>
-        <w:rPr>
-          <w:color w:val="FF0000"/>
-        </w:rPr>
-      </w:pPr>
-    </w:p>
-    <w:p>
-      <w:pPr>
-        <w:rPr>
-          <w:color w:val="FF0000"/>
-        </w:rPr>
-      </w:pPr>
-    </w:p>
-    <w:p>
-      <w:pPr>
-        <w:rPr>
-          <w:color w:val="FF0000"/>
-        </w:rPr>
-      </w:pPr>
-    </w:p>
-    <w:p>
-      <w:pPr>
-        <w:rPr>
-          <w:color w:val="FF0000"/>
-        </w:rPr>
-      </w:pPr>
-    </w:p>
-    <w:p>
-      <w:pPr>
-        <w:rPr>
-          <w:color w:val="FF0000"/>
-        </w:rPr>
-      </w:pPr>
       <w:r>
         <w:rPr>
           <w:noProof/>
@@ -3596,7 +3146,825 @@
         <mc:AlternateContent>
           <mc:Choice Requires="wps">
             <w:drawing>
-              <wp:anchor distT="0" distB="0" distL="114300" distR="114300" simplePos="0" relativeHeight="251661312" behindDoc="0" locked="0" layoutInCell="1" allowOverlap="1" wp14:anchorId="09B4A906" wp14:editId="2D743E14">
+              <wp:anchor distT="0" distB="0" distL="114300" distR="114300" simplePos="0" relativeHeight="251659264" behindDoc="0" locked="0" layoutInCell="1" allowOverlap="1" wp14:anchorId="7BCD1256" wp14:editId="47DD13E2">
+                <wp:simplePos x="0" y="0"/>
+                <wp:positionH relativeFrom="column">
+                  <wp:posOffset>39757</wp:posOffset>
+                </wp:positionH>
+                <wp:positionV relativeFrom="paragraph">
+                  <wp:posOffset>48344</wp:posOffset>
+                </wp:positionV>
+                <wp:extent cx="6144895" cy="1967948"/>
+                <wp:effectExtent l="0" t="0" r="27305" b="13335"/>
+                <wp:wrapNone/>
+                <wp:docPr id="16" name="Text Box 16"/>
+                <wp:cNvGraphicFramePr/>
+                <a:graphic xmlns:a="http://schemas.openxmlformats.org/drawingml/2006/main">
+                  <a:graphicData uri="http://schemas.microsoft.com/office/word/2010/wordprocessingShape">
+                    <wps:wsp>
+                      <wps:cNvSpPr txBox="1"/>
+                      <wps:spPr>
+                        <a:xfrm>
+                          <a:off x="0" y="0"/>
+                          <a:ext cx="6144895" cy="1967948"/>
+                        </a:xfrm>
+                        <a:prstGeom prst="rect">
+                          <a:avLst/>
+                        </a:prstGeom>
+                        <a:solidFill>
+                          <a:schemeClr val="lt1"/>
+                        </a:solidFill>
+                        <a:ln w="6350">
+                          <a:solidFill>
+                            <a:schemeClr val="bg1">
+                              <a:lumMod val="50000"/>
+                            </a:schemeClr>
+                          </a:solidFill>
+                        </a:ln>
+                      </wps:spPr>
+                      <wps:txbx>
+                        <w:txbxContent>
+                          <w:p>
+                            <w:pPr>
+                              <w:jc w:val="center"/>
+                              <w:rPr>
+                                <w:color w:val="FF0000"/>
+                              </w:rPr>
+                            </w:pPr>
+                            <w:r>
+                              <w:rPr>
+                                <w:noProof/>
+                                <w:color w:val="FF0000"/>
+                              </w:rPr>
+                              <w:drawing>
+                                <wp:inline distT="0" distB="0" distL="0" distR="0" wp14:anchorId="2A5DC0E0" wp14:editId="0C78D710">
+                                  <wp:extent cx="2679830" cy="1505779"/>
+                                  <wp:effectExtent l="114300" t="114300" r="139700" b="151765"/>
+                                  <wp:docPr id="1788837548" name="Picture 18" descr="A close-up of a white pipe&#10;&#10;Description automatically generated"/>
+                                  <wp:cNvGraphicFramePr>
+                                    <a:graphicFrameLocks xmlns:a="http://schemas.openxmlformats.org/drawingml/2006/main" noChangeAspect="1"/>
+                                  </wp:cNvGraphicFramePr>
+                                  <a:graphic xmlns:a="http://schemas.openxmlformats.org/drawingml/2006/main">
+                                    <a:graphicData uri="http://schemas.openxmlformats.org/drawingml/2006/picture">
+                                      <pic:pic xmlns:pic="http://schemas.openxmlformats.org/drawingml/2006/picture">
+                                        <pic:nvPicPr>
+                                          <pic:cNvPr id="1788837548" name="Picture 18" descr="A close-up of a white pipe&#10;&#10;Description automatically generated"/>
+                                          <pic:cNvPicPr/>
+                                        </pic:nvPicPr>
+                                        <pic:blipFill>
+                                          <a:blip r:embed="rId13"/>
+                                          <a:stretch>
+                                            <a:fillRect/>
+                                          </a:stretch>
+                                        </pic:blipFill>
+                                        <pic:spPr>
+                                          <a:xfrm>
+                                            <a:off x="0" y="0"/>
+                                            <a:ext cx="2714813" cy="1525436"/>
+                                          </a:xfrm>
+                                          <a:prstGeom prst="rect">
+                                            <a:avLst/>
+                                          </a:prstGeom>
+                                          <a:solidFill>
+                                            <a:srgbClr val="FFFFFF">
+                                              <a:shade val="85000"/>
+                                            </a:srgbClr>
+                                          </a:solidFill>
+                                          <a:ln w="88900" cap="sq">
+                                            <a:solidFill>
+                                              <a:srgbClr val="FFFFFF"/>
+                                            </a:solidFill>
+                                            <a:miter lim="800000"/>
+                                          </a:ln>
+                                          <a:effectLst>
+                                            <a:outerShdw blurRad="55000" dist="18000" dir="5400000" algn="tl" rotWithShape="0">
+                                              <a:srgbClr val="000000">
+                                                <a:alpha val="40000"/>
+                                              </a:srgbClr>
+                                            </a:outerShdw>
+                                          </a:effectLst>
+                                          <a:scene3d>
+                                            <a:camera prst="orthographicFront"/>
+                                            <a:lightRig rig="twoPt" dir="t">
+                                              <a:rot lat="0" lon="0" rev="7200000"/>
+                                            </a:lightRig>
+                                          </a:scene3d>
+                                          <a:sp3d>
+                                            <a:bevelT w="25400" h="19050"/>
+                                            <a:contourClr>
+                                              <a:srgbClr val="FFFFFF"/>
+                                            </a:contourClr>
+                                          </a:sp3d>
+                                        </pic:spPr>
+                                      </pic:pic>
+                                    </a:graphicData>
+                                  </a:graphic>
+                                </wp:inline>
+                              </w:drawing>
+                            </w:r>
+                            <w:r>
+                              <w:rPr>
+                                <w:noProof/>
+                                <w:color w:val="FF0000"/>
+                              </w:rPr>
+                              <w:drawing>
+                                <wp:inline distT="0" distB="0" distL="0" distR="0" wp14:anchorId="1ECE1559" wp14:editId="51CA18FB">
+                                  <wp:extent cx="2728314" cy="1535596"/>
+                                  <wp:effectExtent l="114300" t="114300" r="148590" b="140970"/>
+                                  <wp:docPr id="1896732065" name="Picture 19" descr="A close-up of a white plate&#10;&#10;Description automatically generated"/>
+                                  <wp:cNvGraphicFramePr>
+                                    <a:graphicFrameLocks xmlns:a="http://schemas.openxmlformats.org/drawingml/2006/main" noChangeAspect="1"/>
+                                  </wp:cNvGraphicFramePr>
+                                  <a:graphic xmlns:a="http://schemas.openxmlformats.org/drawingml/2006/main">
+                                    <a:graphicData uri="http://schemas.openxmlformats.org/drawingml/2006/picture">
+                                      <pic:pic xmlns:pic="http://schemas.openxmlformats.org/drawingml/2006/picture">
+                                        <pic:nvPicPr>
+                                          <pic:cNvPr id="1896732065" name="Picture 19" descr="A close-up of a white plate&#10;&#10;Description automatically generated"/>
+                                          <pic:cNvPicPr/>
+                                        </pic:nvPicPr>
+                                        <pic:blipFill>
+                                          <a:blip r:embed="rId14"/>
+                                          <a:stretch>
+                                            <a:fillRect/>
+                                          </a:stretch>
+                                        </pic:blipFill>
+                                        <pic:spPr>
+                                          <a:xfrm>
+                                            <a:off x="0" y="0"/>
+                                            <a:ext cx="2772617" cy="1560531"/>
+                                          </a:xfrm>
+                                          <a:prstGeom prst="rect">
+                                            <a:avLst/>
+                                          </a:prstGeom>
+                                          <a:solidFill>
+                                            <a:srgbClr val="FFFFFF">
+                                              <a:shade val="85000"/>
+                                            </a:srgbClr>
+                                          </a:solidFill>
+                                          <a:ln w="88900" cap="sq">
+                                            <a:solidFill>
+                                              <a:srgbClr val="FFFFFF"/>
+                                            </a:solidFill>
+                                            <a:miter lim="800000"/>
+                                          </a:ln>
+                                          <a:effectLst>
+                                            <a:outerShdw blurRad="55000" dist="18000" dir="5400000" algn="tl" rotWithShape="0">
+                                              <a:srgbClr val="000000">
+                                                <a:alpha val="40000"/>
+                                              </a:srgbClr>
+                                            </a:outerShdw>
+                                          </a:effectLst>
+                                          <a:scene3d>
+                                            <a:camera prst="orthographicFront"/>
+                                            <a:lightRig rig="twoPt" dir="t">
+                                              <a:rot lat="0" lon="0" rev="7200000"/>
+                                            </a:lightRig>
+                                          </a:scene3d>
+                                          <a:sp3d>
+                                            <a:bevelT w="25400" h="19050"/>
+                                            <a:contourClr>
+                                              <a:srgbClr val="FFFFFF"/>
+                                            </a:contourClr>
+                                          </a:sp3d>
+                                        </pic:spPr>
+                                      </pic:pic>
+                                    </a:graphicData>
+                                  </a:graphic>
+                                </wp:inline>
+                              </w:drawing>
+                            </w:r>
+                          </w:p>
+                        </w:txbxContent>
+                      </wps:txbx>
+                      <wps:bodyPr rot="0" spcFirstLastPara="0" vertOverflow="overflow" horzOverflow="overflow" vert="horz" wrap="square" lIns="91440" tIns="45720" rIns="91440" bIns="45720" numCol="1" spcCol="0" rtlCol="0" fromWordArt="0" anchor="t" anchorCtr="0" forceAA="0" compatLnSpc="1">
+                        <a:prstTxWarp prst="textNoShape">
+                          <a:avLst/>
+                        </a:prstTxWarp>
+                        <a:noAutofit/>
+                      </wps:bodyPr>
+                    </wps:wsp>
+                  </a:graphicData>
+                </a:graphic>
+                <wp14:sizeRelV relativeFrom="margin">
+                  <wp14:pctHeight>0</wp14:pctHeight>
+                </wp14:sizeRelV>
+              </wp:anchor>
+            </w:drawing>
+          </mc:Choice>
+          <mc:Fallback>
+            <w:pict>
+              <v:shape w14:anchorId="7BCD1256" id="Text Box 16" o:spid="_x0000_s1032" type="#_x0000_t202" style="position:absolute;margin-left:3.15pt;margin-top:3.8pt;width:483.85pt;height:154.95pt;z-index:251659264;visibility:visible;mso-wrap-style:square;mso-height-percent:0;mso-wrap-distance-left:9pt;mso-wrap-distance-top:0;mso-wrap-distance-right:9pt;mso-wrap-distance-bottom:0;mso-position-horizontal:absolute;mso-position-horizontal-relative:text;mso-position-vertical:absolute;mso-position-vertical-relative:text;mso-height-percent:0;mso-height-relative:margin;v-text-anchor:top" o:gfxdata="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" fillcolor="white [3201]" strokecolor="#7f7f7f [1612]" strokeweight=".5pt">
+                <v:textbox>
+                  <w:txbxContent>
+                    <w:p>
+                      <w:pPr>
+                        <w:jc w:val="center"/>
+                        <w:rPr>
+                          <w:color w:val="FF0000"/>
+                        </w:rPr>
+                      </w:pPr>
+                      <w:r>
+                        <w:rPr>
+                          <w:noProof/>
+                          <w:color w:val="FF0000"/>
+                        </w:rPr>
+                        <w:drawing>
+                          <wp:inline distT="0" distB="0" distL="0" distR="0" wp14:anchorId="2A5DC0E0" wp14:editId="0C78D710">
+                            <wp:extent cx="2679830" cy="1505779"/>
+                            <wp:effectExtent l="114300" t="114300" r="139700" b="151765"/>
+                            <wp:docPr id="1788837548" name="Picture 18" descr="A close-up of a white pipe&#10;&#10;Description automatically generated"/>
+                            <wp:cNvGraphicFramePr>
+                              <a:graphicFrameLocks xmlns:a="http://schemas.openxmlformats.org/drawingml/2006/main" noChangeAspect="1"/>
+                            </wp:cNvGraphicFramePr>
+                            <a:graphic xmlns:a="http://schemas.openxmlformats.org/drawingml/2006/main">
+                              <a:graphicData uri="http://schemas.openxmlformats.org/drawingml/2006/picture">
+                                <pic:pic xmlns:pic="http://schemas.openxmlformats.org/drawingml/2006/picture">
+                                  <pic:nvPicPr>
+                                    <pic:cNvPr id="1788837548" name="Picture 18" descr="A close-up of a white pipe&#10;&#10;Description automatically generated"/>
+                                    <pic:cNvPicPr/>
+                                  </pic:nvPicPr>
+                                  <pic:blipFill>
+                                    <a:blip r:embed="rId13"/>
+                                    <a:stretch>
+                                      <a:fillRect/>
+                                    </a:stretch>
+                                  </pic:blipFill>
+                                  <pic:spPr>
+                                    <a:xfrm>
+                                      <a:off x="0" y="0"/>
+                                      <a:ext cx="2714813" cy="1525436"/>
+                                    </a:xfrm>
+                                    <a:prstGeom prst="rect">
+                                      <a:avLst/>
+                                    </a:prstGeom>
+                                    <a:solidFill>
+                                      <a:srgbClr val="FFFFFF">
+                                        <a:shade val="85000"/>
+                                      </a:srgbClr>
+                                    </a:solidFill>
+                                    <a:ln w="88900" cap="sq">
+                                      <a:solidFill>
+                                        <a:srgbClr val="FFFFFF"/>
+                                      </a:solidFill>
+                                      <a:miter lim="800000"/>
+                                    </a:ln>
+                                    <a:effectLst>
+                                      <a:outerShdw blurRad="55000" dist="18000" dir="5400000" algn="tl" rotWithShape="0">
+                                        <a:srgbClr val="000000">
+                                          <a:alpha val="40000"/>
+                                        </a:srgbClr>
+                                      </a:outerShdw>
+                                    </a:effectLst>
+                                    <a:scene3d>
+                                      <a:camera prst="orthographicFront"/>
+                                      <a:lightRig rig="twoPt" dir="t">
+                                        <a:rot lat="0" lon="0" rev="7200000"/>
+                                      </a:lightRig>
+                                    </a:scene3d>
+                                    <a:sp3d>
+                                      <a:bevelT w="25400" h="19050"/>
+                                      <a:contourClr>
+                                        <a:srgbClr val="FFFFFF"/>
+                                      </a:contourClr>
+                                    </a:sp3d>
+                                  </pic:spPr>
+                                </pic:pic>
+                              </a:graphicData>
+                            </a:graphic>
+                          </wp:inline>
+                        </w:drawing>
+                      </w:r>
+                      <w:r>
+                        <w:rPr>
+                          <w:noProof/>
+                          <w:color w:val="FF0000"/>
+                        </w:rPr>
+                        <w:drawing>
+                          <wp:inline distT="0" distB="0" distL="0" distR="0" wp14:anchorId="1ECE1559" wp14:editId="51CA18FB">
+                            <wp:extent cx="2728314" cy="1535596"/>
+                            <wp:effectExtent l="114300" t="114300" r="148590" b="140970"/>
+                            <wp:docPr id="1896732065" name="Picture 19" descr="A close-up of a white plate&#10;&#10;Description automatically generated"/>
+                            <wp:cNvGraphicFramePr>
+                              <a:graphicFrameLocks xmlns:a="http://schemas.openxmlformats.org/drawingml/2006/main" noChangeAspect="1"/>
+                            </wp:cNvGraphicFramePr>
+                            <a:graphic xmlns:a="http://schemas.openxmlformats.org/drawingml/2006/main">
+                              <a:graphicData uri="http://schemas.openxmlformats.org/drawingml/2006/picture">
+                                <pic:pic xmlns:pic="http://schemas.openxmlformats.org/drawingml/2006/picture">
+                                  <pic:nvPicPr>
+                                    <pic:cNvPr id="1896732065" name="Picture 19" descr="A close-up of a white plate&#10;&#10;Description automatically generated"/>
+                                    <pic:cNvPicPr/>
+                                  </pic:nvPicPr>
+                                  <pic:blipFill>
+                                    <a:blip r:embed="rId14"/>
+                                    <a:stretch>
+                                      <a:fillRect/>
+                                    </a:stretch>
+                                  </pic:blipFill>
+                                  <pic:spPr>
+                                    <a:xfrm>
+                                      <a:off x="0" y="0"/>
+                                      <a:ext cx="2772617" cy="1560531"/>
+                                    </a:xfrm>
+                                    <a:prstGeom prst="rect">
+                                      <a:avLst/>
+                                    </a:prstGeom>
+                                    <a:solidFill>
+                                      <a:srgbClr val="FFFFFF">
+                                        <a:shade val="85000"/>
+                                      </a:srgbClr>
+                                    </a:solidFill>
+                                    <a:ln w="88900" cap="sq">
+                                      <a:solidFill>
+                                        <a:srgbClr val="FFFFFF"/>
+                                      </a:solidFill>
+                                      <a:miter lim="800000"/>
+                                    </a:ln>
+                                    <a:effectLst>
+                                      <a:outerShdw blurRad="55000" dist="18000" dir="5400000" algn="tl" rotWithShape="0">
+                                        <a:srgbClr val="000000">
+                                          <a:alpha val="40000"/>
+                                        </a:srgbClr>
+                                      </a:outerShdw>
+                                    </a:effectLst>
+                                    <a:scene3d>
+                                      <a:camera prst="orthographicFront"/>
+                                      <a:lightRig rig="twoPt" dir="t">
+                                        <a:rot lat="0" lon="0" rev="7200000"/>
+                                      </a:lightRig>
+                                    </a:scene3d>
+                                    <a:sp3d>
+                                      <a:bevelT w="25400" h="19050"/>
+                                      <a:contourClr>
+                                        <a:srgbClr val="FFFFFF"/>
+                                      </a:contourClr>
+                                    </a:sp3d>
+                                  </pic:spPr>
+                                </pic:pic>
+                              </a:graphicData>
+                            </a:graphic>
+                          </wp:inline>
+                        </w:drawing>
+                      </w:r>
+                    </w:p>
+                  </w:txbxContent>
+                </v:textbox>
+              </v:shape>
+            </w:pict>
+          </mc:Fallback>
+        </mc:AlternateContent>
+      </w:r>
+    </w:p>
+    <w:p>
+      <w:pPr>
+        <w:rPr>
+          <w:color w:val="FF0000"/>
+        </w:rPr>
+      </w:pPr>
+    </w:p>
+    <w:p>
+      <w:pPr>
+        <w:rPr>
+          <w:color w:val="FF0000"/>
+        </w:rPr>
+      </w:pPr>
+    </w:p>
+    <w:p>
+      <w:pPr>
+        <w:rPr>
+          <w:color w:val="FF0000"/>
+        </w:rPr>
+      </w:pPr>
+    </w:p>
+    <w:p>
+      <w:pPr>
+        <w:rPr>
+          <w:color w:val="FF0000"/>
+        </w:rPr>
+      </w:pPr>
+    </w:p>
+    <w:p>
+      <w:pPr>
+        <w:rPr>
+          <w:color w:val="FF0000"/>
+        </w:rPr>
+      </w:pPr>
+    </w:p>
+    <w:p>
+      <w:pPr>
+        <w:rPr>
+          <w:color w:val="FF0000"/>
+        </w:rPr>
+      </w:pPr>
+    </w:p>
+    <w:p>
+      <w:pPr>
+        <w:rPr>
+          <w:color w:val="FF0000"/>
+        </w:rPr>
+      </w:pPr>
+    </w:p>
+    <w:p>
+      <w:pPr>
+        <w:rPr>
+          <w:color w:val="FF0000"/>
+        </w:rPr>
+      </w:pPr>
+    </w:p>
+    <w:p>
+      <w:pPr>
+        <w:rPr>
+          <w:color w:val="FF0000"/>
+        </w:rPr>
+      </w:pPr>
+    </w:p>
+    <w:p>
+      <w:pPr>
+        <w:rPr>
+          <w:color w:val="FF0000"/>
+        </w:rPr>
+      </w:pPr>
+    </w:p>
+    <w:p>
+      <w:pPr>
+        <w:rPr>
+          <w:color w:val="FF0000"/>
+        </w:rPr>
+      </w:pPr>
+    </w:p>
+    <w:p>
+      <w:pPr>
+        <w:rPr>
+          <w:color w:val="FF0000"/>
+        </w:rPr>
+      </w:pPr>
+      <w:r>
+        <w:rPr>
+          <w:noProof/>
+        </w:rPr>
+        <mc:AlternateContent>
+          <mc:Choice Requires="wps">
+            <w:drawing>
+              <wp:anchor distT="0" distB="0" distL="114300" distR="114300" simplePos="0" relativeHeight="251661312" behindDoc="0" locked="0" layoutInCell="1" allowOverlap="1" wp14:anchorId="22134A84" wp14:editId="5F863FA1">
+                <wp:simplePos x="0" y="0"/>
+                <wp:positionH relativeFrom="column">
+                  <wp:posOffset>41275</wp:posOffset>
+                </wp:positionH>
+                <wp:positionV relativeFrom="paragraph">
+                  <wp:posOffset>14108</wp:posOffset>
+                </wp:positionV>
+                <wp:extent cx="6144895" cy="635"/>
+                <wp:effectExtent l="0" t="0" r="1905" b="12065"/>
+                <wp:wrapNone/>
+                <wp:docPr id="1" name="Text Box 1"/>
+                <wp:cNvGraphicFramePr/>
+                <a:graphic xmlns:a="http://schemas.openxmlformats.org/drawingml/2006/main">
+                  <a:graphicData uri="http://schemas.microsoft.com/office/word/2010/wordprocessingShape">
+                    <wps:wsp>
+                      <wps:cNvSpPr txBox="1"/>
+                      <wps:spPr>
+                        <a:xfrm>
+                          <a:off x="0" y="0"/>
+                          <a:ext cx="6144895" cy="635"/>
+                        </a:xfrm>
+                        <a:prstGeom prst="rect">
+                          <a:avLst/>
+                        </a:prstGeom>
+                        <a:solidFill>
+                          <a:prstClr val="white"/>
+                        </a:solidFill>
+                        <a:ln>
+                          <a:noFill/>
+                        </a:ln>
+                      </wps:spPr>
+                      <wps:txbx>
+                        <w:txbxContent>
+                          <w:p>
+                            <w:pPr>
+                              <w:pStyle w:val="Caption"/>
+                              <w:rPr>
+                                <w:i w:val="0"/>
+                                <w:iCs w:val="0"/>
+                                <w:color w:val="000000" w:themeColor="text1"/>
+                                <w:sz w:val="20"/>
+                                <w:szCs w:val="20"/>
+                              </w:rPr>
+                            </w:pPr>
+                            <w:r>
+                              <w:rPr>
+                                <w:b/>
+                                <w:bCs/>
+                                <w:i w:val="0"/>
+                                <w:iCs w:val="0"/>
+                                <w:color w:val="000000" w:themeColor="text1"/>
+                                <w:sz w:val="20"/>
+                                <w:szCs w:val="20"/>
+                              </w:rPr>
+                              <w:t>Figure 1d.</w:t>
+                            </w:r>
+                            <w:r>
+                              <w:rPr>
+                                <w:i w:val="0"/>
+                                <w:iCs w:val="0"/>
+                                <w:color w:val="000000" w:themeColor="text1"/>
+                                <w:sz w:val="20"/>
+                                <w:szCs w:val="20"/>
+                              </w:rPr>
+                              <w:t xml:space="preserve"> </w:t>
+                            </w:r>
+                            <w:proofErr w:type="spellStart"/>
+                            <w:r>
+                              <w:rPr>
+                                <w:i w:val="0"/>
+                                <w:iCs w:val="0"/>
+                                <w:color w:val="000000" w:themeColor="text1"/>
+                                <w:sz w:val="20"/>
+                                <w:szCs w:val="20"/>
+                              </w:rPr>
+                              <w:t>Streaklines</w:t>
+                            </w:r>
+                            <w:proofErr w:type="spellEnd"/>
+                            <w:r>
+                              <w:rPr>
+                                <w:i w:val="0"/>
+                                <w:iCs w:val="0"/>
+                                <w:color w:val="000000" w:themeColor="text1"/>
+                                <w:sz w:val="20"/>
+                                <w:szCs w:val="20"/>
+                              </w:rPr>
+                              <w:t xml:space="preserve"> in the boundary layer developing along a flat plate: (left) laminar case, (right) turbulent case. The </w:t>
+                            </w:r>
+                            <w:proofErr w:type="spellStart"/>
+                            <w:r>
+                              <w:rPr>
+                                <w:i w:val="0"/>
+                                <w:iCs w:val="0"/>
+                                <w:color w:val="000000" w:themeColor="text1"/>
+                                <w:sz w:val="20"/>
+                                <w:szCs w:val="20"/>
+                              </w:rPr>
+                              <w:t>streaklines</w:t>
+                            </w:r>
+                            <w:proofErr w:type="spellEnd"/>
+                            <w:r>
+                              <w:rPr>
+                                <w:i w:val="0"/>
+                                <w:iCs w:val="0"/>
+                                <w:color w:val="000000" w:themeColor="text1"/>
+                                <w:sz w:val="20"/>
+                                <w:szCs w:val="20"/>
+                              </w:rPr>
+                              <w:t xml:space="preserve"> are marked by </w:t>
+                            </w:r>
+                            <w:proofErr w:type="gramStart"/>
+                            <w:r>
+                              <w:rPr>
+                                <w:i w:val="0"/>
+                                <w:iCs w:val="0"/>
+                                <w:color w:val="000000" w:themeColor="text1"/>
+                                <w:sz w:val="20"/>
+                                <w:szCs w:val="20"/>
+                              </w:rPr>
+                              <w:t>neutrally-buoyant</w:t>
+                            </w:r>
+                            <w:proofErr w:type="gramEnd"/>
+                            <w:r>
+                              <w:rPr>
+                                <w:i w:val="0"/>
+                                <w:iCs w:val="0"/>
+                                <w:color w:val="000000" w:themeColor="text1"/>
+                                <w:sz w:val="20"/>
+                                <w:szCs w:val="20"/>
+                              </w:rPr>
+                              <w:t xml:space="preserve"> dye injected from a series of small holes along the plate. Flow is from left to right.</w:t>
+                            </w:r>
+                          </w:p>
+                        </w:txbxContent>
+                      </wps:txbx>
+                      <wps:bodyPr rot="0" spcFirstLastPara="0" vertOverflow="overflow" horzOverflow="overflow" vert="horz" wrap="square" lIns="0" tIns="0" rIns="0" bIns="0" numCol="1" spcCol="0" rtlCol="0" fromWordArt="0" anchor="t" anchorCtr="0" forceAA="0" compatLnSpc="1">
+                        <a:prstTxWarp prst="textNoShape">
+                          <a:avLst/>
+                        </a:prstTxWarp>
+                        <a:spAutoFit/>
+                      </wps:bodyPr>
+                    </wps:wsp>
+                  </a:graphicData>
+                </a:graphic>
+              </wp:anchor>
+            </w:drawing>
+          </mc:Choice>
+          <mc:Fallback>
+            <w:pict>
+              <v:shape w14:anchorId="22134A84" id="Text Box 1" o:spid="_x0000_s1033" type="#_x0000_t202" style="position:absolute;margin-left:3.25pt;margin-top:1.1pt;width:483.85pt;height:.05pt;z-index:251661312;visibility:visible;mso-wrap-style:square;mso-wrap-distance-left:9pt;mso-wrap-distance-top:0;mso-wrap-distance-right:9pt;mso-wrap-distance-bottom:0;mso-position-horizontal:absolute;mso-position-horizontal-relative:text;mso-position-vertical:absolute;mso-position-vertical-relative:text;v-text-anchor:top" o:gfxdata="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" stroked="f">
+                <v:textbox style="mso-fit-shape-to-text:t" inset="0,0,0,0">
+                  <w:txbxContent>
+                    <w:p>
+                      <w:pPr>
+                        <w:pStyle w:val="Caption"/>
+                        <w:rPr>
+                          <w:i w:val="0"/>
+                          <w:iCs w:val="0"/>
+                          <w:color w:val="000000" w:themeColor="text1"/>
+                          <w:sz w:val="20"/>
+                          <w:szCs w:val="20"/>
+                        </w:rPr>
+                      </w:pPr>
+                      <w:r>
+                        <w:rPr>
+                          <w:b/>
+                          <w:bCs/>
+                          <w:i w:val="0"/>
+                          <w:iCs w:val="0"/>
+                          <w:color w:val="000000" w:themeColor="text1"/>
+                          <w:sz w:val="20"/>
+                          <w:szCs w:val="20"/>
+                        </w:rPr>
+                        <w:t>Figure 1d.</w:t>
+                      </w:r>
+                      <w:r>
+                        <w:rPr>
+                          <w:i w:val="0"/>
+                          <w:iCs w:val="0"/>
+                          <w:color w:val="000000" w:themeColor="text1"/>
+                          <w:sz w:val="20"/>
+                          <w:szCs w:val="20"/>
+                        </w:rPr>
+                        <w:t xml:space="preserve"> </w:t>
+                      </w:r>
+                      <w:proofErr w:type="spellStart"/>
+                      <w:r>
+                        <w:rPr>
+                          <w:i w:val="0"/>
+                          <w:iCs w:val="0"/>
+                          <w:color w:val="000000" w:themeColor="text1"/>
+                          <w:sz w:val="20"/>
+                          <w:szCs w:val="20"/>
+                        </w:rPr>
+                        <w:t>Streaklines</w:t>
+                      </w:r>
+                      <w:proofErr w:type="spellEnd"/>
+                      <w:r>
+                        <w:rPr>
+                          <w:i w:val="0"/>
+                          <w:iCs w:val="0"/>
+                          <w:color w:val="000000" w:themeColor="text1"/>
+                          <w:sz w:val="20"/>
+                          <w:szCs w:val="20"/>
+                        </w:rPr>
+                        <w:t xml:space="preserve"> in the boundary layer developing along a flat plate: (left) laminar case, (right) turbulent case. The </w:t>
+                      </w:r>
+                      <w:proofErr w:type="spellStart"/>
+                      <w:r>
+                        <w:rPr>
+                          <w:i w:val="0"/>
+                          <w:iCs w:val="0"/>
+                          <w:color w:val="000000" w:themeColor="text1"/>
+                          <w:sz w:val="20"/>
+                          <w:szCs w:val="20"/>
+                        </w:rPr>
+                        <w:t>streaklines</w:t>
+                      </w:r>
+                      <w:proofErr w:type="spellEnd"/>
+                      <w:r>
+                        <w:rPr>
+                          <w:i w:val="0"/>
+                          <w:iCs w:val="0"/>
+                          <w:color w:val="000000" w:themeColor="text1"/>
+                          <w:sz w:val="20"/>
+                          <w:szCs w:val="20"/>
+                        </w:rPr>
+                        <w:t xml:space="preserve"> are marked by </w:t>
+                      </w:r>
+                      <w:proofErr w:type="gramStart"/>
+                      <w:r>
+                        <w:rPr>
+                          <w:i w:val="0"/>
+                          <w:iCs w:val="0"/>
+                          <w:color w:val="000000" w:themeColor="text1"/>
+                          <w:sz w:val="20"/>
+                          <w:szCs w:val="20"/>
+                        </w:rPr>
+                        <w:t>neutrally-buoyant</w:t>
+                      </w:r>
+                      <w:proofErr w:type="gramEnd"/>
+                      <w:r>
+                        <w:rPr>
+                          <w:i w:val="0"/>
+                          <w:iCs w:val="0"/>
+                          <w:color w:val="000000" w:themeColor="text1"/>
+                          <w:sz w:val="20"/>
+                          <w:szCs w:val="20"/>
+                        </w:rPr>
+                        <w:t xml:space="preserve"> dye injected from a series of small holes along the plate. Flow is from left to right.</w:t>
+                      </w:r>
+                    </w:p>
+                  </w:txbxContent>
+                </v:textbox>
+              </v:shape>
+            </w:pict>
+          </mc:Fallback>
+        </mc:AlternateContent>
+      </w:r>
+    </w:p>
+    <w:p>
+      <w:pPr>
+        <w:rPr>
+          <w:color w:val="FF0000"/>
+        </w:rPr>
+      </w:pPr>
+    </w:p>
+    <w:p>
+      <w:pPr>
+        <w:rPr>
+          <w:color w:val="FF0000"/>
+        </w:rPr>
+      </w:pPr>
+    </w:p>
+    <w:p>
+      <w:pPr>
+        <w:rPr>
+          <w:color w:val="FF0000"/>
+        </w:rPr>
+      </w:pPr>
+    </w:p>
+    <w:p>
+      <w:pPr>
+        <w:rPr>
+          <w:color w:val="FF0000"/>
+        </w:rPr>
+      </w:pPr>
+    </w:p>
+    <w:p>
+      <w:pPr>
+        <w:rPr>
+          <w:color w:val="FF0000"/>
+        </w:rPr>
+      </w:pPr>
+    </w:p>
+    <w:p>
+      <w:pPr>
+        <w:rPr>
+          <w:color w:val="FF0000"/>
+        </w:rPr>
+      </w:pPr>
+    </w:p>
+    <w:p>
+      <w:pPr>
+        <w:rPr>
+          <w:color w:val="FF0000"/>
+        </w:rPr>
+      </w:pPr>
+    </w:p>
+    <w:p>
+      <w:pPr>
+        <w:rPr>
+          <w:color w:val="FF0000"/>
+        </w:rPr>
+      </w:pPr>
+    </w:p>
+    <w:p>
+      <w:pPr>
+        <w:rPr>
+          <w:color w:val="FF0000"/>
+        </w:rPr>
+      </w:pPr>
+    </w:p>
+    <w:p>
+      <w:pPr>
+        <w:rPr>
+          <w:color w:val="FF0000"/>
+        </w:rPr>
+      </w:pPr>
+    </w:p>
+    <w:p>
+      <w:pPr>
+        <w:rPr>
+          <w:color w:val="FF0000"/>
+        </w:rPr>
+      </w:pPr>
+    </w:p>
+    <w:p>
+      <w:pPr>
+        <w:rPr>
+          <w:color w:val="FF0000"/>
+        </w:rPr>
+      </w:pPr>
+    </w:p>
+    <w:p>
+      <w:pPr>
+        <w:rPr>
+          <w:color w:val="FF0000"/>
+        </w:rPr>
+      </w:pPr>
+      <w:r>
+        <w:rPr>
+          <w:noProof/>
+          <w:color w:val="FF0000"/>
+        </w:rPr>
+        <w:lastRenderedPageBreak/>
+        <mc:AlternateContent>
+          <mc:Choice Requires="wps">
+            <w:drawing>
+              <wp:anchor distT="0" distB="0" distL="114300" distR="114300" simplePos="0" relativeHeight="251661312" behindDoc="0" locked="0" layoutInCell="1" allowOverlap="1" wp14:anchorId="09B4A906" wp14:editId="70A303DD">
                 <wp:simplePos x="0" y="0"/>
                 <wp:positionH relativeFrom="column">
                   <wp:posOffset>13335</wp:posOffset>
@@ -3605,7 +3973,7 @@
                   <wp:posOffset>106362</wp:posOffset>
                 </wp:positionV>
                 <wp:extent cx="6144895" cy="3075305"/>
-                <wp:effectExtent l="0" t="0" r="14605" b="10795"/>
+                <wp:effectExtent l="0" t="0" r="27305" b="10795"/>
                 <wp:wrapNone/>
                 <wp:docPr id="5" name="Text Box 5"/>
                 <wp:cNvGraphicFramePr/>
@@ -3643,21 +4011,44 @@
                             </w:pPr>
                             <w:r>
                               <w:rPr>
+                                <w:noProof/>
                                 <w:color w:val="FF0000"/>
                               </w:rPr>
-                              <w:t>[copy and paste your figure 1</w:t>
-                            </w:r>
-                            <w:r>
-                              <w:rPr>
-                                <w:color w:val="FF0000"/>
-                              </w:rPr>
-                              <w:t>e</w:t>
-                            </w:r>
-                            <w:r>
-                              <w:rPr>
-                                <w:color w:val="FF0000"/>
-                              </w:rPr>
-                              <w:t xml:space="preserve"> here]</w:t>
+                              <w:drawing>
+                                <wp:inline distT="0" distB="0" distL="0" distR="0" wp14:anchorId="3678E89D" wp14:editId="6D2A5E2A">
+                                  <wp:extent cx="5291455" cy="2977515"/>
+                                  <wp:effectExtent l="0" t="0" r="4445" b="0"/>
+                                  <wp:docPr id="28900257" name="Picture 20" descr="A close-up of a pink liquid&#10;&#10;Description automatically generated"/>
+                                  <wp:cNvGraphicFramePr>
+                                    <a:graphicFrameLocks xmlns:a="http://schemas.openxmlformats.org/drawingml/2006/main" noChangeAspect="1"/>
+                                  </wp:cNvGraphicFramePr>
+                                  <a:graphic xmlns:a="http://schemas.openxmlformats.org/drawingml/2006/main">
+                                    <a:graphicData uri="http://schemas.openxmlformats.org/drawingml/2006/picture">
+                                      <pic:pic xmlns:pic="http://schemas.openxmlformats.org/drawingml/2006/picture">
+                                        <pic:nvPicPr>
+                                          <pic:cNvPr id="28900257" name="Picture 20" descr="A close-up of a pink liquid&#10;&#10;Description automatically generated"/>
+                                          <pic:cNvPicPr/>
+                                        </pic:nvPicPr>
+                                        <pic:blipFill>
+                                          <a:blip r:embed="rId15"/>
+                                          <a:stretch>
+                                            <a:fillRect/>
+                                          </a:stretch>
+                                        </pic:blipFill>
+                                        <pic:spPr>
+                                          <a:xfrm>
+                                            <a:off x="0" y="0"/>
+                                            <a:ext cx="5291455" cy="2977515"/>
+                                          </a:xfrm>
+                                          <a:prstGeom prst="rect">
+                                            <a:avLst/>
+                                          </a:prstGeom>
+                                        </pic:spPr>
+                                      </pic:pic>
+                                    </a:graphicData>
+                                  </a:graphic>
+                                </wp:inline>
+                              </w:drawing>
                             </w:r>
                           </w:p>
                         </w:txbxContent>
@@ -3691,21 +4082,44 @@
                       </w:pPr>
                       <w:r>
                         <w:rPr>
+                          <w:noProof/>
                           <w:color w:val="FF0000"/>
                         </w:rPr>
-                        <w:t>[copy and paste your figure 1</w:t>
-                      </w:r>
-                      <w:r>
-                        <w:rPr>
-                          <w:color w:val="FF0000"/>
-                        </w:rPr>
-                        <w:t>e</w:t>
-                      </w:r>
-                      <w:r>
-                        <w:rPr>
-                          <w:color w:val="FF0000"/>
-                        </w:rPr>
-                        <w:t xml:space="preserve"> here]</w:t>
+                        <w:drawing>
+                          <wp:inline distT="0" distB="0" distL="0" distR="0" wp14:anchorId="3678E89D" wp14:editId="6D2A5E2A">
+                            <wp:extent cx="5291455" cy="2977515"/>
+                            <wp:effectExtent l="0" t="0" r="4445" b="0"/>
+                            <wp:docPr id="28900257" name="Picture 20" descr="A close-up of a pink liquid&#10;&#10;Description automatically generated"/>
+                            <wp:cNvGraphicFramePr>
+                              <a:graphicFrameLocks xmlns:a="http://schemas.openxmlformats.org/drawingml/2006/main" noChangeAspect="1"/>
+                            </wp:cNvGraphicFramePr>
+                            <a:graphic xmlns:a="http://schemas.openxmlformats.org/drawingml/2006/main">
+                              <a:graphicData uri="http://schemas.openxmlformats.org/drawingml/2006/picture">
+                                <pic:pic xmlns:pic="http://schemas.openxmlformats.org/drawingml/2006/picture">
+                                  <pic:nvPicPr>
+                                    <pic:cNvPr id="28900257" name="Picture 20" descr="A close-up of a pink liquid&#10;&#10;Description automatically generated"/>
+                                    <pic:cNvPicPr/>
+                                  </pic:nvPicPr>
+                                  <pic:blipFill>
+                                    <a:blip r:embed="rId15"/>
+                                    <a:stretch>
+                                      <a:fillRect/>
+                                    </a:stretch>
+                                  </pic:blipFill>
+                                  <pic:spPr>
+                                    <a:xfrm>
+                                      <a:off x="0" y="0"/>
+                                      <a:ext cx="5291455" cy="2977515"/>
+                                    </a:xfrm>
+                                    <a:prstGeom prst="rect">
+                                      <a:avLst/>
+                                    </a:prstGeom>
+                                  </pic:spPr>
+                                </pic:pic>
+                              </a:graphicData>
+                            </a:graphic>
+                          </wp:inline>
+                        </w:drawing>
                       </w:r>
                     </w:p>
                   </w:txbxContent>
@@ -3987,7 +4401,7 @@
                               <m:r>
                                 <w:rPr>
                                   <w:rFonts w:ascii="Cambria Math" w:hAnsi="Cambria Math"/>
-                                  <w:color w:val="FF0000"/>
+                                  <w:color w:val="auto"/>
                                   <w:sz w:val="20"/>
                                   <w:szCs w:val="20"/>
                                 </w:rPr>
@@ -3999,7 +4413,7 @@
                                     <w:rPr>
                                       <w:rFonts w:ascii="Cambria Math" w:hAnsi="Cambria Math"/>
                                       <w:iCs w:val="0"/>
-                                      <w:color w:val="FF0000"/>
+                                      <w:color w:val="auto"/>
                                       <w:sz w:val="20"/>
                                       <w:szCs w:val="20"/>
                                     </w:rPr>
@@ -4009,7 +4423,7 @@
                                   <m:r>
                                     <w:rPr>
                                       <w:rFonts w:ascii="Cambria Math" w:hAnsi="Cambria Math"/>
-                                      <w:color w:val="FF0000"/>
+                                      <w:color w:val="auto"/>
                                       <w:sz w:val="20"/>
                                       <w:szCs w:val="20"/>
                                     </w:rPr>
@@ -4020,7 +4434,7 @@
                                   <m:r>
                                     <w:rPr>
                                       <w:rFonts w:ascii="Cambria Math" w:hAnsi="Cambria Math"/>
-                                      <w:color w:val="FF0000"/>
+                                      <w:color w:val="auto"/>
                                       <w:sz w:val="20"/>
                                       <w:szCs w:val="20"/>
                                     </w:rPr>
@@ -4033,7 +4447,7 @@
                               <w:rPr>
                                 <w:i w:val="0"/>
                                 <w:iCs w:val="0"/>
-                                <w:color w:val="FF0000"/>
+                                <w:color w:val="auto"/>
                                 <w:sz w:val="20"/>
                                 <w:szCs w:val="20"/>
                               </w:rPr>
@@ -4043,11 +4457,21 @@
                               <w:rPr>
                                 <w:i w:val="0"/>
                                 <w:iCs w:val="0"/>
-                                <w:color w:val="FF0000"/>
-                                <w:sz w:val="20"/>
-                                <w:szCs w:val="20"/>
-                              </w:rPr>
-                              <w:t>9847.5</w:t>
+                                <w:color w:val="auto"/>
+                                <w:sz w:val="20"/>
+                                <w:szCs w:val="20"/>
+                              </w:rPr>
+                              <w:t>9654.41</w:t>
+                            </w:r>
+                            <w:r>
+                              <w:rPr>
+                                <w:i w:val="0"/>
+                                <w:iCs w:val="0"/>
+                                <w:color w:val="auto"/>
+                                <w:sz w:val="20"/>
+                                <w:szCs w:val="20"/>
+                              </w:rPr>
+                              <w:t xml:space="preserve">. </w:t>
                             </w:r>
                             <w:r>
                               <w:rPr>
@@ -4057,17 +4481,7 @@
                                 <w:sz w:val="20"/>
                                 <w:szCs w:val="20"/>
                               </w:rPr>
-                              <w:t>.</w:t>
-                            </w:r>
-                            <w:r>
-                              <w:rPr>
-                                <w:i w:val="0"/>
-                                <w:iCs w:val="0"/>
-                                <w:color w:val="000000" w:themeColor="text1"/>
-                                <w:sz w:val="20"/>
-                                <w:szCs w:val="20"/>
-                              </w:rPr>
-                              <w:t xml:space="preserve"> The </w:t>
+                              <w:t xml:space="preserve">The </w:t>
                             </w:r>
                             <w:proofErr w:type="spellStart"/>
                             <w:r>
@@ -4288,7 +4702,7 @@
                         <m:r>
                           <w:rPr>
                             <w:rFonts w:ascii="Cambria Math" w:hAnsi="Cambria Math"/>
-                            <w:color w:val="FF0000"/>
+                            <w:color w:val="auto"/>
                             <w:sz w:val="20"/>
                             <w:szCs w:val="20"/>
                           </w:rPr>
@@ -4300,7 +4714,7 @@
                               <w:rPr>
                                 <w:rFonts w:ascii="Cambria Math" w:hAnsi="Cambria Math"/>
                                 <w:iCs w:val="0"/>
-                                <w:color w:val="FF0000"/>
+                                <w:color w:val="auto"/>
                                 <w:sz w:val="20"/>
                                 <w:szCs w:val="20"/>
                               </w:rPr>
@@ -4310,7 +4724,7 @@
                             <m:r>
                               <w:rPr>
                                 <w:rFonts w:ascii="Cambria Math" w:hAnsi="Cambria Math"/>
-                                <w:color w:val="FF0000"/>
+                                <w:color w:val="auto"/>
                                 <w:sz w:val="20"/>
                                 <w:szCs w:val="20"/>
                               </w:rPr>
@@ -4321,7 +4735,7 @@
                             <m:r>
                               <w:rPr>
                                 <w:rFonts w:ascii="Cambria Math" w:hAnsi="Cambria Math"/>
-                                <w:color w:val="FF0000"/>
+                                <w:color w:val="auto"/>
                                 <w:sz w:val="20"/>
                                 <w:szCs w:val="20"/>
                               </w:rPr>
@@ -4334,7 +4748,7 @@
                         <w:rPr>
                           <w:i w:val="0"/>
                           <w:iCs w:val="0"/>
-                          <w:color w:val="FF0000"/>
+                          <w:color w:val="auto"/>
                           <w:sz w:val="20"/>
                           <w:szCs w:val="20"/>
                         </w:rPr>
@@ -4344,11 +4758,21 @@
                         <w:rPr>
                           <w:i w:val="0"/>
                           <w:iCs w:val="0"/>
-                          <w:color w:val="FF0000"/>
-                          <w:sz w:val="20"/>
-                          <w:szCs w:val="20"/>
-                        </w:rPr>
-                        <w:t>9847.5</w:t>
+                          <w:color w:val="auto"/>
+                          <w:sz w:val="20"/>
+                          <w:szCs w:val="20"/>
+                        </w:rPr>
+                        <w:t>9654.41</w:t>
+                      </w:r>
+                      <w:r>
+                        <w:rPr>
+                          <w:i w:val="0"/>
+                          <w:iCs w:val="0"/>
+                          <w:color w:val="auto"/>
+                          <w:sz w:val="20"/>
+                          <w:szCs w:val="20"/>
+                        </w:rPr>
+                        <w:t xml:space="preserve">. </w:t>
                       </w:r>
                       <w:r>
                         <w:rPr>
@@ -4358,17 +4782,7 @@
                           <w:sz w:val="20"/>
                           <w:szCs w:val="20"/>
                         </w:rPr>
-                        <w:t>.</w:t>
-                      </w:r>
-                      <w:r>
-                        <w:rPr>
-                          <w:i w:val="0"/>
-                          <w:iCs w:val="0"/>
-                          <w:color w:val="000000" w:themeColor="text1"/>
-                          <w:sz w:val="20"/>
-                          <w:szCs w:val="20"/>
-                        </w:rPr>
-                        <w:t xml:space="preserve"> The </w:t>
+                        <w:t xml:space="preserve">The </w:t>
                       </w:r>
                       <w:proofErr w:type="spellStart"/>
                       <w:r>
@@ -4493,6 +4907,27 @@
           <w:color w:val="FF0000"/>
         </w:rPr>
       </w:pPr>
+    </w:p>
+    <w:p>
+      <w:pPr>
+        <w:rPr>
+          <w:color w:val="FF0000"/>
+        </w:rPr>
+      </w:pPr>
+    </w:p>
+    <w:p>
+      <w:pPr>
+        <w:rPr>
+          <w:color w:val="FF0000"/>
+        </w:rPr>
+      </w:pPr>
+    </w:p>
+    <w:p>
+      <w:pPr>
+        <w:rPr>
+          <w:color w:val="FF0000"/>
+        </w:rPr>
+      </w:pPr>
       <w:r>
         <w:rPr>
           <w:noProof/>
@@ -4501,16 +4936,16 @@
         <mc:AlternateContent>
           <mc:Choice Requires="wps">
             <w:drawing>
-              <wp:anchor distT="0" distB="0" distL="114300" distR="114300" simplePos="0" relativeHeight="251665408" behindDoc="0" locked="0" layoutInCell="1" allowOverlap="1" wp14:anchorId="14C92414" wp14:editId="1C29A822">
+              <wp:anchor distT="0" distB="0" distL="114300" distR="114300" simplePos="0" relativeHeight="251649024" behindDoc="0" locked="0" layoutInCell="1" allowOverlap="1" wp14:anchorId="14C92414" wp14:editId="697C7B14">
                 <wp:simplePos x="0" y="0"/>
                 <wp:positionH relativeFrom="column">
-                  <wp:posOffset>54610</wp:posOffset>
+                  <wp:posOffset>1825</wp:posOffset>
                 </wp:positionH>
                 <wp:positionV relativeFrom="paragraph">
-                  <wp:posOffset>166687</wp:posOffset>
+                  <wp:posOffset>162820</wp:posOffset>
                 </wp:positionV>
-                <wp:extent cx="6144895" cy="3075305"/>
-                <wp:effectExtent l="0" t="0" r="14605" b="10795"/>
+                <wp:extent cx="6144895" cy="1308371"/>
+                <wp:effectExtent l="0" t="0" r="27305" b="25400"/>
                 <wp:wrapNone/>
                 <wp:docPr id="8" name="Text Box 8"/>
                 <wp:cNvGraphicFramePr/>
@@ -4521,7 +4956,7 @@
                       <wps:spPr>
                         <a:xfrm>
                           <a:off x="0" y="0"/>
-                          <a:ext cx="6144895" cy="3075305"/>
+                          <a:ext cx="6144895" cy="1308371"/>
                         </a:xfrm>
                         <a:prstGeom prst="rect">
                           <a:avLst/>
@@ -4548,21 +4983,126 @@
                             </w:pPr>
                             <w:r>
                               <w:rPr>
+                                <w:noProof/>
                                 <w:color w:val="FF0000"/>
                               </w:rPr>
-                              <w:t>[copy and paste your figure 1</w:t>
-                            </w:r>
-                            <w:r>
-                              <w:rPr>
+                              <w:drawing>
+                                <wp:inline distT="0" distB="0" distL="0" distR="0" wp14:anchorId="19EE23D4" wp14:editId="3BFB685F">
+                                  <wp:extent cx="1789043" cy="1006457"/>
+                                  <wp:effectExtent l="0" t="0" r="1905" b="3810"/>
+                                  <wp:docPr id="1878158087" name="Picture 21" descr="A close-up of a toothpick&#10;&#10;Description automatically generated"/>
+                                  <wp:cNvGraphicFramePr>
+                                    <a:graphicFrameLocks xmlns:a="http://schemas.openxmlformats.org/drawingml/2006/main" noChangeAspect="1"/>
+                                  </wp:cNvGraphicFramePr>
+                                  <a:graphic xmlns:a="http://schemas.openxmlformats.org/drawingml/2006/main">
+                                    <a:graphicData uri="http://schemas.openxmlformats.org/drawingml/2006/picture">
+                                      <pic:pic xmlns:pic="http://schemas.openxmlformats.org/drawingml/2006/picture">
+                                        <pic:nvPicPr>
+                                          <pic:cNvPr id="1878158087" name="Picture 21" descr="A close-up of a toothpick&#10;&#10;Description automatically generated"/>
+                                          <pic:cNvPicPr/>
+                                        </pic:nvPicPr>
+                                        <pic:blipFill>
+                                          <a:blip r:embed="rId16"/>
+                                          <a:stretch>
+                                            <a:fillRect/>
+                                          </a:stretch>
+                                        </pic:blipFill>
+                                        <pic:spPr>
+                                          <a:xfrm>
+                                            <a:off x="0" y="0"/>
+                                            <a:ext cx="1795540" cy="1010112"/>
+                                          </a:xfrm>
+                                          <a:prstGeom prst="rect">
+                                            <a:avLst/>
+                                          </a:prstGeom>
+                                        </pic:spPr>
+                                      </pic:pic>
+                                    </a:graphicData>
+                                  </a:graphic>
+                                </wp:inline>
+                              </w:drawing>
+                            </w:r>
+                            <w:r>
+                              <w:rPr>
+                                <w:noProof/>
                                 <w:color w:val="FF0000"/>
                               </w:rPr>
-                              <w:t>f</w:t>
-                            </w:r>
-                            <w:r>
-                              <w:rPr>
+                              <w:drawing>
+                                <wp:inline distT="0" distB="0" distL="0" distR="0" wp14:anchorId="193523A5" wp14:editId="20BC1D71">
+                                  <wp:extent cx="1788436" cy="1006116"/>
+                                  <wp:effectExtent l="0" t="0" r="2540" b="3810"/>
+                                  <wp:docPr id="451787431" name="Picture 22" descr="A close up of a toothpick&#10;&#10;Description automatically generated"/>
+                                  <wp:cNvGraphicFramePr>
+                                    <a:graphicFrameLocks xmlns:a="http://schemas.openxmlformats.org/drawingml/2006/main" noChangeAspect="1"/>
+                                  </wp:cNvGraphicFramePr>
+                                  <a:graphic xmlns:a="http://schemas.openxmlformats.org/drawingml/2006/main">
+                                    <a:graphicData uri="http://schemas.openxmlformats.org/drawingml/2006/picture">
+                                      <pic:pic xmlns:pic="http://schemas.openxmlformats.org/drawingml/2006/picture">
+                                        <pic:nvPicPr>
+                                          <pic:cNvPr id="451787431" name="Picture 22" descr="A close up of a toothpick&#10;&#10;Description automatically generated"/>
+                                          <pic:cNvPicPr/>
+                                        </pic:nvPicPr>
+                                        <pic:blipFill>
+                                          <a:blip r:embed="rId17"/>
+                                          <a:stretch>
+                                            <a:fillRect/>
+                                          </a:stretch>
+                                        </pic:blipFill>
+                                        <pic:spPr>
+                                          <a:xfrm>
+                                            <a:off x="0" y="0"/>
+                                            <a:ext cx="1794209" cy="1009364"/>
+                                          </a:xfrm>
+                                          <a:prstGeom prst="rect">
+                                            <a:avLst/>
+                                          </a:prstGeom>
+                                        </pic:spPr>
+                                      </pic:pic>
+                                    </a:graphicData>
+                                  </a:graphic>
+                                </wp:inline>
+                              </w:drawing>
+                            </w:r>
+                            <w:r>
+                              <w:rPr>
+                                <w:noProof/>
                                 <w:color w:val="FF0000"/>
                               </w:rPr>
-                              <w:t xml:space="preserve"> here]</w:t>
+                              <w:drawing>
+                                <wp:inline distT="0" distB="0" distL="0" distR="0" wp14:anchorId="6167FC95" wp14:editId="63338B1B">
+                                  <wp:extent cx="1789889" cy="1007416"/>
+                                  <wp:effectExtent l="0" t="0" r="1270" b="2540"/>
+                                  <wp:docPr id="2088842386" name="Picture 24" descr="A close-up of a pink powder&#10;&#10;Description automatically generated"/>
+                                  <wp:cNvGraphicFramePr>
+                                    <a:graphicFrameLocks xmlns:a="http://schemas.openxmlformats.org/drawingml/2006/main" noChangeAspect="1"/>
+                                  </wp:cNvGraphicFramePr>
+                                  <a:graphic xmlns:a="http://schemas.openxmlformats.org/drawingml/2006/main">
+                                    <a:graphicData uri="http://schemas.openxmlformats.org/drawingml/2006/picture">
+                                      <pic:pic xmlns:pic="http://schemas.openxmlformats.org/drawingml/2006/picture">
+                                        <pic:nvPicPr>
+                                          <pic:cNvPr id="2088842386" name="Picture 24" descr="A close-up of a pink powder&#10;&#10;Description automatically generated"/>
+                                          <pic:cNvPicPr/>
+                                        </pic:nvPicPr>
+                                        <pic:blipFill>
+                                          <a:blip r:embed="rId18"/>
+                                          <a:stretch>
+                                            <a:fillRect/>
+                                          </a:stretch>
+                                        </pic:blipFill>
+                                        <pic:spPr>
+                                          <a:xfrm>
+                                            <a:off x="0" y="0"/>
+                                            <a:ext cx="1811682" cy="1019682"/>
+                                          </a:xfrm>
+                                          <a:prstGeom prst="rect">
+                                            <a:avLst/>
+                                          </a:prstGeom>
+                                        </pic:spPr>
+                                      </pic:pic>
+                                    </a:graphicData>
+                                  </a:graphic>
+                                </wp:inline>
+                              </w:drawing>
                             </w:r>
                           </w:p>
                         </w:txbxContent>
@@ -4584,7 +5124,7 @@
           </mc:Choice>
           <mc:Fallback>
             <w:pict>
-              <v:shape w14:anchorId="14C92414" id="Text Box 8" o:spid="_x0000_s1036" type="#_x0000_t202" style="position:absolute;margin-left:4.3pt;margin-top:13.1pt;width:483.85pt;height:242.15pt;z-index:251665408;visibility:visible;mso-wrap-style:square;mso-height-percent:0;mso-wrap-distance-left:9pt;mso-wrap-distance-top:0;mso-wrap-distance-right:9pt;mso-wrap-distance-bottom:0;mso-position-horizontal:absolute;mso-position-horizontal-relative:text;mso-position-vertical:absolute;mso-position-vertical-relative:text;mso-height-percent:0;mso-height-relative:margin;v-text-anchor:top" o:gfxdata="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" fillcolor="white [3201]" strokecolor="#7f7f7f [1612]" strokeweight=".5pt">
+              <v:shape w14:anchorId="14C92414" id="Text Box 8" o:spid="_x0000_s1036" type="#_x0000_t202" style="position:absolute;margin-left:.15pt;margin-top:12.8pt;width:483.85pt;height:103pt;z-index:251649024;visibility:visible;mso-wrap-style:square;mso-height-percent:0;mso-wrap-distance-left:9pt;mso-wrap-distance-top:0;mso-wrap-distance-right:9pt;mso-wrap-distance-bottom:0;mso-position-horizontal:absolute;mso-position-horizontal-relative:text;mso-position-vertical:absolute;mso-position-vertical-relative:text;mso-height-percent:0;mso-height-relative:margin;v-text-anchor:top" o:gfxdata="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" fillcolor="white [3201]" strokecolor="#7f7f7f [1612]" strokeweight=".5pt">
                 <v:textbox>
                   <w:txbxContent>
                     <w:p>
@@ -4596,21 +5136,126 @@
                       </w:pPr>
                       <w:r>
                         <w:rPr>
+                          <w:noProof/>
                           <w:color w:val="FF0000"/>
                         </w:rPr>
-                        <w:t>[copy and paste your figure 1</w:t>
-                      </w:r>
-                      <w:r>
-                        <w:rPr>
+                        <w:drawing>
+                          <wp:inline distT="0" distB="0" distL="0" distR="0" wp14:anchorId="19EE23D4" wp14:editId="3BFB685F">
+                            <wp:extent cx="1789043" cy="1006457"/>
+                            <wp:effectExtent l="0" t="0" r="1905" b="3810"/>
+                            <wp:docPr id="1878158087" name="Picture 21" descr="A close-up of a toothpick&#10;&#10;Description automatically generated"/>
+                            <wp:cNvGraphicFramePr>
+                              <a:graphicFrameLocks xmlns:a="http://schemas.openxmlformats.org/drawingml/2006/main" noChangeAspect="1"/>
+                            </wp:cNvGraphicFramePr>
+                            <a:graphic xmlns:a="http://schemas.openxmlformats.org/drawingml/2006/main">
+                              <a:graphicData uri="http://schemas.openxmlformats.org/drawingml/2006/picture">
+                                <pic:pic xmlns:pic="http://schemas.openxmlformats.org/drawingml/2006/picture">
+                                  <pic:nvPicPr>
+                                    <pic:cNvPr id="1878158087" name="Picture 21" descr="A close-up of a toothpick&#10;&#10;Description automatically generated"/>
+                                    <pic:cNvPicPr/>
+                                  </pic:nvPicPr>
+                                  <pic:blipFill>
+                                    <a:blip r:embed="rId16"/>
+                                    <a:stretch>
+                                      <a:fillRect/>
+                                    </a:stretch>
+                                  </pic:blipFill>
+                                  <pic:spPr>
+                                    <a:xfrm>
+                                      <a:off x="0" y="0"/>
+                                      <a:ext cx="1795540" cy="1010112"/>
+                                    </a:xfrm>
+                                    <a:prstGeom prst="rect">
+                                      <a:avLst/>
+                                    </a:prstGeom>
+                                  </pic:spPr>
+                                </pic:pic>
+                              </a:graphicData>
+                            </a:graphic>
+                          </wp:inline>
+                        </w:drawing>
+                      </w:r>
+                      <w:r>
+                        <w:rPr>
+                          <w:noProof/>
                           <w:color w:val="FF0000"/>
                         </w:rPr>
-                        <w:t>f</w:t>
-                      </w:r>
-                      <w:r>
-                        <w:rPr>
+                        <w:drawing>
+                          <wp:inline distT="0" distB="0" distL="0" distR="0" wp14:anchorId="193523A5" wp14:editId="20BC1D71">
+                            <wp:extent cx="1788436" cy="1006116"/>
+                            <wp:effectExtent l="0" t="0" r="2540" b="3810"/>
+                            <wp:docPr id="451787431" name="Picture 22" descr="A close up of a toothpick&#10;&#10;Description automatically generated"/>
+                            <wp:cNvGraphicFramePr>
+                              <a:graphicFrameLocks xmlns:a="http://schemas.openxmlformats.org/drawingml/2006/main" noChangeAspect="1"/>
+                            </wp:cNvGraphicFramePr>
+                            <a:graphic xmlns:a="http://schemas.openxmlformats.org/drawingml/2006/main">
+                              <a:graphicData uri="http://schemas.openxmlformats.org/drawingml/2006/picture">
+                                <pic:pic xmlns:pic="http://schemas.openxmlformats.org/drawingml/2006/picture">
+                                  <pic:nvPicPr>
+                                    <pic:cNvPr id="451787431" name="Picture 22" descr="A close up of a toothpick&#10;&#10;Description automatically generated"/>
+                                    <pic:cNvPicPr/>
+                                  </pic:nvPicPr>
+                                  <pic:blipFill>
+                                    <a:blip r:embed="rId17"/>
+                                    <a:stretch>
+                                      <a:fillRect/>
+                                    </a:stretch>
+                                  </pic:blipFill>
+                                  <pic:spPr>
+                                    <a:xfrm>
+                                      <a:off x="0" y="0"/>
+                                      <a:ext cx="1794209" cy="1009364"/>
+                                    </a:xfrm>
+                                    <a:prstGeom prst="rect">
+                                      <a:avLst/>
+                                    </a:prstGeom>
+                                  </pic:spPr>
+                                </pic:pic>
+                              </a:graphicData>
+                            </a:graphic>
+                          </wp:inline>
+                        </w:drawing>
+                      </w:r>
+                      <w:r>
+                        <w:rPr>
+                          <w:noProof/>
                           <w:color w:val="FF0000"/>
                         </w:rPr>
-                        <w:t xml:space="preserve"> here]</w:t>
+                        <w:drawing>
+                          <wp:inline distT="0" distB="0" distL="0" distR="0" wp14:anchorId="6167FC95" wp14:editId="63338B1B">
+                            <wp:extent cx="1789889" cy="1007416"/>
+                            <wp:effectExtent l="0" t="0" r="1270" b="2540"/>
+                            <wp:docPr id="2088842386" name="Picture 24" descr="A close-up of a pink powder&#10;&#10;Description automatically generated"/>
+                            <wp:cNvGraphicFramePr>
+                              <a:graphicFrameLocks xmlns:a="http://schemas.openxmlformats.org/drawingml/2006/main" noChangeAspect="1"/>
+                            </wp:cNvGraphicFramePr>
+                            <a:graphic xmlns:a="http://schemas.openxmlformats.org/drawingml/2006/main">
+                              <a:graphicData uri="http://schemas.openxmlformats.org/drawingml/2006/picture">
+                                <pic:pic xmlns:pic="http://schemas.openxmlformats.org/drawingml/2006/picture">
+                                  <pic:nvPicPr>
+                                    <pic:cNvPr id="2088842386" name="Picture 24" descr="A close-up of a pink powder&#10;&#10;Description automatically generated"/>
+                                    <pic:cNvPicPr/>
+                                  </pic:nvPicPr>
+                                  <pic:blipFill>
+                                    <a:blip r:embed="rId18"/>
+                                    <a:stretch>
+                                      <a:fillRect/>
+                                    </a:stretch>
+                                  </pic:blipFill>
+                                  <pic:spPr>
+                                    <a:xfrm>
+                                      <a:off x="0" y="0"/>
+                                      <a:ext cx="1811682" cy="1019682"/>
+                                    </a:xfrm>
+                                    <a:prstGeom prst="rect">
+                                      <a:avLst/>
+                                    </a:prstGeom>
+                                  </pic:spPr>
+                                </pic:pic>
+                              </a:graphicData>
+                            </a:graphic>
+                          </wp:inline>
+                        </w:drawing>
                       </w:r>
                     </w:p>
                   </w:txbxContent>
@@ -4676,76 +5321,6 @@
           <w:color w:val="FF0000"/>
         </w:rPr>
       </w:pPr>
-    </w:p>
-    <w:p>
-      <w:pPr>
-        <w:rPr>
-          <w:color w:val="FF0000"/>
-        </w:rPr>
-      </w:pPr>
-    </w:p>
-    <w:p>
-      <w:pPr>
-        <w:rPr>
-          <w:color w:val="FF0000"/>
-        </w:rPr>
-      </w:pPr>
-    </w:p>
-    <w:p>
-      <w:pPr>
-        <w:rPr>
-          <w:color w:val="FF0000"/>
-        </w:rPr>
-      </w:pPr>
-    </w:p>
-    <w:p>
-      <w:pPr>
-        <w:rPr>
-          <w:color w:val="FF0000"/>
-        </w:rPr>
-      </w:pPr>
-    </w:p>
-    <w:p>
-      <w:pPr>
-        <w:rPr>
-          <w:color w:val="FF0000"/>
-        </w:rPr>
-      </w:pPr>
-    </w:p>
-    <w:p>
-      <w:pPr>
-        <w:rPr>
-          <w:color w:val="FF0000"/>
-        </w:rPr>
-      </w:pPr>
-    </w:p>
-    <w:p>
-      <w:pPr>
-        <w:rPr>
-          <w:color w:val="FF0000"/>
-        </w:rPr>
-      </w:pPr>
-    </w:p>
-    <w:p>
-      <w:pPr>
-        <w:rPr>
-          <w:color w:val="FF0000"/>
-        </w:rPr>
-      </w:pPr>
-    </w:p>
-    <w:p>
-      <w:pPr>
-        <w:rPr>
-          <w:color w:val="FF0000"/>
-        </w:rPr>
-      </w:pPr>
-    </w:p>
-    <w:p>
-      <w:pPr>
-        <w:rPr>
-          <w:color w:val="FF0000"/>
-        </w:rPr>
-      </w:pPr>
       <w:r>
         <w:rPr>
           <w:noProof/>
@@ -4753,13 +5328,13 @@
         <mc:AlternateContent>
           <mc:Choice Requires="wps">
             <w:drawing>
-              <wp:anchor distT="0" distB="0" distL="114300" distR="114300" simplePos="0" relativeHeight="251667456" behindDoc="0" locked="0" layoutInCell="1" allowOverlap="1" wp14:anchorId="79B9D0A6" wp14:editId="269A8F51">
+              <wp:anchor distT="0" distB="0" distL="114300" distR="114300" simplePos="0" relativeHeight="251651072" behindDoc="0" locked="0" layoutInCell="1" allowOverlap="1" wp14:anchorId="79B9D0A6" wp14:editId="54620B87">
                 <wp:simplePos x="0" y="0"/>
                 <wp:positionH relativeFrom="column">
-                  <wp:posOffset>54610</wp:posOffset>
+                  <wp:posOffset>-4373</wp:posOffset>
                 </wp:positionH>
                 <wp:positionV relativeFrom="paragraph">
-                  <wp:posOffset>146367</wp:posOffset>
+                  <wp:posOffset>149207</wp:posOffset>
                 </wp:positionV>
                 <wp:extent cx="6144895" cy="635"/>
                 <wp:effectExtent l="0" t="0" r="1905" b="6350"/>
@@ -4853,13 +5428,23 @@
                                 <w:sz w:val="20"/>
                                 <w:szCs w:val="20"/>
                               </w:rPr>
-                              <w:t xml:space="preserve"> around an airfoil at a Reynolds number based on chord length of </w:t>
+                              <w:t xml:space="preserve"> around an airfoil at a Reynolds number based on chord length </w:t>
+                            </w:r>
+                            <w:r>
+                              <w:rPr>
+                                <w:i w:val="0"/>
+                                <w:iCs w:val="0"/>
+                                <w:color w:val="auto"/>
+                                <w:sz w:val="20"/>
+                                <w:szCs w:val="20"/>
+                              </w:rPr>
+                              <w:t xml:space="preserve">of </w:t>
                             </w:r>
                             <m:oMath>
                               <m:r>
                                 <w:rPr>
                                   <w:rFonts w:ascii="Cambria Math" w:hAnsi="Cambria Math"/>
-                                  <w:color w:val="FF0000"/>
+                                  <w:color w:val="auto"/>
                                   <w:sz w:val="20"/>
                                   <w:szCs w:val="20"/>
                                 </w:rPr>
@@ -4871,7 +5456,7 @@
                                     <w:rPr>
                                       <w:rFonts w:ascii="Cambria Math" w:hAnsi="Cambria Math"/>
                                       <w:iCs w:val="0"/>
-                                      <w:color w:val="FF0000"/>
+                                      <w:color w:val="auto"/>
                                       <w:sz w:val="20"/>
                                       <w:szCs w:val="20"/>
                                     </w:rPr>
@@ -4881,7 +5466,7 @@
                                   <m:r>
                                     <w:rPr>
                                       <w:rFonts w:ascii="Cambria Math" w:hAnsi="Cambria Math"/>
-                                      <w:color w:val="FF0000"/>
+                                      <w:color w:val="auto"/>
                                       <w:sz w:val="20"/>
                                       <w:szCs w:val="20"/>
                                     </w:rPr>
@@ -4892,7 +5477,7 @@
                                   <m:r>
                                     <w:rPr>
                                       <w:rFonts w:ascii="Cambria Math" w:hAnsi="Cambria Math"/>
-                                      <w:color w:val="FF0000"/>
+                                      <w:color w:val="auto"/>
                                       <w:sz w:val="20"/>
                                       <w:szCs w:val="20"/>
                                     </w:rPr>
@@ -4905,11 +5490,126 @@
                               <w:rPr>
                                 <w:i w:val="0"/>
                                 <w:iCs w:val="0"/>
-                                <w:color w:val="FF0000"/>
-                                <w:sz w:val="20"/>
-                                <w:szCs w:val="20"/>
-                              </w:rPr>
-                              <w:t>=XXXX</w:t>
+                                <w:color w:val="auto"/>
+                                <w:sz w:val="20"/>
+                                <w:szCs w:val="20"/>
+                              </w:rPr>
+                              <w:t>=</w:t>
+                            </w:r>
+                            <w:r>
+                              <w:rPr>
+                                <w:i w:val="0"/>
+                                <w:iCs w:val="0"/>
+                                <w:color w:val="auto"/>
+                                <w:sz w:val="20"/>
+                                <w:szCs w:val="20"/>
+                              </w:rPr>
+                              <w:t xml:space="preserve"> 9654.41</w:t>
+                            </w:r>
+                            <w:r>
+                              <w:rPr>
+                                <w:i w:val="0"/>
+                                <w:iCs w:val="0"/>
+                                <w:color w:val="auto"/>
+                                <w:sz w:val="20"/>
+                                <w:szCs w:val="20"/>
+                              </w:rPr>
+                              <w:t>, and three different angles of attack: (left) 0</w:t>
+                            </w:r>
+                            <w:proofErr w:type="gramStart"/>
+                            <w:r>
+                              <w:rPr>
+                                <w:i w:val="0"/>
+                                <w:iCs w:val="0"/>
+                                <w:color w:val="auto"/>
+                                <w:sz w:val="20"/>
+                                <w:szCs w:val="20"/>
+                                <w:vertAlign w:val="superscript"/>
+                              </w:rPr>
+                              <w:t>o</w:t>
+                            </w:r>
+                            <w:r>
+                              <w:rPr>
+                                <w:i w:val="0"/>
+                                <w:iCs w:val="0"/>
+                                <w:color w:val="auto"/>
+                                <w:sz w:val="20"/>
+                                <w:szCs w:val="20"/>
+                              </w:rPr>
+                              <w:t xml:space="preserve"> ,</w:t>
+                            </w:r>
+                            <w:proofErr w:type="gramEnd"/>
+                            <w:r>
+                              <w:rPr>
+                                <w:i w:val="0"/>
+                                <w:iCs w:val="0"/>
+                                <w:color w:val="auto"/>
+                                <w:sz w:val="20"/>
+                                <w:szCs w:val="20"/>
+                              </w:rPr>
+                              <w:t xml:space="preserve"> (middle) </w:t>
+                            </w:r>
+                            <w:r>
+                              <w:rPr>
+                                <w:i w:val="0"/>
+                                <w:iCs w:val="0"/>
+                                <w:color w:val="auto"/>
+                                <w:sz w:val="20"/>
+                                <w:szCs w:val="20"/>
+                              </w:rPr>
+                              <w:t>4</w:t>
+                            </w:r>
+                            <w:r>
+                              <w:rPr>
+                                <w:i w:val="0"/>
+                                <w:iCs w:val="0"/>
+                                <w:color w:val="auto"/>
+                                <w:sz w:val="20"/>
+                                <w:szCs w:val="20"/>
+                                <w:vertAlign w:val="superscript"/>
+                              </w:rPr>
+                              <w:t>o</w:t>
+                            </w:r>
+                            <w:r>
+                              <w:rPr>
+                                <w:i w:val="0"/>
+                                <w:iCs w:val="0"/>
+                                <w:color w:val="auto"/>
+                                <w:sz w:val="20"/>
+                                <w:szCs w:val="20"/>
+                              </w:rPr>
+                              <w:t xml:space="preserve">, (right) </w:t>
+                            </w:r>
+                            <w:r>
+                              <w:rPr>
+                                <w:i w:val="0"/>
+                                <w:iCs w:val="0"/>
+                                <w:color w:val="auto"/>
+                                <w:sz w:val="20"/>
+                                <w:szCs w:val="20"/>
+                              </w:rPr>
+                              <w:t>12</w:t>
+                            </w:r>
+                            <w:r>
+                              <w:rPr>
+                                <w:i w:val="0"/>
+                                <w:iCs w:val="0"/>
+                                <w:color w:val="auto"/>
+                                <w:sz w:val="20"/>
+                                <w:szCs w:val="20"/>
+                                <w:vertAlign w:val="superscript"/>
+                              </w:rPr>
+                              <w:t>o</w:t>
+                            </w:r>
+                            <w:r>
+                              <w:rPr>
+                                <w:i w:val="0"/>
+                                <w:iCs w:val="0"/>
+                                <w:color w:val="auto"/>
+                                <w:sz w:val="20"/>
+                                <w:szCs w:val="20"/>
+                              </w:rPr>
+                              <w:t xml:space="preserve">. </w:t>
                             </w:r>
                             <w:r>
                               <w:rPr>
@@ -4919,102 +5619,7 @@
                                 <w:sz w:val="20"/>
                                 <w:szCs w:val="20"/>
                               </w:rPr>
-                              <w:t>, and three different angles of attack: (left) 0</w:t>
-                            </w:r>
-                            <w:proofErr w:type="gramStart"/>
-                            <w:r>
-                              <w:rPr>
-                                <w:i w:val="0"/>
-                                <w:iCs w:val="0"/>
-                                <w:color w:val="000000" w:themeColor="text1"/>
-                                <w:sz w:val="20"/>
-                                <w:szCs w:val="20"/>
-                                <w:vertAlign w:val="superscript"/>
-                              </w:rPr>
-                              <w:t>o</w:t>
-                            </w:r>
-                            <w:r>
-                              <w:rPr>
-                                <w:i w:val="0"/>
-                                <w:iCs w:val="0"/>
-                                <w:color w:val="000000" w:themeColor="text1"/>
-                                <w:sz w:val="20"/>
-                                <w:szCs w:val="20"/>
-                              </w:rPr>
-                              <w:t xml:space="preserve"> ,</w:t>
-                            </w:r>
-                            <w:proofErr w:type="gramEnd"/>
-                            <w:r>
-                              <w:rPr>
-                                <w:i w:val="0"/>
-                                <w:iCs w:val="0"/>
-                                <w:color w:val="000000" w:themeColor="text1"/>
-                                <w:sz w:val="20"/>
-                                <w:szCs w:val="20"/>
-                              </w:rPr>
-                              <w:t xml:space="preserve"> (middle) </w:t>
-                            </w:r>
-                            <w:r>
-                              <w:rPr>
-                                <w:i w:val="0"/>
-                                <w:iCs w:val="0"/>
-                                <w:color w:val="FF0000"/>
-                                <w:sz w:val="20"/>
-                                <w:szCs w:val="20"/>
-                              </w:rPr>
-                              <w:t>X</w:t>
-                            </w:r>
-                            <w:r>
-                              <w:rPr>
-                                <w:i w:val="0"/>
-                                <w:iCs w:val="0"/>
-                                <w:color w:val="FF0000"/>
-                                <w:sz w:val="20"/>
-                                <w:szCs w:val="20"/>
-                                <w:vertAlign w:val="superscript"/>
-                              </w:rPr>
-                              <w:t>o</w:t>
-                            </w:r>
-                            <w:r>
-                              <w:rPr>
-                                <w:i w:val="0"/>
-                                <w:iCs w:val="0"/>
-                                <w:color w:val="000000" w:themeColor="text1"/>
-                                <w:sz w:val="20"/>
-                                <w:szCs w:val="20"/>
-                              </w:rPr>
-                              <w:t xml:space="preserve">, (right) </w:t>
-                            </w:r>
-                            <w:r>
-                              <w:rPr>
-                                <w:i w:val="0"/>
-                                <w:iCs w:val="0"/>
-                                <w:color w:val="FF0000"/>
-                                <w:sz w:val="20"/>
-                                <w:szCs w:val="20"/>
-                              </w:rPr>
-                              <w:t>X</w:t>
-                            </w:r>
-                            <w:r>
-                              <w:rPr>
-                                <w:i w:val="0"/>
-                                <w:iCs w:val="0"/>
-                                <w:color w:val="FF0000"/>
-                                <w:sz w:val="20"/>
-                                <w:szCs w:val="20"/>
-                                <w:vertAlign w:val="superscript"/>
-                              </w:rPr>
-                              <w:t>o</w:t>
-                            </w:r>
-                            <w:r>
-                              <w:rPr>
-                                <w:i w:val="0"/>
-                                <w:iCs w:val="0"/>
-                                <w:color w:val="000000" w:themeColor="text1"/>
-                                <w:sz w:val="20"/>
-                                <w:szCs w:val="20"/>
-                              </w:rPr>
-                              <w:t xml:space="preserve">. The </w:t>
+                              <w:t xml:space="preserve">The </w:t>
                             </w:r>
                             <w:proofErr w:type="spellStart"/>
                             <w:r>
@@ -5077,7 +5682,7 @@
           </mc:Choice>
           <mc:Fallback>
             <w:pict>
-              <v:shape w14:anchorId="79B9D0A6" id="Text Box 9" o:spid="_x0000_s1037" type="#_x0000_t202" style="position:absolute;margin-left:4.3pt;margin-top:11.5pt;width:483.85pt;height:.05pt;z-index:251667456;visibility:visible;mso-wrap-style:square;mso-wrap-distance-left:9pt;mso-wrap-distance-top:0;mso-wrap-distance-right:9pt;mso-wrap-distance-bottom:0;mso-position-horizontal:absolute;mso-position-horizontal-relative:text;mso-position-vertical:absolute;mso-position-vertical-relative:text;v-text-anchor:top" o:gfxdata="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" stroked="f">
+              <v:shape w14:anchorId="79B9D0A6" id="Text Box 9" o:spid="_x0000_s1037" type="#_x0000_t202" style="position:absolute;margin-left:-.35pt;margin-top:11.75pt;width:483.85pt;height:.05pt;z-index:251651072;visibility:visible;mso-wrap-style:square;mso-wrap-distance-left:9pt;mso-wrap-distance-top:0;mso-wrap-distance-right:9pt;mso-wrap-distance-bottom:0;mso-position-horizontal:absolute;mso-position-horizontal-relative:text;mso-position-vertical:absolute;mso-position-vertical-relative:text;v-text-anchor:top" o:gfxdata="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" stroked="f">
                 <v:textbox style="mso-fit-shape-to-text:t" inset="0,0,0,0">
                   <w:txbxContent>
                     <w:p>
@@ -5146,13 +5751,23 @@
                           <w:sz w:val="20"/>
                           <w:szCs w:val="20"/>
                         </w:rPr>
-                        <w:t xml:space="preserve"> around an airfoil at a Reynolds number based on chord length of </w:t>
+                        <w:t xml:space="preserve"> around an airfoil at a Reynolds number based on chord length </w:t>
+                      </w:r>
+                      <w:r>
+                        <w:rPr>
+                          <w:i w:val="0"/>
+                          <w:iCs w:val="0"/>
+                          <w:color w:val="auto"/>
+                          <w:sz w:val="20"/>
+                          <w:szCs w:val="20"/>
+                        </w:rPr>
+                        <w:t xml:space="preserve">of </w:t>
                       </w:r>
                       <m:oMath>
                         <m:r>
                           <w:rPr>
                             <w:rFonts w:ascii="Cambria Math" w:hAnsi="Cambria Math"/>
-                            <w:color w:val="FF0000"/>
+                            <w:color w:val="auto"/>
                             <w:sz w:val="20"/>
                             <w:szCs w:val="20"/>
                           </w:rPr>
@@ -5164,7 +5779,7 @@
                               <w:rPr>
                                 <w:rFonts w:ascii="Cambria Math" w:hAnsi="Cambria Math"/>
                                 <w:iCs w:val="0"/>
-                                <w:color w:val="FF0000"/>
+                                <w:color w:val="auto"/>
                                 <w:sz w:val="20"/>
                                 <w:szCs w:val="20"/>
                               </w:rPr>
@@ -5174,7 +5789,7 @@
                             <m:r>
                               <w:rPr>
                                 <w:rFonts w:ascii="Cambria Math" w:hAnsi="Cambria Math"/>
-                                <w:color w:val="FF0000"/>
+                                <w:color w:val="auto"/>
                                 <w:sz w:val="20"/>
                                 <w:szCs w:val="20"/>
                               </w:rPr>
@@ -5185,7 +5800,7 @@
                             <m:r>
                               <w:rPr>
                                 <w:rFonts w:ascii="Cambria Math" w:hAnsi="Cambria Math"/>
-                                <w:color w:val="FF0000"/>
+                                <w:color w:val="auto"/>
                                 <w:sz w:val="20"/>
                                 <w:szCs w:val="20"/>
                               </w:rPr>
@@ -5198,11 +5813,126 @@
                         <w:rPr>
                           <w:i w:val="0"/>
                           <w:iCs w:val="0"/>
-                          <w:color w:val="FF0000"/>
-                          <w:sz w:val="20"/>
-                          <w:szCs w:val="20"/>
-                        </w:rPr>
-                        <w:t>=XXXX</w:t>
+                          <w:color w:val="auto"/>
+                          <w:sz w:val="20"/>
+                          <w:szCs w:val="20"/>
+                        </w:rPr>
+                        <w:t>=</w:t>
+                      </w:r>
+                      <w:r>
+                        <w:rPr>
+                          <w:i w:val="0"/>
+                          <w:iCs w:val="0"/>
+                          <w:color w:val="auto"/>
+                          <w:sz w:val="20"/>
+                          <w:szCs w:val="20"/>
+                        </w:rPr>
+                        <w:t xml:space="preserve"> 9654.41</w:t>
+                      </w:r>
+                      <w:r>
+                        <w:rPr>
+                          <w:i w:val="0"/>
+                          <w:iCs w:val="0"/>
+                          <w:color w:val="auto"/>
+                          <w:sz w:val="20"/>
+                          <w:szCs w:val="20"/>
+                        </w:rPr>
+                        <w:t>, and three different angles of attack: (left) 0</w:t>
+                      </w:r>
+                      <w:proofErr w:type="gramStart"/>
+                      <w:r>
+                        <w:rPr>
+                          <w:i w:val="0"/>
+                          <w:iCs w:val="0"/>
+                          <w:color w:val="auto"/>
+                          <w:sz w:val="20"/>
+                          <w:szCs w:val="20"/>
+                          <w:vertAlign w:val="superscript"/>
+                        </w:rPr>
+                        <w:t>o</w:t>
+                      </w:r>
+                      <w:r>
+                        <w:rPr>
+                          <w:i w:val="0"/>
+                          <w:iCs w:val="0"/>
+                          <w:color w:val="auto"/>
+                          <w:sz w:val="20"/>
+                          <w:szCs w:val="20"/>
+                        </w:rPr>
+                        <w:t xml:space="preserve"> ,</w:t>
+                      </w:r>
+                      <w:proofErr w:type="gramEnd"/>
+                      <w:r>
+                        <w:rPr>
+                          <w:i w:val="0"/>
+                          <w:iCs w:val="0"/>
+                          <w:color w:val="auto"/>
+                          <w:sz w:val="20"/>
+                          <w:szCs w:val="20"/>
+                        </w:rPr>
+                        <w:t xml:space="preserve"> (middle) </w:t>
+                      </w:r>
+                      <w:r>
+                        <w:rPr>
+                          <w:i w:val="0"/>
+                          <w:iCs w:val="0"/>
+                          <w:color w:val="auto"/>
+                          <w:sz w:val="20"/>
+                          <w:szCs w:val="20"/>
+                        </w:rPr>
+                        <w:t>4</w:t>
+                      </w:r>
+                      <w:r>
+                        <w:rPr>
+                          <w:i w:val="0"/>
+                          <w:iCs w:val="0"/>
+                          <w:color w:val="auto"/>
+                          <w:sz w:val="20"/>
+                          <w:szCs w:val="20"/>
+                          <w:vertAlign w:val="superscript"/>
+                        </w:rPr>
+                        <w:t>o</w:t>
+                      </w:r>
+                      <w:r>
+                        <w:rPr>
+                          <w:i w:val="0"/>
+                          <w:iCs w:val="0"/>
+                          <w:color w:val="auto"/>
+                          <w:sz w:val="20"/>
+                          <w:szCs w:val="20"/>
+                        </w:rPr>
+                        <w:t xml:space="preserve">, (right) </w:t>
+                      </w:r>
+                      <w:r>
+                        <w:rPr>
+                          <w:i w:val="0"/>
+                          <w:iCs w:val="0"/>
+                          <w:color w:val="auto"/>
+                          <w:sz w:val="20"/>
+                          <w:szCs w:val="20"/>
+                        </w:rPr>
+                        <w:t>12</w:t>
+                      </w:r>
+                      <w:r>
+                        <w:rPr>
+                          <w:i w:val="0"/>
+                          <w:iCs w:val="0"/>
+                          <w:color w:val="auto"/>
+                          <w:sz w:val="20"/>
+                          <w:szCs w:val="20"/>
+                          <w:vertAlign w:val="superscript"/>
+                        </w:rPr>
+                        <w:t>o</w:t>
+                      </w:r>
+                      <w:r>
+                        <w:rPr>
+                          <w:i w:val="0"/>
+                          <w:iCs w:val="0"/>
+                          <w:color w:val="auto"/>
+                          <w:sz w:val="20"/>
+                          <w:szCs w:val="20"/>
+                        </w:rPr>
+                        <w:t xml:space="preserve">. </w:t>
                       </w:r>
                       <w:r>
                         <w:rPr>
@@ -5212,102 +5942,7 @@
                           <w:sz w:val="20"/>
                           <w:szCs w:val="20"/>
                         </w:rPr>
-                        <w:t>, and three different angles of attack: (left) 0</w:t>
-                      </w:r>
-                      <w:proofErr w:type="gramStart"/>
-                      <w:r>
-                        <w:rPr>
-                          <w:i w:val="0"/>
-                          <w:iCs w:val="0"/>
-                          <w:color w:val="000000" w:themeColor="text1"/>
-                          <w:sz w:val="20"/>
-                          <w:szCs w:val="20"/>
-                          <w:vertAlign w:val="superscript"/>
-                        </w:rPr>
-                        <w:t>o</w:t>
-                      </w:r>
-                      <w:r>
-                        <w:rPr>
-                          <w:i w:val="0"/>
-                          <w:iCs w:val="0"/>
-                          <w:color w:val="000000" w:themeColor="text1"/>
-                          <w:sz w:val="20"/>
-                          <w:szCs w:val="20"/>
-                        </w:rPr>
-                        <w:t xml:space="preserve"> ,</w:t>
-                      </w:r>
-                      <w:proofErr w:type="gramEnd"/>
-                      <w:r>
-                        <w:rPr>
-                          <w:i w:val="0"/>
-                          <w:iCs w:val="0"/>
-                          <w:color w:val="000000" w:themeColor="text1"/>
-                          <w:sz w:val="20"/>
-                          <w:szCs w:val="20"/>
-                        </w:rPr>
-                        <w:t xml:space="preserve"> (middle) </w:t>
-                      </w:r>
-                      <w:r>
-                        <w:rPr>
-                          <w:i w:val="0"/>
-                          <w:iCs w:val="0"/>
-                          <w:color w:val="FF0000"/>
-                          <w:sz w:val="20"/>
-                          <w:szCs w:val="20"/>
-                        </w:rPr>
-                        <w:t>X</w:t>
-                      </w:r>
-                      <w:r>
-                        <w:rPr>
-                          <w:i w:val="0"/>
-                          <w:iCs w:val="0"/>
-                          <w:color w:val="FF0000"/>
-                          <w:sz w:val="20"/>
-                          <w:szCs w:val="20"/>
-                          <w:vertAlign w:val="superscript"/>
-                        </w:rPr>
-                        <w:t>o</w:t>
-                      </w:r>
-                      <w:r>
-                        <w:rPr>
-                          <w:i w:val="0"/>
-                          <w:iCs w:val="0"/>
-                          <w:color w:val="000000" w:themeColor="text1"/>
-                          <w:sz w:val="20"/>
-                          <w:szCs w:val="20"/>
-                        </w:rPr>
-                        <w:t xml:space="preserve">, (right) </w:t>
-                      </w:r>
-                      <w:r>
-                        <w:rPr>
-                          <w:i w:val="0"/>
-                          <w:iCs w:val="0"/>
-                          <w:color w:val="FF0000"/>
-                          <w:sz w:val="20"/>
-                          <w:szCs w:val="20"/>
-                        </w:rPr>
-                        <w:t>X</w:t>
-                      </w:r>
-                      <w:r>
-                        <w:rPr>
-                          <w:i w:val="0"/>
-                          <w:iCs w:val="0"/>
-                          <w:color w:val="FF0000"/>
-                          <w:sz w:val="20"/>
-                          <w:szCs w:val="20"/>
-                          <w:vertAlign w:val="superscript"/>
-                        </w:rPr>
-                        <w:t>o</w:t>
-                      </w:r>
-                      <w:r>
-                        <w:rPr>
-                          <w:i w:val="0"/>
-                          <w:iCs w:val="0"/>
-                          <w:color w:val="000000" w:themeColor="text1"/>
-                          <w:sz w:val="20"/>
-                          <w:szCs w:val="20"/>
-                        </w:rPr>
-                        <w:t xml:space="preserve">. The </w:t>
+                        <w:t xml:space="preserve">The </w:t>
                       </w:r>
                       <w:proofErr w:type="spellStart"/>
                       <w:r>
@@ -5361,6 +5996,55 @@
           </mc:Fallback>
         </mc:AlternateContent>
       </w:r>
+    </w:p>
+    <w:p>
+      <w:pPr>
+        <w:rPr>
+          <w:color w:val="FF0000"/>
+        </w:rPr>
+      </w:pPr>
+    </w:p>
+    <w:p>
+      <w:pPr>
+        <w:rPr>
+          <w:color w:val="FF0000"/>
+        </w:rPr>
+      </w:pPr>
+    </w:p>
+    <w:p>
+      <w:pPr>
+        <w:rPr>
+          <w:color w:val="FF0000"/>
+        </w:rPr>
+      </w:pPr>
+    </w:p>
+    <w:p>
+      <w:pPr>
+        <w:rPr>
+          <w:color w:val="FF0000"/>
+        </w:rPr>
+      </w:pPr>
+    </w:p>
+    <w:p>
+      <w:pPr>
+        <w:rPr>
+          <w:color w:val="FF0000"/>
+        </w:rPr>
+      </w:pPr>
+    </w:p>
+    <w:p>
+      <w:pPr>
+        <w:rPr>
+          <w:color w:val="FF0000"/>
+        </w:rPr>
+      </w:pPr>
+    </w:p>
+    <w:p>
+      <w:pPr>
+        <w:rPr>
+          <w:color w:val="FF0000"/>
+        </w:rPr>
+      </w:pPr>
     </w:p>
     <w:p>
       <w:pPr>
@@ -5512,7 +6196,7 @@
                                           <pic:cNvPicPr/>
                                         </pic:nvPicPr>
                                         <pic:blipFill>
-                                          <a:blip r:embed="rId12"/>
+                                          <a:blip r:embed="rId19"/>
                                           <a:stretch>
                                             <a:fillRect/>
                                           </a:stretch>
@@ -5583,7 +6267,7 @@
                                     <pic:cNvPicPr/>
                                   </pic:nvPicPr>
                                   <pic:blipFill>
-                                    <a:blip r:embed="rId12"/>
+                                    <a:blip r:embed="rId19"/>
                                     <a:stretch>
                                       <a:fillRect/>
                                     </a:stretch>
@@ -6289,7 +6973,47 @@
                         <w:txbxContent>
                           <w:p>
                             <w:r>
-                              <w:t>[insert your response here]</w:t>
+                              <w:t xml:space="preserve">The major difference between the </w:t>
+                            </w:r>
+                            <w:proofErr w:type="gramStart"/>
+                            <w:r>
+                              <w:t>low speed</w:t>
+                            </w:r>
+                            <w:proofErr w:type="gramEnd"/>
+                            <w:r>
+                              <w:t xml:space="preserve"> vs medium speed flow across the circular cylinder as seen by the photos taken in the lab was location of the separation point. In the </w:t>
+                            </w:r>
+                            <w:proofErr w:type="gramStart"/>
+                            <w:r>
+                              <w:t>low speed</w:t>
+                            </w:r>
+                            <w:proofErr w:type="gramEnd"/>
+                            <w:r>
+                              <w:t xml:space="preserve"> flow across the cylinder, it is apparent that separation occurs around 90 degrees, which is what we expect to see from a cylinder in laminar flow. Although the speed of the medium flow experiment was not yet high enough to generate fully developed turbulent flow, the separation point is moved back more due to the faster moving fluid across the cylinder. Another difference in flow phenomena between the two experiments is the amount of vortex shedding after and in the wake. There is less mixing and </w:t>
+                            </w:r>
+                            <w:proofErr w:type="spellStart"/>
+                            <w:r>
+                              <w:t>vorticies</w:t>
+                            </w:r>
+                            <w:proofErr w:type="spellEnd"/>
+                            <w:r>
+                              <w:t xml:space="preserve"> formed in the </w:t>
+                            </w:r>
+                            <w:proofErr w:type="gramStart"/>
+                            <w:r>
+                              <w:t>low speed</w:t>
+                            </w:r>
+                            <w:proofErr w:type="gramEnd"/>
+                            <w:r>
+                              <w:t xml:space="preserve"> flow compared to the medium speed flow. This is expected from the difference in Reynolds number between the two flow speeds where the slower flow speed corresponds to a lower Reynolds number and more laminar </w:t>
+                            </w:r>
+                            <w:proofErr w:type="spellStart"/>
+                            <w:r>
+                              <w:t>phenoma</w:t>
+                            </w:r>
+                            <w:proofErr w:type="spellEnd"/>
+                            <w:r>
+                              <w:t xml:space="preserve"> or characteristics. </w:t>
                             </w:r>
                           </w:p>
                         </w:txbxContent>
@@ -6316,7 +7040,47 @@
                   <w:txbxContent>
                     <w:p>
                       <w:r>
-                        <w:t>[insert your response here]</w:t>
+                        <w:t xml:space="preserve">The major difference between the </w:t>
+                      </w:r>
+                      <w:proofErr w:type="gramStart"/>
+                      <w:r>
+                        <w:t>low speed</w:t>
+                      </w:r>
+                      <w:proofErr w:type="gramEnd"/>
+                      <w:r>
+                        <w:t xml:space="preserve"> vs medium speed flow across the circular cylinder as seen by the photos taken in the lab was location of the separation point. In the </w:t>
+                      </w:r>
+                      <w:proofErr w:type="gramStart"/>
+                      <w:r>
+                        <w:t>low speed</w:t>
+                      </w:r>
+                      <w:proofErr w:type="gramEnd"/>
+                      <w:r>
+                        <w:t xml:space="preserve"> flow across the cylinder, it is apparent that separation occurs around 90 degrees, which is what we expect to see from a cylinder in laminar flow. Although the speed of the medium flow experiment was not yet high enough to generate fully developed turbulent flow, the separation point is moved back more due to the faster moving fluid across the cylinder. Another difference in flow phenomena between the two experiments is the amount of vortex shedding after and in the wake. There is less mixing and </w:t>
+                      </w:r>
+                      <w:proofErr w:type="spellStart"/>
+                      <w:r>
+                        <w:t>vorticies</w:t>
+                      </w:r>
+                      <w:proofErr w:type="spellEnd"/>
+                      <w:r>
+                        <w:t xml:space="preserve"> formed in the </w:t>
+                      </w:r>
+                      <w:proofErr w:type="gramStart"/>
+                      <w:r>
+                        <w:t>low speed</w:t>
+                      </w:r>
+                      <w:proofErr w:type="gramEnd"/>
+                      <w:r>
+                        <w:t xml:space="preserve"> flow compared to the medium speed flow. This is expected from the difference in Reynolds number between the two flow speeds where the slower flow speed corresponds to a lower Reynolds number and more laminar </w:t>
+                      </w:r>
+                      <w:proofErr w:type="spellStart"/>
+                      <w:r>
+                        <w:t>phenoma</w:t>
+                      </w:r>
+                      <w:proofErr w:type="spellEnd"/>
+                      <w:r>
+                        <w:t xml:space="preserve"> or characteristics. </w:t>
                       </w:r>
                     </w:p>
                   </w:txbxContent>
@@ -6437,7 +7201,32 @@
                         <w:txbxContent>
                           <w:p>
                             <w:r>
-                              <w:t>[insert your response here]</w:t>
+                              <w:t xml:space="preserve">A limitation of the dye-injection technique used in the lab was the origin of the dye-injection. In each specimen tested in this lab, we observed that the dye was injected on the specimen itself. This is a limitation because we are introducing the die into the experiment at a velocity that is different than that velocity of the water molecules traveling around it. This can cause inaccurate </w:t>
+                            </w:r>
+                            <w:proofErr w:type="spellStart"/>
+                            <w:r>
+                              <w:t>obseravations</w:t>
+                            </w:r>
+                            <w:proofErr w:type="spellEnd"/>
+                            <w:r>
+                              <w:t xml:space="preserve"> or lagging results of the flow visualization </w:t>
+                            </w:r>
+                            <w:r>
+                              <w:t>because the observed fluid dynamics originate differently than the steady state fluid dynamics before interaction with the test specimen. An alternative method to this could be the injection of the die further upstream before its interaction with the test specimen. This way, the steady state fluid dynamics of the die will be consistent to that of the water molecules around it which can make fluid visualization and results more accurate. By injecting the dye upstream on different height levels, the flow can also be visualized before its interaction with the test specimen to observe how the fluid dynamics are changing in space around the object as well, not just on the object.</w:t>
+                            </w:r>
+                          </w:p>
+                          <w:p/>
+                          <w:p>
+                            <w:r>
+                              <w:t xml:space="preserve">Reference: </w:t>
+                            </w:r>
+                          </w:p>
+                          <w:p>
+                            <w:r>
+                              <w:t>https://cfdflowengineering.com/flow-visualization-techniques-in-experiment-and-cfd/</w:t>
+                            </w:r>
+                            <w:r>
+                              <w:t xml:space="preserve"> </w:t>
                             </w:r>
                           </w:p>
                         </w:txbxContent>
@@ -6464,7 +7253,32 @@
                   <w:txbxContent>
                     <w:p>
                       <w:r>
-                        <w:t>[insert your response here]</w:t>
+                        <w:t xml:space="preserve">A limitation of the dye-injection technique used in the lab was the origin of the dye-injection. In each specimen tested in this lab, we observed that the dye was injected on the specimen itself. This is a limitation because we are introducing the die into the experiment at a velocity that is different than that velocity of the water molecules traveling around it. This can cause inaccurate </w:t>
+                      </w:r>
+                      <w:proofErr w:type="spellStart"/>
+                      <w:r>
+                        <w:t>obseravations</w:t>
+                      </w:r>
+                      <w:proofErr w:type="spellEnd"/>
+                      <w:r>
+                        <w:t xml:space="preserve"> or lagging results of the flow visualization </w:t>
+                      </w:r>
+                      <w:r>
+                        <w:t>because the observed fluid dynamics originate differently than the steady state fluid dynamics before interaction with the test specimen. An alternative method to this could be the injection of the die further upstream before its interaction with the test specimen. This way, the steady state fluid dynamics of the die will be consistent to that of the water molecules around it which can make fluid visualization and results more accurate. By injecting the dye upstream on different height levels, the flow can also be visualized before its interaction with the test specimen to observe how the fluid dynamics are changing in space around the object as well, not just on the object.</w:t>
+                      </w:r>
+                    </w:p>
+                    <w:p/>
+                    <w:p>
+                      <w:r>
+                        <w:t xml:space="preserve">Reference: </w:t>
+                      </w:r>
+                    </w:p>
+                    <w:p>
+                      <w:r>
+                        <w:t>https://cfdflowengineering.com/flow-visualization-techniques-in-experiment-and-cfd/</w:t>
+                      </w:r>
+                      <w:r>
+                        <w:t xml:space="preserve"> </w:t>
                       </w:r>
                     </w:p>
                   </w:txbxContent>
@@ -6515,115 +7329,10 @@
         </w:rPr>
       </w:pPr>
     </w:p>
-    <w:p>
-      <w:pPr>
-        <w:rPr>
-          <w:color w:val="FF0000"/>
-        </w:rPr>
-      </w:pPr>
-    </w:p>
-    <w:p>
-      <w:pPr>
-        <w:rPr>
-          <w:color w:val="FF0000"/>
-        </w:rPr>
-      </w:pPr>
-    </w:p>
-    <w:p>
-      <w:pPr>
-        <w:rPr>
-          <w:color w:val="FF0000"/>
-        </w:rPr>
-      </w:pPr>
-    </w:p>
-    <w:p>
-      <w:pPr>
-        <w:rPr>
-          <w:color w:val="FF0000"/>
-        </w:rPr>
-      </w:pPr>
-    </w:p>
-    <w:p>
-      <w:pPr>
-        <w:rPr>
-          <w:color w:val="FF0000"/>
-        </w:rPr>
-      </w:pPr>
-    </w:p>
-    <w:p>
-      <w:pPr>
-        <w:rPr>
-          <w:color w:val="FF0000"/>
-        </w:rPr>
-      </w:pPr>
-    </w:p>
-    <w:p>
-      <w:pPr>
-        <w:rPr>
-          <w:color w:val="FF0000"/>
-        </w:rPr>
-      </w:pPr>
-    </w:p>
-    <w:p>
-      <w:pPr>
-        <w:rPr>
-          <w:color w:val="FF0000"/>
-        </w:rPr>
-      </w:pPr>
-    </w:p>
-    <w:p>
-      <w:pPr>
-        <w:rPr>
-          <w:color w:val="FF0000"/>
-        </w:rPr>
-      </w:pPr>
-    </w:p>
-    <w:p>
-      <w:pPr>
-        <w:rPr>
-          <w:color w:val="FF0000"/>
-        </w:rPr>
-      </w:pPr>
-    </w:p>
-    <w:p>
-      <w:pPr>
-        <w:rPr>
-          <w:color w:val="FF0000"/>
-        </w:rPr>
-      </w:pPr>
-    </w:p>
-    <w:p>
-      <w:pPr>
-        <w:rPr>
-          <w:color w:val="FF0000"/>
-        </w:rPr>
-      </w:pPr>
-    </w:p>
-    <w:p>
-      <w:pPr>
-        <w:rPr>
-          <w:color w:val="FF0000"/>
-        </w:rPr>
-      </w:pPr>
-    </w:p>
-    <w:p>
-      <w:pPr>
-        <w:rPr>
-          <w:color w:val="FF0000"/>
-        </w:rPr>
-      </w:pPr>
-    </w:p>
-    <w:p>
-      <w:pPr>
-        <w:rPr>
-          <w:color w:val="FF0000"/>
-        </w:rPr>
-      </w:pPr>
-    </w:p>
     <w:sectPr>
-      <w:headerReference w:type="default" r:id="rId13"/>
-      <w:footerReference w:type="even" r:id="rId14"/>
-      <w:footerReference w:type="default" r:id="rId15"/>
+      <w:headerReference w:type="default" r:id="rId20"/>
+      <w:footerReference w:type="even" r:id="rId21"/>
+      <w:footerReference w:type="default" r:id="rId22"/>
       <w:pgSz w:w="12240" w:h="15840"/>
       <w:pgMar w:top="1080" w:right="1440" w:bottom="1080" w:left="1440" w:header="720" w:footer="720" w:gutter="0"/>
       <w:cols w:space="720"/>

</xml_diff>

<commit_message>
9/18/24 804PM from Laptop
</commit_message>
<xml_diff>
--- a/2024/Fall 2024/TFES Lab/Flow Visualization/FlowVisLab_ME4650_Template.docx
+++ b/2024/Fall 2024/TFES Lab/Flow Visualization/FlowVisLab_ME4650_Template.docx
@@ -85,7 +85,7 @@
         <mc:AlternateContent>
           <mc:Choice Requires="wps">
             <w:drawing>
-              <wp:anchor distT="0" distB="0" distL="114300" distR="114300" simplePos="0" relativeHeight="251681792" behindDoc="0" locked="0" layoutInCell="1" allowOverlap="1" wp14:anchorId="06961C2E" wp14:editId="7D410A33">
+              <wp:anchor distT="0" distB="0" distL="114300" distR="114300" simplePos="0" relativeHeight="251661312" behindDoc="0" locked="0" layoutInCell="1" allowOverlap="1" wp14:anchorId="06961C2E" wp14:editId="7D410A33">
                 <wp:simplePos x="0" y="0"/>
                 <wp:positionH relativeFrom="column">
                   <wp:posOffset>0</wp:posOffset>
@@ -398,7 +398,7 @@
                 <v:stroke joinstyle="miter"/>
                 <v:path gradientshapeok="t" o:connecttype="rect"/>
               </v:shapetype>
-              <v:shape id="Text Box 19" o:spid="_x0000_s1026" type="#_x0000_t202" style="position:absolute;margin-left:0;margin-top:246.6pt;width:483.85pt;height:.05pt;z-index:251681792;visibility:visible;mso-wrap-style:square;mso-wrap-distance-left:9pt;mso-wrap-distance-top:0;mso-wrap-distance-right:9pt;mso-wrap-distance-bottom:0;mso-position-horizontal:absolute;mso-position-horizontal-relative:text;mso-position-vertical:absolute;mso-position-vertical-relative:text;v-text-anchor:top" o:gfxdata="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" stroked="f">
+              <v:shape id="Text Box 19" o:spid="_x0000_s1026" type="#_x0000_t202" style="position:absolute;margin-left:0;margin-top:246.6pt;width:483.85pt;height:.05pt;z-index:251661312;visibility:visible;mso-wrap-style:square;mso-wrap-distance-left:9pt;mso-wrap-distance-top:0;mso-wrap-distance-right:9pt;mso-wrap-distance-bottom:0;mso-position-horizontal:absolute;mso-position-horizontal-relative:text;mso-position-vertical:absolute;mso-position-vertical-relative:text;v-text-anchor:top" o:gfxdata="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" stroked="f">
                 <v:textbox style="mso-fit-shape-to-text:t" inset="0,0,0,0">
                   <w:txbxContent>
                     <w:p>
@@ -675,7 +675,7 @@
         <mc:AlternateContent>
           <mc:Choice Requires="wps">
             <w:drawing>
-              <wp:anchor distT="0" distB="0" distL="114300" distR="114300" simplePos="0" relativeHeight="251669504" behindDoc="0" locked="0" layoutInCell="1" allowOverlap="1" wp14:anchorId="30EDA213" wp14:editId="120CA829">
+              <wp:anchor distT="0" distB="0" distL="114300" distR="114300" simplePos="0" relativeHeight="251659264" behindDoc="0" locked="0" layoutInCell="1" allowOverlap="1" wp14:anchorId="30EDA213" wp14:editId="120CA829">
                 <wp:simplePos x="0" y="0"/>
                 <wp:positionH relativeFrom="column">
                   <wp:posOffset>0</wp:posOffset>
@@ -781,7 +781,7 @@
           </mc:Choice>
           <mc:Fallback>
             <w:pict>
-              <v:shape w14:anchorId="30EDA213" id="Text Box 13" o:spid="_x0000_s1027" type="#_x0000_t202" style="position:absolute;margin-left:0;margin-top:-.05pt;width:483.85pt;height:242.2pt;z-index:251669504;visibility:visible;mso-wrap-style:square;mso-height-percent:0;mso-wrap-distance-left:9pt;mso-wrap-distance-top:0;mso-wrap-distance-right:9pt;mso-wrap-distance-bottom:0;mso-position-horizontal:absolute;mso-position-horizontal-relative:text;mso-position-vertical:absolute;mso-position-vertical-relative:text;mso-height-percent:0;mso-height-relative:margin;v-text-anchor:top" o:gfxdata="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" fillcolor="white [3201]" strokecolor="#7f7f7f [1612]" strokeweight=".5pt">
+              <v:shape w14:anchorId="30EDA213" id="Text Box 13" o:spid="_x0000_s1027" type="#_x0000_t202" style="position:absolute;margin-left:0;margin-top:-.05pt;width:483.85pt;height:242.2pt;z-index:251659264;visibility:visible;mso-wrap-style:square;mso-height-percent:0;mso-wrap-distance-left:9pt;mso-wrap-distance-top:0;mso-wrap-distance-right:9pt;mso-wrap-distance-bottom:0;mso-position-horizontal:absolute;mso-position-horizontal-relative:text;mso-position-vertical:absolute;mso-position-vertical-relative:text;mso-height-percent:0;mso-height-relative:margin;v-text-anchor:top" o:gfxdata="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" fillcolor="white [3201]" strokecolor="#7f7f7f [1612]" strokeweight=".5pt">
                 <v:textbox>
                   <w:txbxContent>
                     <w:p>
@@ -995,7 +995,7 @@
         <mc:AlternateContent>
           <mc:Choice Requires="wps">
             <w:drawing>
-              <wp:anchor distT="0" distB="0" distL="114300" distR="114300" simplePos="0" relativeHeight="251655168" behindDoc="0" locked="0" layoutInCell="1" allowOverlap="1" wp14:anchorId="7A358C32" wp14:editId="50D2FFFE">
+              <wp:anchor distT="0" distB="0" distL="114300" distR="114300" simplePos="0" relativeHeight="251652096" behindDoc="0" locked="0" layoutInCell="1" allowOverlap="1" wp14:anchorId="7A358C32" wp14:editId="50D2FFFE">
                 <wp:simplePos x="0" y="0"/>
                 <wp:positionH relativeFrom="column">
                   <wp:posOffset>43336</wp:posOffset>
@@ -1224,7 +1224,7 @@
           </mc:Choice>
           <mc:Fallback>
             <w:pict>
-              <v:shape w14:anchorId="7A358C32" id="Text Box 14" o:spid="_x0000_s1028" type="#_x0000_t202" style="position:absolute;margin-left:3.4pt;margin-top:3.7pt;width:483.85pt;height:75.75pt;z-index:251655168;visibility:visible;mso-wrap-style:square;mso-height-percent:0;mso-wrap-distance-left:9pt;mso-wrap-distance-top:0;mso-wrap-distance-right:9pt;mso-wrap-distance-bottom:0;mso-position-horizontal:absolute;mso-position-horizontal-relative:text;mso-position-vertical:absolute;mso-position-vertical-relative:text;mso-height-percent:0;mso-height-relative:margin;v-text-anchor:top" o:gfxdata="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" fillcolor="white [3201]" strokecolor="#7f7f7f [1612]" strokeweight=".5pt">
+              <v:shape w14:anchorId="7A358C32" id="Text Box 14" o:spid="_x0000_s1028" type="#_x0000_t202" style="position:absolute;margin-left:3.4pt;margin-top:3.7pt;width:483.85pt;height:75.75pt;z-index:251652096;visibility:visible;mso-wrap-style:square;mso-height-percent:0;mso-wrap-distance-left:9pt;mso-wrap-distance-top:0;mso-wrap-distance-right:9pt;mso-wrap-distance-bottom:0;mso-position-horizontal:absolute;mso-position-horizontal-relative:text;mso-position-vertical:absolute;mso-position-vertical-relative:text;mso-height-percent:0;mso-height-relative:margin;v-text-anchor:top" o:gfxdata="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" fillcolor="white [3201]" strokecolor="#7f7f7f [1612]" strokeweight=".5pt">
                 <v:textbox>
                   <w:txbxContent>
                     <w:p>
@@ -1455,7 +1455,7 @@
         <mc:AlternateContent>
           <mc:Choice Requires="wps">
             <w:drawing>
-              <wp:anchor distT="0" distB="0" distL="114300" distR="114300" simplePos="0" relativeHeight="251667456" behindDoc="0" locked="0" layoutInCell="1" allowOverlap="1" wp14:anchorId="16668EBB" wp14:editId="370C788C">
+              <wp:anchor distT="0" distB="0" distL="114300" distR="114300" simplePos="0" relativeHeight="251658240" behindDoc="0" locked="0" layoutInCell="1" allowOverlap="1" wp14:anchorId="16668EBB" wp14:editId="370C788C">
                 <wp:simplePos x="0" y="0"/>
                 <wp:positionH relativeFrom="column">
                   <wp:posOffset>-2061</wp:posOffset>
@@ -1785,7 +1785,7 @@
           </mc:Choice>
           <mc:Fallback>
             <w:pict>
-              <v:shape w14:anchorId="16668EBB" id="Text Box 18" o:spid="_x0000_s1029" type="#_x0000_t202" style="position:absolute;margin-left:-.15pt;margin-top:5.2pt;width:483.85pt;height:.05pt;z-index:251667456;visibility:visible;mso-wrap-style:square;mso-wrap-distance-left:9pt;mso-wrap-distance-top:0;mso-wrap-distance-right:9pt;mso-wrap-distance-bottom:0;mso-position-horizontal:absolute;mso-position-horizontal-relative:text;mso-position-vertical:absolute;mso-position-vertical-relative:text;v-text-anchor:top" o:gfxdata="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" stroked="f">
+              <v:shape w14:anchorId="16668EBB" id="Text Box 18" o:spid="_x0000_s1029" type="#_x0000_t202" style="position:absolute;margin-left:-.15pt;margin-top:5.2pt;width:483.85pt;height:.05pt;z-index:251658240;visibility:visible;mso-wrap-style:square;mso-wrap-distance-left:9pt;mso-wrap-distance-top:0;mso-wrap-distance-right:9pt;mso-wrap-distance-bottom:0;mso-position-horizontal:absolute;mso-position-horizontal-relative:text;mso-position-vertical:absolute;mso-position-vertical-relative:text;v-text-anchor:top" o:gfxdata="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" stroked="f">
                 <v:textbox style="mso-fit-shape-to-text:t" inset="0,0,0,0">
                   <w:txbxContent>
                     <w:p>
@@ -2195,7 +2195,7 @@
         <mc:AlternateContent>
           <mc:Choice Requires="wps">
             <w:drawing>
-              <wp:anchor distT="0" distB="0" distL="114300" distR="114300" simplePos="0" relativeHeight="251672576" behindDoc="0" locked="0" layoutInCell="1" allowOverlap="1" wp14:anchorId="715E1AEA" wp14:editId="4E849625">
+              <wp:anchor distT="0" distB="0" distL="114300" distR="114300" simplePos="0" relativeHeight="251660288" behindDoc="0" locked="0" layoutInCell="1" allowOverlap="1" wp14:anchorId="715E1AEA" wp14:editId="1514EC2A">
                 <wp:simplePos x="0" y="0"/>
                 <wp:positionH relativeFrom="column">
                   <wp:posOffset>0</wp:posOffset>
@@ -2235,6 +2235,7 @@
                         <w:txbxContent>
                           <w:p>
                             <w:pPr>
+                              <w:jc w:val="center"/>
                               <w:rPr>
                                 <w:color w:val="FF0000"/>
                               </w:rPr>
@@ -2245,10 +2246,10 @@
                                 <w:color w:val="FF0000"/>
                               </w:rPr>
                               <w:drawing>
-                                <wp:inline distT="0" distB="0" distL="0" distR="0" wp14:anchorId="02C9F9D7" wp14:editId="2F420EA8">
-                                  <wp:extent cx="5952744" cy="2212848"/>
-                                  <wp:effectExtent l="0" t="0" r="0" b="0"/>
-                                  <wp:docPr id="1422615927" name="Picture 17" descr="A close-up of a diagram&#10;&#10;Description automatically generated"/>
+                                <wp:inline distT="0" distB="0" distL="0" distR="0" wp14:anchorId="2C829B64" wp14:editId="0C47B028">
+                                  <wp:extent cx="3921760" cy="2207895"/>
+                                  <wp:effectExtent l="0" t="0" r="2540" b="1905"/>
+                                  <wp:docPr id="197500972" name="Picture 19" descr="A diagram of a laminar layer&#10;&#10;Description automatically generated"/>
                                   <wp:cNvGraphicFramePr>
                                     <a:graphicFrameLocks xmlns:a="http://schemas.openxmlformats.org/drawingml/2006/main" noChangeAspect="1"/>
                                   </wp:cNvGraphicFramePr>
@@ -2256,7 +2257,7 @@
                                     <a:graphicData uri="http://schemas.openxmlformats.org/drawingml/2006/picture">
                                       <pic:pic xmlns:pic="http://schemas.openxmlformats.org/drawingml/2006/picture">
                                         <pic:nvPicPr>
-                                          <pic:cNvPr id="1422615927" name="Picture 17" descr="A close-up of a diagram&#10;&#10;Description automatically generated"/>
+                                          <pic:cNvPr id="197500972" name="Picture 19" descr="A diagram of a laminar layer&#10;&#10;Description automatically generated"/>
                                           <pic:cNvPicPr/>
                                         </pic:nvPicPr>
                                         <pic:blipFill>
@@ -2268,7 +2269,7 @@
                                         <pic:spPr>
                                           <a:xfrm>
                                             <a:off x="0" y="0"/>
-                                            <a:ext cx="5952744" cy="2212848"/>
+                                            <a:ext cx="3921760" cy="2207895"/>
                                           </a:xfrm>
                                           <a:prstGeom prst="rect">
                                             <a:avLst/>
@@ -2300,11 +2301,12 @@
           </mc:Choice>
           <mc:Fallback>
             <w:pict>
-              <v:shape w14:anchorId="715E1AEA" id="Text Box 15" o:spid="_x0000_s1030" type="#_x0000_t202" style="position:absolute;margin-left:0;margin-top:9.7pt;width:483.85pt;height:181.55pt;z-index:251672576;visibility:visible;mso-wrap-style:square;mso-height-percent:0;mso-wrap-distance-left:9pt;mso-wrap-distance-top:0;mso-wrap-distance-right:9pt;mso-wrap-distance-bottom:0;mso-position-horizontal:absolute;mso-position-horizontal-relative:text;mso-position-vertical:absolute;mso-position-vertical-relative:text;mso-height-percent:0;mso-height-relative:margin;v-text-anchor:top" o:gfxdata="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" fillcolor="white [3201]" strokecolor="#7f7f7f [1612]" strokeweight=".5pt">
+              <v:shape w14:anchorId="715E1AEA" id="Text Box 15" o:spid="_x0000_s1030" type="#_x0000_t202" style="position:absolute;margin-left:0;margin-top:9.7pt;width:483.85pt;height:181.55pt;z-index:251660288;visibility:visible;mso-wrap-style:square;mso-height-percent:0;mso-wrap-distance-left:9pt;mso-wrap-distance-top:0;mso-wrap-distance-right:9pt;mso-wrap-distance-bottom:0;mso-position-horizontal:absolute;mso-position-horizontal-relative:text;mso-position-vertical:absolute;mso-position-vertical-relative:text;mso-height-percent:0;mso-height-relative:margin;v-text-anchor:top" o:gfxdata="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" fillcolor="white [3201]" strokecolor="#7f7f7f [1612]" strokeweight=".5pt">
                 <v:textbox>
                   <w:txbxContent>
                     <w:p>
                       <w:pPr>
+                        <w:jc w:val="center"/>
                         <w:rPr>
                           <w:color w:val="FF0000"/>
                         </w:rPr>
@@ -2315,10 +2317,10 @@
                           <w:color w:val="FF0000"/>
                         </w:rPr>
                         <w:drawing>
-                          <wp:inline distT="0" distB="0" distL="0" distR="0" wp14:anchorId="02C9F9D7" wp14:editId="2F420EA8">
-                            <wp:extent cx="5952744" cy="2212848"/>
-                            <wp:effectExtent l="0" t="0" r="0" b="0"/>
-                            <wp:docPr id="1422615927" name="Picture 17" descr="A close-up of a diagram&#10;&#10;Description automatically generated"/>
+                          <wp:inline distT="0" distB="0" distL="0" distR="0" wp14:anchorId="2C829B64" wp14:editId="0C47B028">
+                            <wp:extent cx="3921760" cy="2207895"/>
+                            <wp:effectExtent l="0" t="0" r="2540" b="1905"/>
+                            <wp:docPr id="197500972" name="Picture 19" descr="A diagram of a laminar layer&#10;&#10;Description automatically generated"/>
                             <wp:cNvGraphicFramePr>
                               <a:graphicFrameLocks xmlns:a="http://schemas.openxmlformats.org/drawingml/2006/main" noChangeAspect="1"/>
                             </wp:cNvGraphicFramePr>
@@ -2326,7 +2328,7 @@
                               <a:graphicData uri="http://schemas.openxmlformats.org/drawingml/2006/picture">
                                 <pic:pic xmlns:pic="http://schemas.openxmlformats.org/drawingml/2006/picture">
                                   <pic:nvPicPr>
-                                    <pic:cNvPr id="1422615927" name="Picture 17" descr="A close-up of a diagram&#10;&#10;Description automatically generated"/>
+                                    <pic:cNvPr id="197500972" name="Picture 19" descr="A diagram of a laminar layer&#10;&#10;Description automatically generated"/>
                                     <pic:cNvPicPr/>
                                   </pic:nvPicPr>
                                   <pic:blipFill>
@@ -2338,7 +2340,7 @@
                                   <pic:spPr>
                                     <a:xfrm>
                                       <a:off x="0" y="0"/>
-                                      <a:ext cx="5952744" cy="2212848"/>
+                                      <a:ext cx="3921760" cy="2207895"/>
                                     </a:xfrm>
                                     <a:prstGeom prst="rect">
                                       <a:avLst/>
@@ -2463,7 +2465,7 @@
         <mc:AlternateContent>
           <mc:Choice Requires="wps">
             <w:drawing>
-              <wp:anchor distT="0" distB="0" distL="114300" distR="114300" simplePos="0" relativeHeight="251665408" behindDoc="0" locked="0" layoutInCell="1" allowOverlap="1" wp14:anchorId="18133026" wp14:editId="51380F36">
+              <wp:anchor distT="0" distB="0" distL="114300" distR="114300" simplePos="0" relativeHeight="251657216" behindDoc="0" locked="0" layoutInCell="1" allowOverlap="1" wp14:anchorId="18133026" wp14:editId="51380F36">
                 <wp:simplePos x="0" y="0"/>
                 <wp:positionH relativeFrom="column">
                   <wp:posOffset>0</wp:posOffset>
@@ -2694,7 +2696,59 @@
                                 <w:sz w:val="20"/>
                                 <w:szCs w:val="20"/>
                               </w:rPr>
-                              <w:t xml:space="preserve"> The arrow indicates the approximate location of transition from laminar to turbulent flow. At this location, the Reynolds number based on distance from the leading edge of the plate is </w:t>
+                              <w:t xml:space="preserve"> </w:t>
+                            </w:r>
+                            <w:r>
+                              <w:rPr>
+                                <w:i w:val="0"/>
+                                <w:iCs w:val="0"/>
+                                <w:color w:val="000000" w:themeColor="text1"/>
+                                <w:sz w:val="20"/>
+                                <w:szCs w:val="20"/>
+                              </w:rPr>
+                              <w:t>T</w:t>
+                            </w:r>
+                            <w:r>
+                              <w:rPr>
+                                <w:i w:val="0"/>
+                                <w:iCs w:val="0"/>
+                                <w:color w:val="000000" w:themeColor="text1"/>
+                                <w:sz w:val="20"/>
+                                <w:szCs w:val="20"/>
+                              </w:rPr>
+                              <w:t xml:space="preserve">he Reynolds number based on distance from the leading edge of the plate </w:t>
+                            </w:r>
+                            <w:r>
+                              <w:rPr>
+                                <w:i w:val="0"/>
+                                <w:iCs w:val="0"/>
+                                <w:color w:val="000000" w:themeColor="text1"/>
+                                <w:sz w:val="20"/>
+                                <w:szCs w:val="20"/>
+                              </w:rPr>
+                              <w:t xml:space="preserve">across the entire plate is </w:t>
+                            </w:r>
+                            <w:proofErr w:type="spellStart"/>
+                            <w:r>
+                              <w:rPr>
+                                <w:i w:val="0"/>
+                                <w:iCs w:val="0"/>
+                                <w:color w:val="000000" w:themeColor="text1"/>
+                                <w:sz w:val="20"/>
+                                <w:szCs w:val="20"/>
+                              </w:rPr>
+                              <w:t>is</w:t>
+                            </w:r>
+                            <w:proofErr w:type="spellEnd"/>
+                            <w:r>
+                              <w:rPr>
+                                <w:i w:val="0"/>
+                                <w:iCs w:val="0"/>
+                                <w:color w:val="000000" w:themeColor="text1"/>
+                                <w:sz w:val="20"/>
+                                <w:szCs w:val="20"/>
+                              </w:rPr>
+                              <w:t xml:space="preserve"> </w:t>
                             </w:r>
                             <m:oMath>
                               <m:r>
@@ -2760,7 +2814,7 @@
                                 <w:sz w:val="20"/>
                                 <w:szCs w:val="20"/>
                               </w:rPr>
-                              <w:t>45928.43</w:t>
+                              <w:t>62465.29</w:t>
                             </w:r>
                             <w:r>
                               <w:rPr>
@@ -2771,6 +2825,60 @@
                                 <w:szCs w:val="20"/>
                               </w:rPr>
                               <w:t>.</w:t>
+                            </w:r>
+                            <w:r>
+                              <w:rPr>
+                                <w:i w:val="0"/>
+                                <w:iCs w:val="0"/>
+                                <w:color w:val="auto"/>
+                                <w:sz w:val="20"/>
+                                <w:szCs w:val="20"/>
+                              </w:rPr>
+                              <w:t xml:space="preserve"> The transition Reynolds numbers is 500000 which corresponds to a length of 3 meters at the speed of this experiment. </w:t>
+                            </w:r>
+                            <w:proofErr w:type="spellStart"/>
+                            <w:r>
+                              <w:rPr>
+                                <w:i w:val="0"/>
+                                <w:iCs w:val="0"/>
+                                <w:color w:val="auto"/>
+                                <w:sz w:val="20"/>
+                                <w:szCs w:val="20"/>
+                              </w:rPr>
+                              <w:t>Therefor</w:t>
+                            </w:r>
+                            <w:proofErr w:type="spellEnd"/>
+                            <w:r>
+                              <w:rPr>
+                                <w:i w:val="0"/>
+                                <w:iCs w:val="0"/>
+                                <w:color w:val="auto"/>
+                                <w:sz w:val="20"/>
+                                <w:szCs w:val="20"/>
+                              </w:rPr>
+                              <w:t xml:space="preserve">, this experiment never transitions </w:t>
+                            </w:r>
+                            <w:proofErr w:type="gramStart"/>
+                            <w:r>
+                              <w:rPr>
+                                <w:i w:val="0"/>
+                                <w:iCs w:val="0"/>
+                                <w:color w:val="auto"/>
+                                <w:sz w:val="20"/>
+                                <w:szCs w:val="20"/>
+                              </w:rPr>
+                              <w:t>to</w:t>
+                            </w:r>
+                            <w:proofErr w:type="gramEnd"/>
+                            <w:r>
+                              <w:rPr>
+                                <w:i w:val="0"/>
+                                <w:iCs w:val="0"/>
+                                <w:color w:val="auto"/>
+                                <w:sz w:val="20"/>
+                                <w:szCs w:val="20"/>
+                              </w:rPr>
+                              <w:t xml:space="preserve"> turbulent from laminar. </w:t>
                             </w:r>
                           </w:p>
                         </w:txbxContent>
@@ -2789,7 +2897,7 @@
           </mc:Choice>
           <mc:Fallback>
             <w:pict>
-              <v:shape w14:anchorId="18133026" id="Text Box 17" o:spid="_x0000_s1031" type="#_x0000_t202" style="position:absolute;margin-left:0;margin-top:7.8pt;width:483.85pt;height:.05pt;z-index:251665408;visibility:visible;mso-wrap-style:square;mso-wrap-distance-left:9pt;mso-wrap-distance-top:0;mso-wrap-distance-right:9pt;mso-wrap-distance-bottom:0;mso-position-horizontal:absolute;mso-position-horizontal-relative:text;mso-position-vertical:absolute;mso-position-vertical-relative:text;v-text-anchor:top" o:gfxdata="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" stroked="f">
+              <v:shape w14:anchorId="18133026" id="Text Box 17" o:spid="_x0000_s1031" type="#_x0000_t202" style="position:absolute;margin-left:0;margin-top:7.8pt;width:483.85pt;height:.05pt;z-index:251657216;visibility:visible;mso-wrap-style:square;mso-wrap-distance-left:9pt;mso-wrap-distance-top:0;mso-wrap-distance-right:9pt;mso-wrap-distance-bottom:0;mso-position-horizontal:absolute;mso-position-horizontal-relative:text;mso-position-vertical:absolute;mso-position-vertical-relative:text;v-text-anchor:top" o:gfxdata="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" stroked="f">
                 <v:textbox style="mso-fit-shape-to-text:t" inset="0,0,0,0">
                   <w:txbxContent>
                     <w:p>
@@ -2989,7 +3097,59 @@
                           <w:sz w:val="20"/>
                           <w:szCs w:val="20"/>
                         </w:rPr>
-                        <w:t xml:space="preserve"> The arrow indicates the approximate location of transition from laminar to turbulent flow. At this location, the Reynolds number based on distance from the leading edge of the plate is </w:t>
+                        <w:t xml:space="preserve"> </w:t>
+                      </w:r>
+                      <w:r>
+                        <w:rPr>
+                          <w:i w:val="0"/>
+                          <w:iCs w:val="0"/>
+                          <w:color w:val="000000" w:themeColor="text1"/>
+                          <w:sz w:val="20"/>
+                          <w:szCs w:val="20"/>
+                        </w:rPr>
+                        <w:t>T</w:t>
+                      </w:r>
+                      <w:r>
+                        <w:rPr>
+                          <w:i w:val="0"/>
+                          <w:iCs w:val="0"/>
+                          <w:color w:val="000000" w:themeColor="text1"/>
+                          <w:sz w:val="20"/>
+                          <w:szCs w:val="20"/>
+                        </w:rPr>
+                        <w:t xml:space="preserve">he Reynolds number based on distance from the leading edge of the plate </w:t>
+                      </w:r>
+                      <w:r>
+                        <w:rPr>
+                          <w:i w:val="0"/>
+                          <w:iCs w:val="0"/>
+                          <w:color w:val="000000" w:themeColor="text1"/>
+                          <w:sz w:val="20"/>
+                          <w:szCs w:val="20"/>
+                        </w:rPr>
+                        <w:t xml:space="preserve">across the entire plate is </w:t>
+                      </w:r>
+                      <w:proofErr w:type="spellStart"/>
+                      <w:r>
+                        <w:rPr>
+                          <w:i w:val="0"/>
+                          <w:iCs w:val="0"/>
+                          <w:color w:val="000000" w:themeColor="text1"/>
+                          <w:sz w:val="20"/>
+                          <w:szCs w:val="20"/>
+                        </w:rPr>
+                        <w:t>is</w:t>
+                      </w:r>
+                      <w:proofErr w:type="spellEnd"/>
+                      <w:r>
+                        <w:rPr>
+                          <w:i w:val="0"/>
+                          <w:iCs w:val="0"/>
+                          <w:color w:val="000000" w:themeColor="text1"/>
+                          <w:sz w:val="20"/>
+                          <w:szCs w:val="20"/>
+                        </w:rPr>
+                        <w:t xml:space="preserve"> </w:t>
                       </w:r>
                       <m:oMath>
                         <m:r>
@@ -3055,7 +3215,7 @@
                           <w:sz w:val="20"/>
                           <w:szCs w:val="20"/>
                         </w:rPr>
-                        <w:t>45928.43</w:t>
+                        <w:t>62465.29</w:t>
                       </w:r>
                       <w:r>
                         <w:rPr>
@@ -3066,6 +3226,60 @@
                           <w:szCs w:val="20"/>
                         </w:rPr>
                         <w:t>.</w:t>
+                      </w:r>
+                      <w:r>
+                        <w:rPr>
+                          <w:i w:val="0"/>
+                          <w:iCs w:val="0"/>
+                          <w:color w:val="auto"/>
+                          <w:sz w:val="20"/>
+                          <w:szCs w:val="20"/>
+                        </w:rPr>
+                        <w:t xml:space="preserve"> The transition Reynolds numbers is 500000 which corresponds to a length of 3 meters at the speed of this experiment. </w:t>
+                      </w:r>
+                      <w:proofErr w:type="spellStart"/>
+                      <w:r>
+                        <w:rPr>
+                          <w:i w:val="0"/>
+                          <w:iCs w:val="0"/>
+                          <w:color w:val="auto"/>
+                          <w:sz w:val="20"/>
+                          <w:szCs w:val="20"/>
+                        </w:rPr>
+                        <w:t>Therefor</w:t>
+                      </w:r>
+                      <w:proofErr w:type="spellEnd"/>
+                      <w:r>
+                        <w:rPr>
+                          <w:i w:val="0"/>
+                          <w:iCs w:val="0"/>
+                          <w:color w:val="auto"/>
+                          <w:sz w:val="20"/>
+                          <w:szCs w:val="20"/>
+                        </w:rPr>
+                        <w:t xml:space="preserve">, this experiment never transitions </w:t>
+                      </w:r>
+                      <w:proofErr w:type="gramStart"/>
+                      <w:r>
+                        <w:rPr>
+                          <w:i w:val="0"/>
+                          <w:iCs w:val="0"/>
+                          <w:color w:val="auto"/>
+                          <w:sz w:val="20"/>
+                          <w:szCs w:val="20"/>
+                        </w:rPr>
+                        <w:t>to</w:t>
+                      </w:r>
+                      <w:proofErr w:type="gramEnd"/>
+                      <w:r>
+                        <w:rPr>
+                          <w:i w:val="0"/>
+                          <w:iCs w:val="0"/>
+                          <w:color w:val="auto"/>
+                          <w:sz w:val="20"/>
+                          <w:szCs w:val="20"/>
+                        </w:rPr>
+                        <w:t xml:space="preserve"> turbulent from laminar. </w:t>
                       </w:r>
                     </w:p>
                   </w:txbxContent>
@@ -3146,16 +3360,16 @@
         <mc:AlternateContent>
           <mc:Choice Requires="wps">
             <w:drawing>
-              <wp:anchor distT="0" distB="0" distL="114300" distR="114300" simplePos="0" relativeHeight="251659264" behindDoc="0" locked="0" layoutInCell="1" allowOverlap="1" wp14:anchorId="7BCD1256" wp14:editId="47DD13E2">
+              <wp:anchor distT="0" distB="0" distL="114300" distR="114300" simplePos="0" relativeHeight="251653120" behindDoc="0" locked="0" layoutInCell="1" allowOverlap="1" wp14:anchorId="7BCD1256" wp14:editId="1881D12F">
                 <wp:simplePos x="0" y="0"/>
                 <wp:positionH relativeFrom="column">
-                  <wp:posOffset>39757</wp:posOffset>
+                  <wp:posOffset>38100</wp:posOffset>
                 </wp:positionH>
                 <wp:positionV relativeFrom="paragraph">
-                  <wp:posOffset>48344</wp:posOffset>
+                  <wp:posOffset>46356</wp:posOffset>
                 </wp:positionV>
-                <wp:extent cx="6144895" cy="1967948"/>
-                <wp:effectExtent l="0" t="0" r="27305" b="13335"/>
+                <wp:extent cx="6144895" cy="1737360"/>
+                <wp:effectExtent l="0" t="0" r="27305" b="15240"/>
                 <wp:wrapNone/>
                 <wp:docPr id="16" name="Text Box 16"/>
                 <wp:cNvGraphicFramePr/>
@@ -3166,7 +3380,7 @@
                       <wps:spPr>
                         <a:xfrm>
                           <a:off x="0" y="0"/>
-                          <a:ext cx="6144895" cy="1967948"/>
+                          <a:ext cx="6144895" cy="1737360"/>
                         </a:xfrm>
                         <a:prstGeom prst="rect">
                           <a:avLst/>
@@ -3197,10 +3411,10 @@
                                 <w:color w:val="FF0000"/>
                               </w:rPr>
                               <w:drawing>
-                                <wp:inline distT="0" distB="0" distL="0" distR="0" wp14:anchorId="2A5DC0E0" wp14:editId="0C78D710">
-                                  <wp:extent cx="2679830" cy="1505779"/>
-                                  <wp:effectExtent l="114300" t="114300" r="139700" b="151765"/>
-                                  <wp:docPr id="1788837548" name="Picture 18" descr="A close-up of a white pipe&#10;&#10;Description automatically generated"/>
+                                <wp:inline distT="0" distB="0" distL="0" distR="0" wp14:anchorId="1A3115CE" wp14:editId="10634C35">
+                                  <wp:extent cx="2530701" cy="1423670"/>
+                                  <wp:effectExtent l="0" t="0" r="3175" b="5080"/>
+                                  <wp:docPr id="2023469156" name="Picture 17" descr="A white pipe with blue and orange lines&#10;&#10;Description automatically generated with medium confidence"/>
                                   <wp:cNvGraphicFramePr>
                                     <a:graphicFrameLocks xmlns:a="http://schemas.openxmlformats.org/drawingml/2006/main" noChangeAspect="1"/>
                                   </wp:cNvGraphicFramePr>
@@ -3208,7 +3422,7 @@
                                     <a:graphicData uri="http://schemas.openxmlformats.org/drawingml/2006/picture">
                                       <pic:pic xmlns:pic="http://schemas.openxmlformats.org/drawingml/2006/picture">
                                         <pic:nvPicPr>
-                                          <pic:cNvPr id="1788837548" name="Picture 18" descr="A close-up of a white pipe&#10;&#10;Description automatically generated"/>
+                                          <pic:cNvPr id="2023469156" name="Picture 17" descr="A white pipe with blue and orange lines&#10;&#10;Description automatically generated with medium confidence"/>
                                           <pic:cNvPicPr/>
                                         </pic:nvPicPr>
                                         <pic:blipFill>
@@ -3220,41 +3434,11 @@
                                         <pic:spPr>
                                           <a:xfrm>
                                             <a:off x="0" y="0"/>
-                                            <a:ext cx="2714813" cy="1525436"/>
+                                            <a:ext cx="2554244" cy="1436914"/>
                                           </a:xfrm>
                                           <a:prstGeom prst="rect">
                                             <a:avLst/>
                                           </a:prstGeom>
-                                          <a:solidFill>
-                                            <a:srgbClr val="FFFFFF">
-                                              <a:shade val="85000"/>
-                                            </a:srgbClr>
-                                          </a:solidFill>
-                                          <a:ln w="88900" cap="sq">
-                                            <a:solidFill>
-                                              <a:srgbClr val="FFFFFF"/>
-                                            </a:solidFill>
-                                            <a:miter lim="800000"/>
-                                          </a:ln>
-                                          <a:effectLst>
-                                            <a:outerShdw blurRad="55000" dist="18000" dir="5400000" algn="tl" rotWithShape="0">
-                                              <a:srgbClr val="000000">
-                                                <a:alpha val="40000"/>
-                                              </a:srgbClr>
-                                            </a:outerShdw>
-                                          </a:effectLst>
-                                          <a:scene3d>
-                                            <a:camera prst="orthographicFront"/>
-                                            <a:lightRig rig="twoPt" dir="t">
-                                              <a:rot lat="0" lon="0" rev="7200000"/>
-                                            </a:lightRig>
-                                          </a:scene3d>
-                                          <a:sp3d>
-                                            <a:bevelT w="25400" h="19050"/>
-                                            <a:contourClr>
-                                              <a:srgbClr val="FFFFFF"/>
-                                            </a:contourClr>
-                                          </a:sp3d>
                                         </pic:spPr>
                                       </pic:pic>
                                     </a:graphicData>
@@ -3268,10 +3452,10 @@
                                 <w:color w:val="FF0000"/>
                               </w:rPr>
                               <w:drawing>
-                                <wp:inline distT="0" distB="0" distL="0" distR="0" wp14:anchorId="1ECE1559" wp14:editId="51CA18FB">
-                                  <wp:extent cx="2728314" cy="1535596"/>
-                                  <wp:effectExtent l="114300" t="114300" r="148590" b="140970"/>
-                                  <wp:docPr id="1896732065" name="Picture 19" descr="A close-up of a white plate&#10;&#10;Description automatically generated"/>
+                                <wp:inline distT="0" distB="0" distL="0" distR="0" wp14:anchorId="545B66B8" wp14:editId="324FADFC">
+                                  <wp:extent cx="2526021" cy="1420495"/>
+                                  <wp:effectExtent l="0" t="0" r="8255" b="8255"/>
+                                  <wp:docPr id="636333576" name="Picture 18" descr="A close-up of a white pipe&#10;&#10;Description automatically generated"/>
                                   <wp:cNvGraphicFramePr>
                                     <a:graphicFrameLocks xmlns:a="http://schemas.openxmlformats.org/drawingml/2006/main" noChangeAspect="1"/>
                                   </wp:cNvGraphicFramePr>
@@ -3279,7 +3463,7 @@
                                     <a:graphicData uri="http://schemas.openxmlformats.org/drawingml/2006/picture">
                                       <pic:pic xmlns:pic="http://schemas.openxmlformats.org/drawingml/2006/picture">
                                         <pic:nvPicPr>
-                                          <pic:cNvPr id="1896732065" name="Picture 19" descr="A close-up of a white plate&#10;&#10;Description automatically generated"/>
+                                          <pic:cNvPr id="636333576" name="Picture 18" descr="A close-up of a white pipe&#10;&#10;Description automatically generated"/>
                                           <pic:cNvPicPr/>
                                         </pic:nvPicPr>
                                         <pic:blipFill>
@@ -3291,41 +3475,11 @@
                                         <pic:spPr>
                                           <a:xfrm>
                                             <a:off x="0" y="0"/>
-                                            <a:ext cx="2772617" cy="1560531"/>
+                                            <a:ext cx="2529686" cy="1422556"/>
                                           </a:xfrm>
                                           <a:prstGeom prst="rect">
                                             <a:avLst/>
                                           </a:prstGeom>
-                                          <a:solidFill>
-                                            <a:srgbClr val="FFFFFF">
-                                              <a:shade val="85000"/>
-                                            </a:srgbClr>
-                                          </a:solidFill>
-                                          <a:ln w="88900" cap="sq">
-                                            <a:solidFill>
-                                              <a:srgbClr val="FFFFFF"/>
-                                            </a:solidFill>
-                                            <a:miter lim="800000"/>
-                                          </a:ln>
-                                          <a:effectLst>
-                                            <a:outerShdw blurRad="55000" dist="18000" dir="5400000" algn="tl" rotWithShape="0">
-                                              <a:srgbClr val="000000">
-                                                <a:alpha val="40000"/>
-                                              </a:srgbClr>
-                                            </a:outerShdw>
-                                          </a:effectLst>
-                                          <a:scene3d>
-                                            <a:camera prst="orthographicFront"/>
-                                            <a:lightRig rig="twoPt" dir="t">
-                                              <a:rot lat="0" lon="0" rev="7200000"/>
-                                            </a:lightRig>
-                                          </a:scene3d>
-                                          <a:sp3d>
-                                            <a:bevelT w="25400" h="19050"/>
-                                            <a:contourClr>
-                                              <a:srgbClr val="FFFFFF"/>
-                                            </a:contourClr>
-                                          </a:sp3d>
                                         </pic:spPr>
                                       </pic:pic>
                                     </a:graphicData>
@@ -3353,7 +3507,7 @@
           </mc:Choice>
           <mc:Fallback>
             <w:pict>
-              <v:shape w14:anchorId="7BCD1256" id="Text Box 16" o:spid="_x0000_s1032" type="#_x0000_t202" style="position:absolute;margin-left:3.15pt;margin-top:3.8pt;width:483.85pt;height:154.95pt;z-index:251659264;visibility:visible;mso-wrap-style:square;mso-height-percent:0;mso-wrap-distance-left:9pt;mso-wrap-distance-top:0;mso-wrap-distance-right:9pt;mso-wrap-distance-bottom:0;mso-position-horizontal:absolute;mso-position-horizontal-relative:text;mso-position-vertical:absolute;mso-position-vertical-relative:text;mso-height-percent:0;mso-height-relative:margin;v-text-anchor:top" o:gfxdata="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" fillcolor="white [3201]" strokecolor="#7f7f7f [1612]" strokeweight=".5pt">
+              <v:shape w14:anchorId="7BCD1256" id="Text Box 16" o:spid="_x0000_s1032" type="#_x0000_t202" style="position:absolute;margin-left:3pt;margin-top:3.65pt;width:483.85pt;height:136.8pt;z-index:251653120;visibility:visible;mso-wrap-style:square;mso-height-percent:0;mso-wrap-distance-left:9pt;mso-wrap-distance-top:0;mso-wrap-distance-right:9pt;mso-wrap-distance-bottom:0;mso-position-horizontal:absolute;mso-position-horizontal-relative:text;mso-position-vertical:absolute;mso-position-vertical-relative:text;mso-height-percent:0;mso-height-relative:margin;v-text-anchor:top" o:gfxdata="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" fillcolor="white [3201]" strokecolor="#7f7f7f [1612]" strokeweight=".5pt">
                 <v:textbox>
                   <w:txbxContent>
                     <w:p>
@@ -3369,10 +3523,10 @@
                           <w:color w:val="FF0000"/>
                         </w:rPr>
                         <w:drawing>
-                          <wp:inline distT="0" distB="0" distL="0" distR="0" wp14:anchorId="2A5DC0E0" wp14:editId="0C78D710">
-                            <wp:extent cx="2679830" cy="1505779"/>
-                            <wp:effectExtent l="114300" t="114300" r="139700" b="151765"/>
-                            <wp:docPr id="1788837548" name="Picture 18" descr="A close-up of a white pipe&#10;&#10;Description automatically generated"/>
+                          <wp:inline distT="0" distB="0" distL="0" distR="0" wp14:anchorId="1A3115CE" wp14:editId="10634C35">
+                            <wp:extent cx="2530701" cy="1423670"/>
+                            <wp:effectExtent l="0" t="0" r="3175" b="5080"/>
+                            <wp:docPr id="2023469156" name="Picture 17" descr="A white pipe with blue and orange lines&#10;&#10;Description automatically generated with medium confidence"/>
                             <wp:cNvGraphicFramePr>
                               <a:graphicFrameLocks xmlns:a="http://schemas.openxmlformats.org/drawingml/2006/main" noChangeAspect="1"/>
                             </wp:cNvGraphicFramePr>
@@ -3380,7 +3534,7 @@
                               <a:graphicData uri="http://schemas.openxmlformats.org/drawingml/2006/picture">
                                 <pic:pic xmlns:pic="http://schemas.openxmlformats.org/drawingml/2006/picture">
                                   <pic:nvPicPr>
-                                    <pic:cNvPr id="1788837548" name="Picture 18" descr="A close-up of a white pipe&#10;&#10;Description automatically generated"/>
+                                    <pic:cNvPr id="2023469156" name="Picture 17" descr="A white pipe with blue and orange lines&#10;&#10;Description automatically generated with medium confidence"/>
                                     <pic:cNvPicPr/>
                                   </pic:nvPicPr>
                                   <pic:blipFill>
@@ -3392,41 +3546,11 @@
                                   <pic:spPr>
                                     <a:xfrm>
                                       <a:off x="0" y="0"/>
-                                      <a:ext cx="2714813" cy="1525436"/>
+                                      <a:ext cx="2554244" cy="1436914"/>
                                     </a:xfrm>
                                     <a:prstGeom prst="rect">
                                       <a:avLst/>
                                     </a:prstGeom>
-                                    <a:solidFill>
-                                      <a:srgbClr val="FFFFFF">
-                                        <a:shade val="85000"/>
-                                      </a:srgbClr>
-                                    </a:solidFill>
-                                    <a:ln w="88900" cap="sq">
-                                      <a:solidFill>
-                                        <a:srgbClr val="FFFFFF"/>
-                                      </a:solidFill>
-                                      <a:miter lim="800000"/>
-                                    </a:ln>
-                                    <a:effectLst>
-                                      <a:outerShdw blurRad="55000" dist="18000" dir="5400000" algn="tl" rotWithShape="0">
-                                        <a:srgbClr val="000000">
-                                          <a:alpha val="40000"/>
-                                        </a:srgbClr>
-                                      </a:outerShdw>
-                                    </a:effectLst>
-                                    <a:scene3d>
-                                      <a:camera prst="orthographicFront"/>
-                                      <a:lightRig rig="twoPt" dir="t">
-                                        <a:rot lat="0" lon="0" rev="7200000"/>
-                                      </a:lightRig>
-                                    </a:scene3d>
-                                    <a:sp3d>
-                                      <a:bevelT w="25400" h="19050"/>
-                                      <a:contourClr>
-                                        <a:srgbClr val="FFFFFF"/>
-                                      </a:contourClr>
-                                    </a:sp3d>
                                   </pic:spPr>
                                 </pic:pic>
                               </a:graphicData>
@@ -3440,10 +3564,10 @@
                           <w:color w:val="FF0000"/>
                         </w:rPr>
                         <w:drawing>
-                          <wp:inline distT="0" distB="0" distL="0" distR="0" wp14:anchorId="1ECE1559" wp14:editId="51CA18FB">
-                            <wp:extent cx="2728314" cy="1535596"/>
-                            <wp:effectExtent l="114300" t="114300" r="148590" b="140970"/>
-                            <wp:docPr id="1896732065" name="Picture 19" descr="A close-up of a white plate&#10;&#10;Description automatically generated"/>
+                          <wp:inline distT="0" distB="0" distL="0" distR="0" wp14:anchorId="545B66B8" wp14:editId="324FADFC">
+                            <wp:extent cx="2526021" cy="1420495"/>
+                            <wp:effectExtent l="0" t="0" r="8255" b="8255"/>
+                            <wp:docPr id="636333576" name="Picture 18" descr="A close-up of a white pipe&#10;&#10;Description automatically generated"/>
                             <wp:cNvGraphicFramePr>
                               <a:graphicFrameLocks xmlns:a="http://schemas.openxmlformats.org/drawingml/2006/main" noChangeAspect="1"/>
                             </wp:cNvGraphicFramePr>
@@ -3451,7 +3575,7 @@
                               <a:graphicData uri="http://schemas.openxmlformats.org/drawingml/2006/picture">
                                 <pic:pic xmlns:pic="http://schemas.openxmlformats.org/drawingml/2006/picture">
                                   <pic:nvPicPr>
-                                    <pic:cNvPr id="1896732065" name="Picture 19" descr="A close-up of a white plate&#10;&#10;Description automatically generated"/>
+                                    <pic:cNvPr id="636333576" name="Picture 18" descr="A close-up of a white pipe&#10;&#10;Description automatically generated"/>
                                     <pic:cNvPicPr/>
                                   </pic:nvPicPr>
                                   <pic:blipFill>
@@ -3463,41 +3587,11 @@
                                   <pic:spPr>
                                     <a:xfrm>
                                       <a:off x="0" y="0"/>
-                                      <a:ext cx="2772617" cy="1560531"/>
+                                      <a:ext cx="2529686" cy="1422556"/>
                                     </a:xfrm>
                                     <a:prstGeom prst="rect">
                                       <a:avLst/>
                                     </a:prstGeom>
-                                    <a:solidFill>
-                                      <a:srgbClr val="FFFFFF">
-                                        <a:shade val="85000"/>
-                                      </a:srgbClr>
-                                    </a:solidFill>
-                                    <a:ln w="88900" cap="sq">
-                                      <a:solidFill>
-                                        <a:srgbClr val="FFFFFF"/>
-                                      </a:solidFill>
-                                      <a:miter lim="800000"/>
-                                    </a:ln>
-                                    <a:effectLst>
-                                      <a:outerShdw blurRad="55000" dist="18000" dir="5400000" algn="tl" rotWithShape="0">
-                                        <a:srgbClr val="000000">
-                                          <a:alpha val="40000"/>
-                                        </a:srgbClr>
-                                      </a:outerShdw>
-                                    </a:effectLst>
-                                    <a:scene3d>
-                                      <a:camera prst="orthographicFront"/>
-                                      <a:lightRig rig="twoPt" dir="t">
-                                        <a:rot lat="0" lon="0" rev="7200000"/>
-                                      </a:lightRig>
-                                    </a:scene3d>
-                                    <a:sp3d>
-                                      <a:bevelT w="25400" h="19050"/>
-                                      <a:contourClr>
-                                        <a:srgbClr val="FFFFFF"/>
-                                      </a:contourClr>
-                                    </a:sp3d>
                                   </pic:spPr>
                                 </pic:pic>
                               </a:graphicData>
@@ -3604,7 +3698,7 @@
         <mc:AlternateContent>
           <mc:Choice Requires="wps">
             <w:drawing>
-              <wp:anchor distT="0" distB="0" distL="114300" distR="114300" simplePos="0" relativeHeight="251661312" behindDoc="0" locked="0" layoutInCell="1" allowOverlap="1" wp14:anchorId="22134A84" wp14:editId="5F863FA1">
+              <wp:anchor distT="0" distB="0" distL="114300" distR="114300" simplePos="0" relativeHeight="251654144" behindDoc="0" locked="0" layoutInCell="1" allowOverlap="1" wp14:anchorId="22134A84" wp14:editId="5F863FA1">
                 <wp:simplePos x="0" y="0"/>
                 <wp:positionH relativeFrom="column">
                   <wp:posOffset>41275</wp:posOffset>
@@ -3754,7 +3848,7 @@
           </mc:Choice>
           <mc:Fallback>
             <w:pict>
-              <v:shape w14:anchorId="22134A84" id="Text Box 1" o:spid="_x0000_s1033" type="#_x0000_t202" style="position:absolute;margin-left:3.25pt;margin-top:1.1pt;width:483.85pt;height:.05pt;z-index:251661312;visibility:visible;mso-wrap-style:square;mso-wrap-distance-left:9pt;mso-wrap-distance-top:0;mso-wrap-distance-right:9pt;mso-wrap-distance-bottom:0;mso-position-horizontal:absolute;mso-position-horizontal-relative:text;mso-position-vertical:absolute;mso-position-vertical-relative:text;v-text-anchor:top" o:gfxdata="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" stroked="f">
+              <v:shape w14:anchorId="22134A84" id="Text Box 1" o:spid="_x0000_s1033" type="#_x0000_t202" style="position:absolute;margin-left:3.25pt;margin-top:1.1pt;width:483.85pt;height:.05pt;z-index:251654144;visibility:visible;mso-wrap-style:square;mso-wrap-distance-left:9pt;mso-wrap-distance-top:0;mso-wrap-distance-right:9pt;mso-wrap-distance-bottom:0;mso-position-horizontal:absolute;mso-position-horizontal-relative:text;mso-position-vertical:absolute;mso-position-vertical-relative:text;v-text-anchor:top" o:gfxdata="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" stroked="f">
                 <v:textbox style="mso-fit-shape-to-text:t" inset="0,0,0,0">
                   <w:txbxContent>
                     <w:p>
@@ -3964,7 +4058,7 @@
         <mc:AlternateContent>
           <mc:Choice Requires="wps">
             <w:drawing>
-              <wp:anchor distT="0" distB="0" distL="114300" distR="114300" simplePos="0" relativeHeight="251661312" behindDoc="0" locked="0" layoutInCell="1" allowOverlap="1" wp14:anchorId="09B4A906" wp14:editId="70A303DD">
+              <wp:anchor distT="0" distB="0" distL="114300" distR="114300" simplePos="0" relativeHeight="251655168" behindDoc="0" locked="0" layoutInCell="1" allowOverlap="1" wp14:anchorId="09B4A906" wp14:editId="70A303DD">
                 <wp:simplePos x="0" y="0"/>
                 <wp:positionH relativeFrom="column">
                   <wp:posOffset>13335</wp:posOffset>
@@ -4070,7 +4164,7 @@
           </mc:Choice>
           <mc:Fallback>
             <w:pict>
-              <v:shape w14:anchorId="09B4A906" id="Text Box 5" o:spid="_x0000_s1034" type="#_x0000_t202" style="position:absolute;margin-left:1.05pt;margin-top:8.35pt;width:483.85pt;height:242.15pt;z-index:251661312;visibility:visible;mso-wrap-style:square;mso-height-percent:0;mso-wrap-distance-left:9pt;mso-wrap-distance-top:0;mso-wrap-distance-right:9pt;mso-wrap-distance-bottom:0;mso-position-horizontal:absolute;mso-position-horizontal-relative:text;mso-position-vertical:absolute;mso-position-vertical-relative:text;mso-height-percent:0;mso-height-relative:margin;v-text-anchor:top" o:gfxdata="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" fillcolor="white [3201]" strokecolor="#7f7f7f [1612]" strokeweight=".5pt">
+              <v:shape w14:anchorId="09B4A906" id="Text Box 5" o:spid="_x0000_s1034" type="#_x0000_t202" style="position:absolute;margin-left:1.05pt;margin-top:8.35pt;width:483.85pt;height:242.15pt;z-index:251655168;visibility:visible;mso-wrap-style:square;mso-height-percent:0;mso-wrap-distance-left:9pt;mso-wrap-distance-top:0;mso-wrap-distance-right:9pt;mso-wrap-distance-bottom:0;mso-position-horizontal:absolute;mso-position-horizontal-relative:text;mso-position-vertical:absolute;mso-position-vertical-relative:text;mso-height-percent:0;mso-height-relative:margin;v-text-anchor:top" o:gfxdata="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" fillcolor="white [3201]" strokecolor="#7f7f7f [1612]" strokeweight=".5pt">
                 <v:textbox>
                   <w:txbxContent>
                     <w:p>
@@ -4262,7 +4356,7 @@
         <mc:AlternateContent>
           <mc:Choice Requires="wps">
             <w:drawing>
-              <wp:anchor distT="0" distB="0" distL="114300" distR="114300" simplePos="0" relativeHeight="251663360" behindDoc="0" locked="0" layoutInCell="1" allowOverlap="1" wp14:anchorId="3C674433" wp14:editId="0F8E97FB">
+              <wp:anchor distT="0" distB="0" distL="114300" distR="114300" simplePos="0" relativeHeight="251656192" behindDoc="0" locked="0" layoutInCell="1" allowOverlap="1" wp14:anchorId="3C674433" wp14:editId="0F8E97FB">
                 <wp:simplePos x="0" y="0"/>
                 <wp:positionH relativeFrom="column">
                   <wp:posOffset>13335</wp:posOffset>
@@ -4594,7 +4688,7 @@
           </mc:Choice>
           <mc:Fallback>
             <w:pict>
-              <v:shape w14:anchorId="3C674433" id="Text Box 6" o:spid="_x0000_s1035" type="#_x0000_t202" style="position:absolute;margin-left:1.05pt;margin-top:7.5pt;width:483.85pt;height:.05pt;z-index:251663360;visibility:visible;mso-wrap-style:square;mso-wrap-distance-left:9pt;mso-wrap-distance-top:0;mso-wrap-distance-right:9pt;mso-wrap-distance-bottom:0;mso-position-horizontal:absolute;mso-position-horizontal-relative:text;mso-position-vertical:absolute;mso-position-vertical-relative:text;v-text-anchor:top" o:gfxdata="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" stroked="f">
+              <v:shape w14:anchorId="3C674433" id="Text Box 6" o:spid="_x0000_s1035" type="#_x0000_t202" style="position:absolute;margin-left:1.05pt;margin-top:7.5pt;width:483.85pt;height:.05pt;z-index:251656192;visibility:visible;mso-wrap-style:square;mso-wrap-distance-left:9pt;mso-wrap-distance-top:0;mso-wrap-distance-right:9pt;mso-wrap-distance-bottom:0;mso-position-horizontal:absolute;mso-position-horizontal-relative:text;mso-position-vertical:absolute;mso-position-vertical-relative:text;v-text-anchor:top" o:gfxdata="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" stroked="f">
                 <v:textbox style="mso-fit-shape-to-text:t" inset="0,0,0,0">
                   <w:txbxContent>
                     <w:p>
@@ -4936,7 +5030,7 @@
         <mc:AlternateContent>
           <mc:Choice Requires="wps">
             <w:drawing>
-              <wp:anchor distT="0" distB="0" distL="114300" distR="114300" simplePos="0" relativeHeight="251649024" behindDoc="0" locked="0" layoutInCell="1" allowOverlap="1" wp14:anchorId="14C92414" wp14:editId="697C7B14">
+              <wp:anchor distT="0" distB="0" distL="114300" distR="114300" simplePos="0" relativeHeight="251650048" behindDoc="0" locked="0" layoutInCell="1" allowOverlap="1" wp14:anchorId="14C92414" wp14:editId="697C7B14">
                 <wp:simplePos x="0" y="0"/>
                 <wp:positionH relativeFrom="column">
                   <wp:posOffset>1825</wp:posOffset>
@@ -5124,7 +5218,7 @@
           </mc:Choice>
           <mc:Fallback>
             <w:pict>
-              <v:shape w14:anchorId="14C92414" id="Text Box 8" o:spid="_x0000_s1036" type="#_x0000_t202" style="position:absolute;margin-left:.15pt;margin-top:12.8pt;width:483.85pt;height:103pt;z-index:251649024;visibility:visible;mso-wrap-style:square;mso-height-percent:0;mso-wrap-distance-left:9pt;mso-wrap-distance-top:0;mso-wrap-distance-right:9pt;mso-wrap-distance-bottom:0;mso-position-horizontal:absolute;mso-position-horizontal-relative:text;mso-position-vertical:absolute;mso-position-vertical-relative:text;mso-height-percent:0;mso-height-relative:margin;v-text-anchor:top" o:gfxdata="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" fillcolor="white [3201]" strokecolor="#7f7f7f [1612]" strokeweight=".5pt">
+              <v:shape w14:anchorId="14C92414" id="Text Box 8" o:spid="_x0000_s1036" type="#_x0000_t202" style="position:absolute;margin-left:.15pt;margin-top:12.8pt;width:483.85pt;height:103pt;z-index:251650048;visibility:visible;mso-wrap-style:square;mso-height-percent:0;mso-wrap-distance-left:9pt;mso-wrap-distance-top:0;mso-wrap-distance-right:9pt;mso-wrap-distance-bottom:0;mso-position-horizontal:absolute;mso-position-horizontal-relative:text;mso-position-vertical:absolute;mso-position-vertical-relative:text;mso-height-percent:0;mso-height-relative:margin;v-text-anchor:top" o:gfxdata="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" fillcolor="white [3201]" strokecolor="#7f7f7f [1612]" strokeweight=".5pt">
                 <v:textbox>
                   <w:txbxContent>
                     <w:p>
@@ -6130,7 +6224,7 @@
         <mc:AlternateContent>
           <mc:Choice Requires="wps">
             <w:drawing>
-              <wp:anchor distT="0" distB="0" distL="114300" distR="114300" simplePos="0" relativeHeight="251686912" behindDoc="0" locked="0" layoutInCell="1" allowOverlap="1" wp14:anchorId="2B58EB69" wp14:editId="4CD6E516">
+              <wp:anchor distT="0" distB="0" distL="114300" distR="114300" simplePos="0" relativeHeight="251662336" behindDoc="0" locked="0" layoutInCell="1" allowOverlap="1" wp14:anchorId="2B58EB69" wp14:editId="4CD6E516">
                 <wp:simplePos x="0" y="0"/>
                 <wp:positionH relativeFrom="column">
                   <wp:posOffset>0</wp:posOffset>
@@ -6236,7 +6330,7 @@
           </mc:Choice>
           <mc:Fallback>
             <w:pict>
-              <v:shape w14:anchorId="2B58EB69" id="Text Box 1772330365" o:spid="_x0000_s1038" type="#_x0000_t202" style="position:absolute;left:0;text-align:left;margin-left:0;margin-top:-.05pt;width:483.85pt;height:242.15pt;z-index:251686912;visibility:visible;mso-wrap-style:square;mso-height-percent:0;mso-wrap-distance-left:9pt;mso-wrap-distance-top:0;mso-wrap-distance-right:9pt;mso-wrap-distance-bottom:0;mso-position-horizontal:absolute;mso-position-horizontal-relative:text;mso-position-vertical:absolute;mso-position-vertical-relative:text;mso-height-percent:0;mso-height-relative:margin;v-text-anchor:top" o:gfxdata="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" fillcolor="white [3201]" strokecolor="#7f7f7f [1612]" strokeweight=".5pt">
+              <v:shape w14:anchorId="2B58EB69" id="Text Box 1772330365" o:spid="_x0000_s1038" type="#_x0000_t202" style="position:absolute;left:0;text-align:left;margin-left:0;margin-top:-.05pt;width:483.85pt;height:242.15pt;z-index:251662336;visibility:visible;mso-wrap-style:square;mso-height-percent:0;mso-wrap-distance-left:9pt;mso-wrap-distance-top:0;mso-wrap-distance-right:9pt;mso-wrap-distance-bottom:0;mso-position-horizontal:absolute;mso-position-horizontal-relative:text;mso-position-vertical:absolute;mso-position-vertical-relative:text;mso-height-percent:0;mso-height-relative:margin;v-text-anchor:top" o:gfxdata="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" fillcolor="white [3201]" strokecolor="#7f7f7f [1612]" strokeweight=".5pt">
                 <v:textbox>
                   <w:txbxContent>
                     <w:p>
@@ -6303,7 +6397,7 @@
         <mc:AlternateContent>
           <mc:Choice Requires="wps">
             <w:drawing>
-              <wp:anchor distT="0" distB="0" distL="114300" distR="114300" simplePos="0" relativeHeight="251687936" behindDoc="0" locked="0" layoutInCell="1" allowOverlap="1" wp14:anchorId="34A948BD" wp14:editId="5D584FDA">
+              <wp:anchor distT="0" distB="0" distL="114300" distR="114300" simplePos="0" relativeHeight="251663360" behindDoc="0" locked="0" layoutInCell="1" allowOverlap="1" wp14:anchorId="34A948BD" wp14:editId="5D584FDA">
                 <wp:simplePos x="0" y="0"/>
                 <wp:positionH relativeFrom="column">
                   <wp:posOffset>0</wp:posOffset>
@@ -6608,7 +6702,7 @@
           </mc:Choice>
           <mc:Fallback>
             <w:pict>
-              <v:shape w14:anchorId="34A948BD" id="Text Box 1163128017" o:spid="_x0000_s1039" type="#_x0000_t202" style="position:absolute;left:0;text-align:left;margin-left:0;margin-top:247.5pt;width:483.85pt;height:.05pt;z-index:251687936;visibility:visible;mso-wrap-style:square;mso-wrap-distance-left:9pt;mso-wrap-distance-top:0;mso-wrap-distance-right:9pt;mso-wrap-distance-bottom:0;mso-position-horizontal:absolute;mso-position-horizontal-relative:text;mso-position-vertical:absolute;mso-position-vertical-relative:text;v-text-anchor:top" o:gfxdata="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" stroked="f">
+              <v:shape w14:anchorId="34A948BD" id="Text Box 1163128017" o:spid="_x0000_s1039" type="#_x0000_t202" style="position:absolute;left:0;text-align:left;margin-left:0;margin-top:247.5pt;width:483.85pt;height:.05pt;z-index:251663360;visibility:visible;mso-wrap-style:square;mso-wrap-distance-left:9pt;mso-wrap-distance-top:0;mso-wrap-distance-right:9pt;mso-wrap-distance-bottom:0;mso-position-horizontal:absolute;mso-position-horizontal-relative:text;mso-position-vertical:absolute;mso-position-vertical-relative:text;v-text-anchor:top" o:gfxdata="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" stroked="f">
                 <v:textbox style="mso-fit-shape-to-text:t" inset="0,0,0,0">
                   <w:txbxContent>
                     <w:p>
@@ -6935,7 +7029,7 @@
         <mc:AlternateContent>
           <mc:Choice Requires="wps">
             <w:drawing>
-              <wp:anchor distT="0" distB="0" distL="114300" distR="114300" simplePos="0" relativeHeight="251689984" behindDoc="0" locked="0" layoutInCell="1" allowOverlap="1" wp14:anchorId="7BFFF3AB" wp14:editId="41B3A40F">
+              <wp:anchor distT="0" distB="0" distL="114300" distR="114300" simplePos="0" relativeHeight="251664384" behindDoc="0" locked="0" layoutInCell="1" allowOverlap="1" wp14:anchorId="7BFFF3AB" wp14:editId="41B3A40F">
                 <wp:simplePos x="0" y="0"/>
                 <wp:positionH relativeFrom="column">
                   <wp:posOffset>0</wp:posOffset>
@@ -7035,7 +7129,7 @@
           </mc:Choice>
           <mc:Fallback>
             <w:pict>
-              <v:shape w14:anchorId="7BFFF3AB" id="_x0000_s1040" type="#_x0000_t202" style="position:absolute;margin-left:0;margin-top:49pt;width:470.55pt;height:229.7pt;z-index:251689984;visibility:visible;mso-wrap-style:square;mso-height-percent:0;mso-wrap-distance-left:9pt;mso-wrap-distance-top:0;mso-wrap-distance-right:9pt;mso-wrap-distance-bottom:0;mso-position-horizontal:absolute;mso-position-horizontal-relative:text;mso-position-vertical:absolute;mso-position-vertical-relative:text;mso-height-percent:0;mso-height-relative:margin;v-text-anchor:top" o:gfxdata="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" fillcolor="white [3201]" strokeweight=".5pt">
+              <v:shape w14:anchorId="7BFFF3AB" id="_x0000_s1040" type="#_x0000_t202" style="position:absolute;margin-left:0;margin-top:49pt;width:470.55pt;height:229.7pt;z-index:251664384;visibility:visible;mso-wrap-style:square;mso-height-percent:0;mso-wrap-distance-left:9pt;mso-wrap-distance-top:0;mso-wrap-distance-right:9pt;mso-wrap-distance-bottom:0;mso-position-horizontal:absolute;mso-position-horizontal-relative:text;mso-position-vertical:absolute;mso-position-vertical-relative:text;mso-height-percent:0;mso-height-relative:margin;v-text-anchor:top" o:gfxdata="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" fillcolor="white [3201]" strokeweight=".5pt">
                 <v:textbox>
                   <w:txbxContent>
                     <w:p>
@@ -7163,7 +7257,7 @@
         <mc:AlternateContent>
           <mc:Choice Requires="wps">
             <w:drawing>
-              <wp:anchor distT="0" distB="0" distL="114300" distR="114300" simplePos="0" relativeHeight="251691008" behindDoc="0" locked="0" layoutInCell="1" allowOverlap="1" wp14:anchorId="516C81D9" wp14:editId="3193EEE1">
+              <wp:anchor distT="0" distB="0" distL="114300" distR="114300" simplePos="0" relativeHeight="251665408" behindDoc="0" locked="0" layoutInCell="1" allowOverlap="1" wp14:anchorId="516C81D9" wp14:editId="3193EEE1">
                 <wp:simplePos x="0" y="0"/>
                 <wp:positionH relativeFrom="column">
                   <wp:posOffset>0</wp:posOffset>
@@ -7248,7 +7342,7 @@
           </mc:Choice>
           <mc:Fallback>
             <w:pict>
-              <v:shape w14:anchorId="516C81D9" id="Text Box 2" o:spid="_x0000_s1041" type="#_x0000_t202" style="position:absolute;margin-left:0;margin-top:84.35pt;width:470.55pt;height:223.7pt;z-index:251691008;visibility:visible;mso-wrap-style:square;mso-height-percent:0;mso-wrap-distance-left:9pt;mso-wrap-distance-top:0;mso-wrap-distance-right:9pt;mso-wrap-distance-bottom:0;mso-position-horizontal:absolute;mso-position-horizontal-relative:text;mso-position-vertical:absolute;mso-position-vertical-relative:text;mso-height-percent:0;mso-height-relative:margin;v-text-anchor:top" o:gfxdata="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" fillcolor="white [3201]" strokeweight=".5pt">
+              <v:shape w14:anchorId="516C81D9" id="Text Box 2" o:spid="_x0000_s1041" type="#_x0000_t202" style="position:absolute;margin-left:0;margin-top:84.35pt;width:470.55pt;height:223.7pt;z-index:251665408;visibility:visible;mso-wrap-style:square;mso-height-percent:0;mso-wrap-distance-left:9pt;mso-wrap-distance-top:0;mso-wrap-distance-right:9pt;mso-wrap-distance-bottom:0;mso-position-horizontal:absolute;mso-position-horizontal-relative:text;mso-position-vertical:absolute;mso-position-vertical-relative:text;mso-height-percent:0;mso-height-relative:margin;v-text-anchor:top" o:gfxdata="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" fillcolor="white [3201]" strokeweight=".5pt">
                 <v:textbox>
                   <w:txbxContent>
                     <w:p>

</xml_diff>